<commit_message>
Report after review, in word and pdf
</commit_message>
<xml_diff>
--- a/Datakommunikation_och_natverk_grupparbete_Wearep_Billy_Malin_Sten_01._0.docx
+++ b/Datakommunikation_och_natverk_grupparbete_Wearep_Billy_Malin_Sten_01._0.docx
@@ -371,14 +371,7 @@
                                               <w:sz w:val="36"/>
                                               <w:szCs w:val="36"/>
                                             </w:rPr>
-                                            <w:t xml:space="preserve"> och </w:t>
-                                          </w:r>
-                                          <w:r>
-                                            <w:rPr>
-                                              <w:sz w:val="36"/>
-                                              <w:szCs w:val="36"/>
-                                            </w:rPr>
-                                            <w:t>visa väderprognosen</w:t>
+                                            <w:t xml:space="preserve"> och visa väderprognosen</w:t>
                                           </w:r>
                                           <w:r>
                                             <w:rPr>
@@ -643,14 +636,7 @@
                                         <w:sz w:val="36"/>
                                         <w:szCs w:val="36"/>
                                       </w:rPr>
-                                      <w:t xml:space="preserve"> och </w:t>
-                                    </w:r>
-                                    <w:r>
-                                      <w:rPr>
-                                        <w:sz w:val="36"/>
-                                        <w:szCs w:val="36"/>
-                                      </w:rPr>
-                                      <w:t>visa väderprognosen</w:t>
+                                      <w:t xml:space="preserve"> och visa väderprognosen</w:t>
                                     </w:r>
                                     <w:r>
                                       <w:rPr>
@@ -849,13 +835,7 @@
                                   </w:sdtPr>
                                   <w:sdtContent>
                                     <w:r>
-                                      <w:t xml:space="preserve">den </w:t>
-                                    </w:r>
-                                    <w:r>
-                                      <w:t>8</w:t>
-                                    </w:r>
-                                    <w:r>
-                                      <w:t xml:space="preserve"> oktober 2018</w:t>
+                                      <w:t>den 8 oktober 2018</w:t>
                                     </w:r>
                                   </w:sdtContent>
                                 </w:sdt>
@@ -982,13 +962,7 @@
                             </w:sdtPr>
                             <w:sdtContent>
                               <w:r>
-                                <w:t xml:space="preserve">den </w:t>
-                              </w:r>
-                              <w:r>
-                                <w:t>8</w:t>
-                              </w:r>
-                              <w:r>
-                                <w:t xml:space="preserve"> oktober 2018</w:t>
+                                <w:t>den 8 oktober 2018</w:t>
                               </w:r>
                             </w:sdtContent>
                           </w:sdt>
@@ -1159,7 +1133,7 @@
             </w:rPr>
             <w:fldChar w:fldCharType="separate"/>
           </w:r>
-          <w:hyperlink w:anchor="_Toc526727774" w:history="1">
+          <w:hyperlink w:anchor="_Toc526782622" w:history="1">
             <w:r>
               <w:rPr>
                 <w:rStyle w:val="Hyperlnk"/>
@@ -1201,7 +1175,7 @@
                 <w:noProof/>
                 <w:webHidden/>
               </w:rPr>
-              <w:instrText xml:space="preserve"> PAGEREF _Toc526727774 \h </w:instrText>
+              <w:instrText xml:space="preserve"> PAGEREF _Toc526782622 \h </w:instrText>
             </w:r>
             <w:r>
               <w:rPr>
@@ -1243,7 +1217,7 @@
               <w:noProof/>
             </w:rPr>
           </w:pPr>
-          <w:hyperlink w:anchor="_Toc526727775" w:history="1">
+          <w:hyperlink w:anchor="_Toc526782623" w:history="1">
             <w:r>
               <w:rPr>
                 <w:rStyle w:val="Hyperlnk"/>
@@ -1290,7 +1264,7 @@
                 <w:noProof/>
                 <w:webHidden/>
               </w:rPr>
-              <w:instrText xml:space="preserve"> PAGEREF _Toc526727775 \h </w:instrText>
+              <w:instrText xml:space="preserve"> PAGEREF _Toc526782623 \h </w:instrText>
             </w:r>
             <w:r>
               <w:rPr>
@@ -1332,7 +1306,7 @@
               <w:noProof/>
             </w:rPr>
           </w:pPr>
-          <w:hyperlink w:anchor="_Toc526727776" w:history="1">
+          <w:hyperlink w:anchor="_Toc526782624" w:history="1">
             <w:r>
               <w:rPr>
                 <w:rStyle w:val="Hyperlnk"/>
@@ -1379,7 +1353,7 @@
                 <w:noProof/>
                 <w:webHidden/>
               </w:rPr>
-              <w:instrText xml:space="preserve"> PAGEREF _Toc526727776 \h </w:instrText>
+              <w:instrText xml:space="preserve"> PAGEREF _Toc526782624 \h </w:instrText>
             </w:r>
             <w:r>
               <w:rPr>
@@ -1421,7 +1395,7 @@
               <w:noProof/>
             </w:rPr>
           </w:pPr>
-          <w:hyperlink w:anchor="_Toc526727777" w:history="1">
+          <w:hyperlink w:anchor="_Toc526782625" w:history="1">
             <w:r>
               <w:rPr>
                 <w:rStyle w:val="Hyperlnk"/>
@@ -1468,7 +1442,7 @@
                 <w:noProof/>
                 <w:webHidden/>
               </w:rPr>
-              <w:instrText xml:space="preserve"> PAGEREF _Toc526727777 \h </w:instrText>
+              <w:instrText xml:space="preserve"> PAGEREF _Toc526782625 \h </w:instrText>
             </w:r>
             <w:r>
               <w:rPr>
@@ -1510,7 +1484,7 @@
               <w:noProof/>
             </w:rPr>
           </w:pPr>
-          <w:hyperlink w:anchor="_Toc526727778" w:history="1">
+          <w:hyperlink w:anchor="_Toc526782626" w:history="1">
             <w:r>
               <w:rPr>
                 <w:rStyle w:val="Hyperlnk"/>
@@ -1557,7 +1531,7 @@
                 <w:noProof/>
                 <w:webHidden/>
               </w:rPr>
-              <w:instrText xml:space="preserve"> PAGEREF _Toc526727778 \h </w:instrText>
+              <w:instrText xml:space="preserve"> PAGEREF _Toc526782626 \h </w:instrText>
             </w:r>
             <w:r>
               <w:rPr>
@@ -1600,7 +1574,7 @@
               <w:color w:val="auto"/>
             </w:rPr>
           </w:pPr>
-          <w:hyperlink w:anchor="_Toc526727779" w:history="1">
+          <w:hyperlink w:anchor="_Toc526782627" w:history="1">
             <w:r>
               <w:rPr>
                 <w:rStyle w:val="Hyperlnk"/>
@@ -1642,7 +1616,7 @@
                 <w:noProof/>
                 <w:webHidden/>
               </w:rPr>
-              <w:instrText xml:space="preserve"> PAGEREF _Toc526727779 \h </w:instrText>
+              <w:instrText xml:space="preserve"> PAGEREF _Toc526782627 \h </w:instrText>
             </w:r>
             <w:r>
               <w:rPr>
@@ -1684,7 +1658,7 @@
               <w:noProof/>
             </w:rPr>
           </w:pPr>
-          <w:hyperlink w:anchor="_Toc526727780" w:history="1">
+          <w:hyperlink w:anchor="_Toc526782628" w:history="1">
             <w:r>
               <w:rPr>
                 <w:rStyle w:val="Hyperlnk"/>
@@ -1731,7 +1705,7 @@
                 <w:noProof/>
                 <w:webHidden/>
               </w:rPr>
-              <w:instrText xml:space="preserve"> PAGEREF _Toc526727780 \h </w:instrText>
+              <w:instrText xml:space="preserve"> PAGEREF _Toc526782628 \h </w:instrText>
             </w:r>
             <w:r>
               <w:rPr>
@@ -1773,7 +1747,7 @@
               <w:noProof/>
             </w:rPr>
           </w:pPr>
-          <w:hyperlink w:anchor="_Toc526727781" w:history="1">
+          <w:hyperlink w:anchor="_Toc526782629" w:history="1">
             <w:r>
               <w:rPr>
                 <w:rStyle w:val="Hyperlnk"/>
@@ -1820,7 +1794,7 @@
                 <w:noProof/>
                 <w:webHidden/>
               </w:rPr>
-              <w:instrText xml:space="preserve"> PAGEREF _Toc526727781 \h </w:instrText>
+              <w:instrText xml:space="preserve"> PAGEREF _Toc526782629 \h </w:instrText>
             </w:r>
             <w:r>
               <w:rPr>
@@ -1859,7 +1833,7 @@
               <w:noProof/>
             </w:rPr>
           </w:pPr>
-          <w:hyperlink w:anchor="_Toc526727782" w:history="1">
+          <w:hyperlink w:anchor="_Toc526782630" w:history="1">
             <w:r>
               <w:rPr>
                 <w:rStyle w:val="Hyperlnk"/>
@@ -1886,7 +1860,7 @@
                 <w:noProof/>
                 <w:webHidden/>
               </w:rPr>
-              <w:instrText xml:space="preserve"> PAGEREF _Toc526727782 \h </w:instrText>
+              <w:instrText xml:space="preserve"> PAGEREF _Toc526782630 \h </w:instrText>
             </w:r>
             <w:r>
               <w:rPr>
@@ -1929,7 +1903,7 @@
               <w:color w:val="auto"/>
             </w:rPr>
           </w:pPr>
-          <w:hyperlink w:anchor="_Toc526727783" w:history="1">
+          <w:hyperlink w:anchor="_Toc526782631" w:history="1">
             <w:r>
               <w:rPr>
                 <w:rStyle w:val="Hyperlnk"/>
@@ -1971,7 +1945,7 @@
                 <w:noProof/>
                 <w:webHidden/>
               </w:rPr>
-              <w:instrText xml:space="preserve"> PAGEREF _Toc526727783 \h </w:instrText>
+              <w:instrText xml:space="preserve"> PAGEREF _Toc526782631 \h </w:instrText>
             </w:r>
             <w:r>
               <w:rPr>
@@ -1991,7 +1965,7 @@
                 <w:noProof/>
                 <w:webHidden/>
               </w:rPr>
-              <w:t>3</w:t>
+              <w:t>4</w:t>
             </w:r>
             <w:r>
               <w:rPr>
@@ -2013,7 +1987,7 @@
               <w:noProof/>
             </w:rPr>
           </w:pPr>
-          <w:hyperlink w:anchor="_Toc526727784" w:history="1">
+          <w:hyperlink w:anchor="_Toc526782632" w:history="1">
             <w:r>
               <w:rPr>
                 <w:rStyle w:val="Hyperlnk"/>
@@ -2060,7 +2034,7 @@
                 <w:noProof/>
                 <w:webHidden/>
               </w:rPr>
-              <w:instrText xml:space="preserve"> PAGEREF _Toc526727784 \h </w:instrText>
+              <w:instrText xml:space="preserve"> PAGEREF _Toc526782632 \h </w:instrText>
             </w:r>
             <w:r>
               <w:rPr>
@@ -2080,7 +2054,7 @@
                 <w:noProof/>
                 <w:webHidden/>
               </w:rPr>
-              <w:t>3</w:t>
+              <w:t>4</w:t>
             </w:r>
             <w:r>
               <w:rPr>
@@ -2102,7 +2076,7 @@
               <w:noProof/>
             </w:rPr>
           </w:pPr>
-          <w:hyperlink w:anchor="_Toc526727785" w:history="1">
+          <w:hyperlink w:anchor="_Toc526782633" w:history="1">
             <w:r>
               <w:rPr>
                 <w:rStyle w:val="Hyperlnk"/>
@@ -2143,7 +2117,7 @@
                 <w:noProof/>
                 <w:webHidden/>
               </w:rPr>
-              <w:instrText xml:space="preserve"> PAGEREF _Toc526727785 \h </w:instrText>
+              <w:instrText xml:space="preserve"> PAGEREF _Toc526782633 \h </w:instrText>
             </w:r>
             <w:r>
               <w:rPr>
@@ -2185,7 +2159,7 @@
               <w:noProof/>
             </w:rPr>
           </w:pPr>
-          <w:hyperlink w:anchor="_Toc526727786" w:history="1">
+          <w:hyperlink w:anchor="_Toc526782634" w:history="1">
             <w:r>
               <w:rPr>
                 <w:rStyle w:val="Hyperlnk"/>
@@ -2232,7 +2206,7 @@
                 <w:noProof/>
                 <w:webHidden/>
               </w:rPr>
-              <w:instrText xml:space="preserve"> PAGEREF _Toc526727786 \h </w:instrText>
+              <w:instrText xml:space="preserve"> PAGEREF _Toc526782634 \h </w:instrText>
             </w:r>
             <w:r>
               <w:rPr>
@@ -2252,7 +2226,7 @@
                 <w:noProof/>
                 <w:webHidden/>
               </w:rPr>
-              <w:t>6</w:t>
+              <w:t>7</w:t>
             </w:r>
             <w:r>
               <w:rPr>
@@ -2274,7 +2248,7 @@
               <w:noProof/>
             </w:rPr>
           </w:pPr>
-          <w:hyperlink w:anchor="_Toc526727787" w:history="1">
+          <w:hyperlink w:anchor="_Toc526782635" w:history="1">
             <w:r>
               <w:rPr>
                 <w:rStyle w:val="Hyperlnk"/>
@@ -2315,7 +2289,7 @@
                 <w:noProof/>
                 <w:webHidden/>
               </w:rPr>
-              <w:instrText xml:space="preserve"> PAGEREF _Toc526727787 \h </w:instrText>
+              <w:instrText xml:space="preserve"> PAGEREF _Toc526782635 \h </w:instrText>
             </w:r>
             <w:r>
               <w:rPr>
@@ -2335,7 +2309,7 @@
                 <w:noProof/>
                 <w:webHidden/>
               </w:rPr>
-              <w:t>6</w:t>
+              <w:t>7</w:t>
             </w:r>
             <w:r>
               <w:rPr>
@@ -2357,7 +2331,7 @@
               <w:noProof/>
             </w:rPr>
           </w:pPr>
-          <w:hyperlink w:anchor="_Toc526727788" w:history="1">
+          <w:hyperlink w:anchor="_Toc526782636" w:history="1">
             <w:r>
               <w:rPr>
                 <w:rStyle w:val="Hyperlnk"/>
@@ -2404,7 +2378,7 @@
                 <w:noProof/>
                 <w:webHidden/>
               </w:rPr>
-              <w:instrText xml:space="preserve"> PAGEREF _Toc526727788 \h </w:instrText>
+              <w:instrText xml:space="preserve"> PAGEREF _Toc526782636 \h </w:instrText>
             </w:r>
             <w:r>
               <w:rPr>
@@ -2446,7 +2420,7 @@
               <w:noProof/>
             </w:rPr>
           </w:pPr>
-          <w:hyperlink w:anchor="_Toc526727789" w:history="1">
+          <w:hyperlink w:anchor="_Toc526782637" w:history="1">
             <w:r>
               <w:rPr>
                 <w:rStyle w:val="Hyperlnk"/>
@@ -2487,7 +2461,7 @@
                 <w:noProof/>
                 <w:webHidden/>
               </w:rPr>
-              <w:instrText xml:space="preserve"> PAGEREF _Toc526727789 \h </w:instrText>
+              <w:instrText xml:space="preserve"> PAGEREF _Toc526782637 \h </w:instrText>
             </w:r>
             <w:r>
               <w:rPr>
@@ -2529,7 +2503,7 @@
               <w:noProof/>
             </w:rPr>
           </w:pPr>
-          <w:hyperlink w:anchor="_Toc526727790" w:history="1">
+          <w:hyperlink w:anchor="_Toc526782638" w:history="1">
             <w:r>
               <w:rPr>
                 <w:rStyle w:val="Hyperlnk"/>
@@ -2576,7 +2550,7 @@
                 <w:noProof/>
                 <w:webHidden/>
               </w:rPr>
-              <w:instrText xml:space="preserve"> PAGEREF _Toc526727790 \h </w:instrText>
+              <w:instrText xml:space="preserve"> PAGEREF _Toc526782638 \h </w:instrText>
             </w:r>
             <w:r>
               <w:rPr>
@@ -2618,7 +2592,7 @@
               <w:noProof/>
             </w:rPr>
           </w:pPr>
-          <w:hyperlink w:anchor="_Toc526727791" w:history="1">
+          <w:hyperlink w:anchor="_Toc526782639" w:history="1">
             <w:r>
               <w:rPr>
                 <w:rStyle w:val="Hyperlnk"/>
@@ -2659,7 +2633,7 @@
                 <w:noProof/>
                 <w:webHidden/>
               </w:rPr>
-              <w:instrText xml:space="preserve"> PAGEREF _Toc526727791 \h </w:instrText>
+              <w:instrText xml:space="preserve"> PAGEREF _Toc526782639 \h </w:instrText>
             </w:r>
             <w:r>
               <w:rPr>
@@ -2701,7 +2675,7 @@
               <w:noProof/>
             </w:rPr>
           </w:pPr>
-          <w:hyperlink w:anchor="_Toc526727792" w:history="1">
+          <w:hyperlink w:anchor="_Toc526782640" w:history="1">
             <w:r>
               <w:rPr>
                 <w:rStyle w:val="Hyperlnk"/>
@@ -2748,7 +2722,7 @@
                 <w:noProof/>
                 <w:webHidden/>
               </w:rPr>
-              <w:instrText xml:space="preserve"> PAGEREF _Toc526727792 \h </w:instrText>
+              <w:instrText xml:space="preserve"> PAGEREF _Toc526782640 \h </w:instrText>
             </w:r>
             <w:r>
               <w:rPr>
@@ -2790,7 +2764,7 @@
               <w:noProof/>
             </w:rPr>
           </w:pPr>
-          <w:hyperlink w:anchor="_Toc526727793" w:history="1">
+          <w:hyperlink w:anchor="_Toc526782641" w:history="1">
             <w:r>
               <w:rPr>
                 <w:rStyle w:val="Hyperlnk"/>
@@ -2831,7 +2805,7 @@
                 <w:noProof/>
                 <w:webHidden/>
               </w:rPr>
-              <w:instrText xml:space="preserve"> PAGEREF _Toc526727793 \h </w:instrText>
+              <w:instrText xml:space="preserve"> PAGEREF _Toc526782641 \h </w:instrText>
             </w:r>
             <w:r>
               <w:rPr>
@@ -2873,7 +2847,7 @@
               <w:noProof/>
             </w:rPr>
           </w:pPr>
-          <w:hyperlink w:anchor="_Toc526727794" w:history="1">
+          <w:hyperlink w:anchor="_Toc526782642" w:history="1">
             <w:r>
               <w:rPr>
                 <w:rStyle w:val="Hyperlnk"/>
@@ -2914,7 +2888,7 @@
                 <w:noProof/>
                 <w:webHidden/>
               </w:rPr>
-              <w:instrText xml:space="preserve"> PAGEREF _Toc526727794 \h </w:instrText>
+              <w:instrText xml:space="preserve"> PAGEREF _Toc526782642 \h </w:instrText>
             </w:r>
             <w:r>
               <w:rPr>
@@ -2956,7 +2930,7 @@
               <w:noProof/>
             </w:rPr>
           </w:pPr>
-          <w:hyperlink w:anchor="_Toc526727795" w:history="1">
+          <w:hyperlink w:anchor="_Toc526782643" w:history="1">
             <w:r>
               <w:rPr>
                 <w:rStyle w:val="Hyperlnk"/>
@@ -3003,7 +2977,7 @@
                 <w:noProof/>
                 <w:webHidden/>
               </w:rPr>
-              <w:instrText xml:space="preserve"> PAGEREF _Toc526727795 \h </w:instrText>
+              <w:instrText xml:space="preserve"> PAGEREF _Toc526782643 \h </w:instrText>
             </w:r>
             <w:r>
               <w:rPr>
@@ -3045,7 +3019,7 @@
               <w:noProof/>
             </w:rPr>
           </w:pPr>
-          <w:hyperlink w:anchor="_Toc526727796" w:history="1">
+          <w:hyperlink w:anchor="_Toc526782644" w:history="1">
             <w:r>
               <w:rPr>
                 <w:rStyle w:val="Hyperlnk"/>
@@ -3086,7 +3060,7 @@
                 <w:noProof/>
                 <w:webHidden/>
               </w:rPr>
-              <w:instrText xml:space="preserve"> PAGEREF _Toc526727796 \h </w:instrText>
+              <w:instrText xml:space="preserve"> PAGEREF _Toc526782644 \h </w:instrText>
             </w:r>
             <w:r>
               <w:rPr>
@@ -3128,7 +3102,7 @@
               <w:noProof/>
             </w:rPr>
           </w:pPr>
-          <w:hyperlink w:anchor="_Toc526727797" w:history="1">
+          <w:hyperlink w:anchor="_Toc526782645" w:history="1">
             <w:r>
               <w:rPr>
                 <w:rStyle w:val="Hyperlnk"/>
@@ -3169,7 +3143,7 @@
                 <w:noProof/>
                 <w:webHidden/>
               </w:rPr>
-              <w:instrText xml:space="preserve"> PAGEREF _Toc526727797 \h </w:instrText>
+              <w:instrText xml:space="preserve"> PAGEREF _Toc526782645 \h </w:instrText>
             </w:r>
             <w:r>
               <w:rPr>
@@ -3189,7 +3163,7 @@
                 <w:noProof/>
                 <w:webHidden/>
               </w:rPr>
-              <w:t>8</w:t>
+              <w:t>9</w:t>
             </w:r>
             <w:r>
               <w:rPr>
@@ -3211,7 +3185,7 @@
               <w:noProof/>
             </w:rPr>
           </w:pPr>
-          <w:hyperlink w:anchor="_Toc526727798" w:history="1">
+          <w:hyperlink w:anchor="_Toc526782646" w:history="1">
             <w:r>
               <w:rPr>
                 <w:rStyle w:val="Hyperlnk"/>
@@ -3252,7 +3226,7 @@
                 <w:noProof/>
                 <w:webHidden/>
               </w:rPr>
-              <w:instrText xml:space="preserve"> PAGEREF _Toc526727798 \h </w:instrText>
+              <w:instrText xml:space="preserve"> PAGEREF _Toc526782646 \h </w:instrText>
             </w:r>
             <w:r>
               <w:rPr>
@@ -3272,7 +3246,7 @@
                 <w:noProof/>
                 <w:webHidden/>
               </w:rPr>
-              <w:t>8</w:t>
+              <w:t>9</w:t>
             </w:r>
             <w:r>
               <w:rPr>
@@ -3294,7 +3268,7 @@
               <w:noProof/>
             </w:rPr>
           </w:pPr>
-          <w:hyperlink w:anchor="_Toc526727799" w:history="1">
+          <w:hyperlink w:anchor="_Toc526782647" w:history="1">
             <w:r>
               <w:rPr>
                 <w:rStyle w:val="Hyperlnk"/>
@@ -3335,7 +3309,7 @@
                 <w:noProof/>
                 <w:webHidden/>
               </w:rPr>
-              <w:instrText xml:space="preserve"> PAGEREF _Toc526727799 \h </w:instrText>
+              <w:instrText xml:space="preserve"> PAGEREF _Toc526782647 \h </w:instrText>
             </w:r>
             <w:r>
               <w:rPr>
@@ -3355,7 +3329,7 @@
                 <w:noProof/>
                 <w:webHidden/>
               </w:rPr>
-              <w:t>8</w:t>
+              <w:t>9</w:t>
             </w:r>
             <w:r>
               <w:rPr>
@@ -3377,7 +3351,7 @@
               <w:noProof/>
             </w:rPr>
           </w:pPr>
-          <w:hyperlink w:anchor="_Toc526727800" w:history="1">
+          <w:hyperlink w:anchor="_Toc526782648" w:history="1">
             <w:r>
               <w:rPr>
                 <w:rStyle w:val="Hyperlnk"/>
@@ -3418,7 +3392,7 @@
                 <w:noProof/>
                 <w:webHidden/>
               </w:rPr>
-              <w:instrText xml:space="preserve"> PAGEREF _Toc526727800 \h </w:instrText>
+              <w:instrText xml:space="preserve"> PAGEREF _Toc526782648 \h </w:instrText>
             </w:r>
             <w:r>
               <w:rPr>
@@ -3438,7 +3412,7 @@
                 <w:noProof/>
                 <w:webHidden/>
               </w:rPr>
-              <w:t>8</w:t>
+              <w:t>9</w:t>
             </w:r>
             <w:r>
               <w:rPr>
@@ -3460,7 +3434,7 @@
               <w:noProof/>
             </w:rPr>
           </w:pPr>
-          <w:hyperlink w:anchor="_Toc526727801" w:history="1">
+          <w:hyperlink w:anchor="_Toc526782649" w:history="1">
             <w:r>
               <w:rPr>
                 <w:rStyle w:val="Hyperlnk"/>
@@ -3507,7 +3481,7 @@
                 <w:noProof/>
                 <w:webHidden/>
               </w:rPr>
-              <w:instrText xml:space="preserve"> PAGEREF _Toc526727801 \h </w:instrText>
+              <w:instrText xml:space="preserve"> PAGEREF _Toc526782649 \h </w:instrText>
             </w:r>
             <w:r>
               <w:rPr>
@@ -3549,7 +3523,7 @@
               <w:noProof/>
             </w:rPr>
           </w:pPr>
-          <w:hyperlink w:anchor="_Toc526727802" w:history="1">
+          <w:hyperlink w:anchor="_Toc526782650" w:history="1">
             <w:r>
               <w:rPr>
                 <w:rStyle w:val="Hyperlnk"/>
@@ -3590,7 +3564,7 @@
                 <w:noProof/>
                 <w:webHidden/>
               </w:rPr>
-              <w:instrText xml:space="preserve"> PAGEREF _Toc526727802 \h </w:instrText>
+              <w:instrText xml:space="preserve"> PAGEREF _Toc526782650 \h </w:instrText>
             </w:r>
             <w:r>
               <w:rPr>
@@ -3632,7 +3606,7 @@
               <w:noProof/>
             </w:rPr>
           </w:pPr>
-          <w:hyperlink w:anchor="_Toc526727803" w:history="1">
+          <w:hyperlink w:anchor="_Toc526782651" w:history="1">
             <w:r>
               <w:rPr>
                 <w:rStyle w:val="Hyperlnk"/>
@@ -3673,7 +3647,7 @@
                 <w:noProof/>
                 <w:webHidden/>
               </w:rPr>
-              <w:instrText xml:space="preserve"> PAGEREF _Toc526727803 \h </w:instrText>
+              <w:instrText xml:space="preserve"> PAGEREF _Toc526782651 \h </w:instrText>
             </w:r>
             <w:r>
               <w:rPr>
@@ -3715,7 +3689,7 @@
               <w:noProof/>
             </w:rPr>
           </w:pPr>
-          <w:hyperlink w:anchor="_Toc526727804" w:history="1">
+          <w:hyperlink w:anchor="_Toc526782652" w:history="1">
             <w:r>
               <w:rPr>
                 <w:rStyle w:val="Hyperlnk"/>
@@ -3756,7 +3730,7 @@
                 <w:noProof/>
                 <w:webHidden/>
               </w:rPr>
-              <w:instrText xml:space="preserve"> PAGEREF _Toc526727804 \h </w:instrText>
+              <w:instrText xml:space="preserve"> PAGEREF _Toc526782652 \h </w:instrText>
             </w:r>
             <w:r>
               <w:rPr>
@@ -3798,7 +3772,7 @@
               <w:noProof/>
             </w:rPr>
           </w:pPr>
-          <w:hyperlink w:anchor="_Toc526727805" w:history="1">
+          <w:hyperlink w:anchor="_Toc526782653" w:history="1">
             <w:r>
               <w:rPr>
                 <w:rStyle w:val="Hyperlnk"/>
@@ -3839,7 +3813,7 @@
                 <w:noProof/>
                 <w:webHidden/>
               </w:rPr>
-              <w:instrText xml:space="preserve"> PAGEREF _Toc526727805 \h </w:instrText>
+              <w:instrText xml:space="preserve"> PAGEREF _Toc526782653 \h </w:instrText>
             </w:r>
             <w:r>
               <w:rPr>
@@ -3859,7 +3833,7 @@
                 <w:noProof/>
                 <w:webHidden/>
               </w:rPr>
-              <w:t>9</w:t>
+              <w:t>10</w:t>
             </w:r>
             <w:r>
               <w:rPr>
@@ -3882,7 +3856,7 @@
               <w:color w:val="auto"/>
             </w:rPr>
           </w:pPr>
-          <w:hyperlink w:anchor="_Toc526727806" w:history="1">
+          <w:hyperlink w:anchor="_Toc526782654" w:history="1">
             <w:r>
               <w:rPr>
                 <w:rStyle w:val="Hyperlnk"/>
@@ -3924,7 +3898,7 @@
                 <w:noProof/>
                 <w:webHidden/>
               </w:rPr>
-              <w:instrText xml:space="preserve"> PAGEREF _Toc526727806 \h </w:instrText>
+              <w:instrText xml:space="preserve"> PAGEREF _Toc526782654 \h </w:instrText>
             </w:r>
             <w:r>
               <w:rPr>
@@ -3966,7 +3940,7 @@
               <w:noProof/>
             </w:rPr>
           </w:pPr>
-          <w:hyperlink w:anchor="_Toc526727807" w:history="1">
+          <w:hyperlink w:anchor="_Toc526782655" w:history="1">
             <w:r>
               <w:rPr>
                 <w:rStyle w:val="Hyperlnk"/>
@@ -4013,7 +3987,7 @@
                 <w:noProof/>
                 <w:webHidden/>
               </w:rPr>
-              <w:instrText xml:space="preserve"> PAGEREF _Toc526727807 \h </w:instrText>
+              <w:instrText xml:space="preserve"> PAGEREF _Toc526782655 \h </w:instrText>
             </w:r>
             <w:r>
               <w:rPr>
@@ -4055,7 +4029,7 @@
               <w:noProof/>
             </w:rPr>
           </w:pPr>
-          <w:hyperlink w:anchor="_Toc526727808" w:history="1">
+          <w:hyperlink w:anchor="_Toc526782656" w:history="1">
             <w:r>
               <w:rPr>
                 <w:rStyle w:val="Hyperlnk"/>
@@ -4102,7 +4076,7 @@
                 <w:noProof/>
                 <w:webHidden/>
               </w:rPr>
-              <w:instrText xml:space="preserve"> PAGEREF _Toc526727808 \h </w:instrText>
+              <w:instrText xml:space="preserve"> PAGEREF _Toc526782656 \h </w:instrText>
             </w:r>
             <w:r>
               <w:rPr>
@@ -4122,7 +4096,7 @@
                 <w:noProof/>
                 <w:webHidden/>
               </w:rPr>
-              <w:t>10</w:t>
+              <w:t>11</w:t>
             </w:r>
             <w:r>
               <w:rPr>
@@ -4144,7 +4118,7 @@
               <w:noProof/>
             </w:rPr>
           </w:pPr>
-          <w:hyperlink w:anchor="_Toc526727809" w:history="1">
+          <w:hyperlink w:anchor="_Toc526782657" w:history="1">
             <w:r>
               <w:rPr>
                 <w:rStyle w:val="Hyperlnk"/>
@@ -4191,7 +4165,7 @@
                 <w:noProof/>
                 <w:webHidden/>
               </w:rPr>
-              <w:instrText xml:space="preserve"> PAGEREF _Toc526727809 \h </w:instrText>
+              <w:instrText xml:space="preserve"> PAGEREF _Toc526782657 \h </w:instrText>
             </w:r>
             <w:r>
               <w:rPr>
@@ -4253,7 +4227,7 @@
       <w:pPr>
         <w:pStyle w:val="Rubrik1"/>
       </w:pPr>
-      <w:bookmarkStart w:id="1" w:name="_Toc526727774"/>
+      <w:bookmarkStart w:id="1" w:name="_Toc526782622"/>
       <w:r>
         <w:lastRenderedPageBreak/>
         <w:t>Inledning</w:t>
@@ -4264,7 +4238,7 @@
       <w:pPr>
         <w:pStyle w:val="Rubrik2"/>
       </w:pPr>
-      <w:bookmarkStart w:id="2" w:name="_Toc526727775"/>
+      <w:bookmarkStart w:id="2" w:name="_Toc526782623"/>
       <w:r>
         <w:t>S</w:t>
       </w:r>
@@ -4334,7 +4308,7 @@
       <w:pPr>
         <w:pStyle w:val="Rubrik2"/>
       </w:pPr>
-      <w:bookmarkStart w:id="3" w:name="_Toc526727776"/>
+      <w:bookmarkStart w:id="3" w:name="_Toc526782624"/>
       <w:r>
         <w:t>Inledning/Syfte</w:t>
       </w:r>
@@ -4435,7 +4409,7 @@
       <w:pPr>
         <w:pStyle w:val="Rubrik2"/>
       </w:pPr>
-      <w:bookmarkStart w:id="4" w:name="_Toc526727777"/>
+      <w:bookmarkStart w:id="4" w:name="_Toc526782625"/>
       <w:r>
         <w:t>Definitioner och förkortningar</w:t>
       </w:r>
@@ -4443,13 +4417,54 @@
     </w:p>
     <w:p>
       <w:r>
-        <w:t xml:space="preserve">Förklaringar till några av de begrepp och förkortningar som förekommer i rapporten ges </w:t>
-      </w:r>
-      <w:proofErr w:type="gramStart"/>
-      <w:r>
-        <w:t>i .</w:t>
-      </w:r>
-      <w:proofErr w:type="gramEnd"/>
+        <w:t xml:space="preserve">Förklaringar till några av de begrepp och förkortningar som förekommer i rapporten ges i </w:t>
+      </w:r>
+      <w:r>
+        <w:fldChar w:fldCharType="begin"/>
+      </w:r>
+      <w:r>
+        <w:instrText xml:space="preserve"> REF _Ref526782608 \h </w:instrText>
+      </w:r>
+      <w:r>
+        <w:fldChar w:fldCharType="separate"/>
+      </w:r>
+      <w:r>
+        <w:t xml:space="preserve">Tabell </w:t>
+      </w:r>
+      <w:r>
+        <w:rPr>
+          <w:noProof/>
+        </w:rPr>
+        <w:t>1</w:t>
+      </w:r>
+      <w:r>
+        <w:fldChar w:fldCharType="end"/>
+      </w:r>
+      <w:r>
+        <w:t>.</w:t>
+      </w:r>
+    </w:p>
+    <w:p>
+      <w:pPr>
+        <w:pStyle w:val="Beskrivning"/>
+        <w:keepNext/>
+      </w:pPr>
+      <w:bookmarkStart w:id="5" w:name="_Ref526782608"/>
+      <w:r>
+        <w:t xml:space="preserve">Tabell </w:t>
+      </w:r>
+      <w:fldSimple w:instr=" SEQ Tabell \* ARABIC ">
+        <w:r>
+          <w:rPr>
+            <w:noProof/>
+          </w:rPr>
+          <w:t>1</w:t>
+        </w:r>
+      </w:fldSimple>
+      <w:bookmarkEnd w:id="5"/>
+      <w:r>
+        <w:t xml:space="preserve"> Definitioner och förkortningar</w:t>
+      </w:r>
     </w:p>
     <w:tbl>
       <w:tblPr>
@@ -4843,20 +4858,9 @@
           <w:p>
             <w:proofErr w:type="spellStart"/>
             <w:r>
-              <w:t>scene</w:t>
+              <w:t>regex</w:t>
             </w:r>
             <w:proofErr w:type="spellEnd"/>
-            <w:r>
-              <w:t xml:space="preserve"> (</w:t>
-            </w:r>
-            <w:proofErr w:type="spellStart"/>
-            <w:r>
-              <w:t>JavaFX</w:t>
-            </w:r>
-            <w:proofErr w:type="spellEnd"/>
-            <w:r>
-              <w:t>)</w:t>
-            </w:r>
           </w:p>
         </w:tc>
         <w:tc>
@@ -4864,8 +4868,13 @@
             <w:tcW w:w="6372" w:type="dxa"/>
           </w:tcPr>
           <w:p>
-            <w:r>
-              <w:t>En sida</w:t>
+            <w:proofErr w:type="spellStart"/>
+            <w:r>
+              <w:t>Regular</w:t>
+            </w:r>
+            <w:proofErr w:type="spellEnd"/>
+            <w:r>
+              <w:t xml:space="preserve"> expression (reguljärt uttryck)</w:t>
             </w:r>
           </w:p>
         </w:tc>
@@ -4876,8 +4885,76 @@
             <w:tcW w:w="2689" w:type="dxa"/>
           </w:tcPr>
           <w:p>
-            <w:r>
-              <w:t>XML</w:t>
+            <w:proofErr w:type="spellStart"/>
+            <w:r>
+              <w:t>scene</w:t>
+            </w:r>
+            <w:proofErr w:type="spellEnd"/>
+            <w:r>
+              <w:t xml:space="preserve"> (</w:t>
+            </w:r>
+            <w:proofErr w:type="spellStart"/>
+            <w:r>
+              <w:t>JavaFX</w:t>
+            </w:r>
+            <w:proofErr w:type="spellEnd"/>
+            <w:r>
+              <w:t>)</w:t>
+            </w:r>
+          </w:p>
+        </w:tc>
+        <w:tc>
+          <w:tcPr>
+            <w:tcW w:w="6372" w:type="dxa"/>
+          </w:tcPr>
+          <w:p>
+            <w:r>
+              <w:t>En sida</w:t>
+            </w:r>
+          </w:p>
+        </w:tc>
+      </w:tr>
+      <w:tr>
+        <w:tc>
+          <w:tcPr>
+            <w:tcW w:w="2689" w:type="dxa"/>
+          </w:tcPr>
+          <w:p>
+            <w:r>
+              <w:t>TDD</w:t>
+            </w:r>
+            <w:r>
+              <w:t xml:space="preserve"> </w:t>
+            </w:r>
+          </w:p>
+        </w:tc>
+        <w:tc>
+          <w:tcPr>
+            <w:tcW w:w="6372" w:type="dxa"/>
+          </w:tcPr>
+          <w:p>
+            <w:r>
+              <w:t xml:space="preserve">Test Driven </w:t>
+            </w:r>
+            <w:proofErr w:type="spellStart"/>
+            <w:r>
+              <w:t>Development</w:t>
+            </w:r>
+            <w:proofErr w:type="spellEnd"/>
+            <w:r>
+              <w:t xml:space="preserve"> (testdriven utveckling)</w:t>
+            </w:r>
+          </w:p>
+        </w:tc>
+      </w:tr>
+      <w:tr>
+        <w:tc>
+          <w:tcPr>
+            <w:tcW w:w="2689" w:type="dxa"/>
+          </w:tcPr>
+          <w:p>
+            <w:r>
+              <w:t xml:space="preserve">UTC </w:t>
             </w:r>
           </w:p>
         </w:tc>
@@ -4888,34 +4965,17 @@
           <w:p>
             <w:proofErr w:type="spellStart"/>
             <w:r>
-              <w:t>Extensible</w:t>
+              <w:t>Coordinated</w:t>
             </w:r>
             <w:proofErr w:type="spellEnd"/>
             <w:r>
-              <w:t xml:space="preserve"> </w:t>
+              <w:t xml:space="preserve"> Universal </w:t>
             </w:r>
             <w:proofErr w:type="spellStart"/>
             <w:r>
-              <w:t>Markup</w:t>
+              <w:t>Time</w:t>
             </w:r>
             <w:proofErr w:type="spellEnd"/>
-            <w:r>
-              <w:t xml:space="preserve"> </w:t>
-            </w:r>
-            <w:proofErr w:type="spellStart"/>
-            <w:r>
-              <w:t>Language</w:t>
-            </w:r>
-            <w:proofErr w:type="spellEnd"/>
-            <w:r>
-              <w:t xml:space="preserve">, ett universellt och utbyggbart </w:t>
-            </w:r>
-            <w:r>
-              <w:t xml:space="preserve">textbaserat </w:t>
-            </w:r>
-            <w:r>
-              <w:t>märkspråk</w:t>
-            </w:r>
           </w:p>
         </w:tc>
       </w:tr>
@@ -4924,44 +4984,72 @@
           <w:tcPr>
             <w:tcW w:w="2689" w:type="dxa"/>
           </w:tcPr>
-          <w:p/>
+          <w:p>
+            <w:r>
+              <w:t>XML</w:t>
+            </w:r>
+          </w:p>
         </w:tc>
         <w:tc>
           <w:tcPr>
             <w:tcW w:w="6372" w:type="dxa"/>
           </w:tcPr>
-          <w:p/>
-        </w:tc>
-      </w:tr>
-      <w:tr>
-        <w:tc>
-          <w:tcPr>
-            <w:tcW w:w="2689" w:type="dxa"/>
-          </w:tcPr>
-          <w:p/>
-        </w:tc>
-        <w:tc>
-          <w:tcPr>
-            <w:tcW w:w="6372" w:type="dxa"/>
-          </w:tcPr>
-          <w:p/>
+          <w:p>
+            <w:proofErr w:type="spellStart"/>
+            <w:r>
+              <w:t>Extensible</w:t>
+            </w:r>
+            <w:proofErr w:type="spellEnd"/>
+            <w:r>
+              <w:t xml:space="preserve"> </w:t>
+            </w:r>
+            <w:proofErr w:type="spellStart"/>
+            <w:r>
+              <w:t>Markup</w:t>
+            </w:r>
+            <w:proofErr w:type="spellEnd"/>
+            <w:r>
+              <w:t xml:space="preserve"> </w:t>
+            </w:r>
+            <w:proofErr w:type="spellStart"/>
+            <w:r>
+              <w:t>Language</w:t>
+            </w:r>
+            <w:proofErr w:type="spellEnd"/>
+            <w:r>
+              <w:t xml:space="preserve">, ett universellt och utbyggbart </w:t>
+            </w:r>
+            <w:r>
+              <w:t xml:space="preserve">textbaserat </w:t>
+            </w:r>
+            <w:r>
+              <w:t>märkspråk</w:t>
+            </w:r>
+          </w:p>
         </w:tc>
       </w:tr>
     </w:tbl>
-    <w:p/>
+    <w:p>
+      <w:bookmarkStart w:id="6" w:name="_GoBack"/>
+      <w:bookmarkEnd w:id="6"/>
+    </w:p>
     <w:p>
       <w:pPr>
         <w:pStyle w:val="Rubrik2"/>
       </w:pPr>
-      <w:bookmarkStart w:id="5" w:name="_Toc526727778"/>
-      <w:r>
+      <w:bookmarkStart w:id="7" w:name="_Toc526782626"/>
+      <w:r>
+        <w:lastRenderedPageBreak/>
         <w:t>Referenser</w:t>
       </w:r>
-      <w:bookmarkEnd w:id="5"/>
+      <w:bookmarkEnd w:id="7"/>
     </w:p>
     <w:p>
       <w:pPr>
         <w:spacing w:before="240"/>
+        <w:rPr>
+          <w:rStyle w:val="Hyperlnk"/>
+        </w:rPr>
       </w:pPr>
       <w:r>
         <w:rPr>
@@ -5005,11 +5093,26 @@
       </w:hyperlink>
     </w:p>
     <w:p>
+      <w:pPr>
+        <w:rPr>
+          <w:rFonts w:ascii="Consolas" w:hAnsi="Consolas"/>
+          <w:color w:val="24292E"/>
+          <w:sz w:val="18"/>
+          <w:szCs w:val="18"/>
+          <w:shd w:val="clear" w:color="auto" w:fill="FFFFFF"/>
+        </w:rPr>
+      </w:pPr>
+    </w:p>
+    <w:p>
+      <w:pPr>
+        <w:rPr>
+          <w:rStyle w:val="Hyperlnk"/>
+        </w:rPr>
+      </w:pPr>
       <w:r>
         <w:rPr>
           <w:rStyle w:val="Stark"/>
         </w:rPr>
-        <w:lastRenderedPageBreak/>
         <w:t xml:space="preserve">Länk till </w:t>
       </w:r>
       <w:proofErr w:type="spellStart"/>
@@ -5048,58 +5151,76 @@
       </w:hyperlink>
     </w:p>
     <w:p>
-      <w:r>
+      <w:pPr>
+        <w:keepNext/>
+        <w:spacing w:before="240" w:after="0"/>
         <w:rPr>
           <w:rStyle w:val="Stark"/>
         </w:rPr>
-        <w:t>Twitters API-dokumentation</w:t>
-      </w:r>
+      </w:pPr>
+      <w:proofErr w:type="spellStart"/>
+      <w:r>
+        <w:rPr>
+          <w:rStyle w:val="Stark"/>
+        </w:rPr>
+        <w:t>gson</w:t>
+      </w:r>
+      <w:proofErr w:type="spellEnd"/>
       <w:r>
         <w:rPr>
           <w:rStyle w:val="Stark"/>
         </w:rPr>
         <w:t>:</w:t>
       </w:r>
-      <w:r>
-        <w:t xml:space="preserve"> </w:t>
-      </w:r>
-      <w:r>
-        <w:br/>
-      </w:r>
+    </w:p>
+    <w:p>
+      <w:pPr>
+        <w:rPr>
+          <w:rFonts w:ascii="Consolas" w:hAnsi="Consolas"/>
+          <w:color w:val="24292E"/>
+          <w:sz w:val="18"/>
+          <w:szCs w:val="18"/>
+          <w:shd w:val="clear" w:color="auto" w:fill="FFFFFF"/>
+        </w:rPr>
+      </w:pPr>
       <w:hyperlink r:id="rId13" w:history="1">
         <w:r>
           <w:rPr>
             <w:rStyle w:val="Hyperlnk"/>
+            <w:rFonts w:ascii="Consolas" w:hAnsi="Consolas"/>
+            <w:sz w:val="18"/>
+            <w:szCs w:val="18"/>
+            <w:shd w:val="clear" w:color="auto" w:fill="FFFFFF"/>
           </w:rPr>
-          <w:t>https://developer.twitter.com/en/docs.html</w:t>
+          <w:t>https://github.com/google/gson</w:t>
         </w:r>
       </w:hyperlink>
     </w:p>
     <w:p>
-      <w:proofErr w:type="gramStart"/>
+      <w:proofErr w:type="spellStart"/>
       <w:r>
         <w:rPr>
           <w:rStyle w:val="Stark"/>
         </w:rPr>
-        <w:t>SMHIs</w:t>
-      </w:r>
-      <w:proofErr w:type="gramEnd"/>
+        <w:t>JavaFX</w:t>
+      </w:r>
+      <w:proofErr w:type="spellEnd"/>
       <w:r>
         <w:rPr>
           <w:rStyle w:val="Stark"/>
         </w:rPr>
-        <w:t xml:space="preserve"> API-dokumentation</w:t>
+        <w:t>-</w:t>
       </w:r>
       <w:r>
         <w:rPr>
           <w:rStyle w:val="Stark"/>
         </w:rPr>
-        <w:t>:</w:t>
-      </w:r>
-      <w:r>
-        <w:t xml:space="preserve"> </w:t>
-      </w:r>
-      <w:r>
+        <w:t xml:space="preserve">dokumentation: </w:t>
+      </w:r>
+      <w:r>
+        <w:rPr>
+          <w:rStyle w:val="Stark"/>
+        </w:rPr>
         <w:br/>
       </w:r>
       <w:hyperlink r:id="rId14" w:history="1">
@@ -5107,7 +5228,7 @@
           <w:rPr>
             <w:rStyle w:val="Hyperlnk"/>
           </w:rPr>
-          <w:t>https://opendata.smhi.se/apidocs/metfcst/index.html</w:t>
+          <w:t>https://www.oracle.com/technetwork/java/javase/documentation/javafx-docs-2159875.html</w:t>
         </w:r>
       </w:hyperlink>
     </w:p>
@@ -5123,26 +5244,14 @@
         <w:rPr>
           <w:rStyle w:val="Stark"/>
         </w:rPr>
-        <w:t>Geocod</w:t>
-      </w:r>
+        <w:t>Geocoding</w:t>
+      </w:r>
+      <w:proofErr w:type="spellEnd"/>
       <w:r>
         <w:rPr>
           <w:rStyle w:val="Stark"/>
         </w:rPr>
-        <w:t>ing</w:t>
-      </w:r>
-      <w:proofErr w:type="spellEnd"/>
-      <w:r>
-        <w:rPr>
-          <w:rStyle w:val="Stark"/>
-        </w:rPr>
-        <w:t xml:space="preserve"> API-dokumentation</w:t>
-      </w:r>
-      <w:r>
-        <w:rPr>
-          <w:rStyle w:val="Stark"/>
-        </w:rPr>
-        <w:t>:</w:t>
+        <w:t xml:space="preserve"> API-dokumentation:</w:t>
       </w:r>
       <w:r>
         <w:t xml:space="preserve"> </w:t>
@@ -5158,26 +5267,191 @@
     </w:p>
     <w:p>
       <w:pPr>
+        <w:rPr>
+          <w:rStyle w:val="Stark"/>
+        </w:rPr>
+      </w:pPr>
+      <w:r>
+        <w:rPr>
+          <w:rStyle w:val="Stark"/>
+        </w:rPr>
+        <w:t>http-protokollet:</w:t>
+      </w:r>
+    </w:p>
+    <w:p>
+      <w:pPr>
+        <w:rPr>
+          <w:rStyle w:val="Hyperlnk"/>
+          <w:bCs/>
+        </w:rPr>
+      </w:pPr>
+      <w:hyperlink r:id="rId16" w:history="1">
+        <w:r>
+          <w:rPr>
+            <w:rStyle w:val="Hyperlnk"/>
+            <w:bCs/>
+          </w:rPr>
+          <w:t>https://tools.ietf.org/html/rfc7230</w:t>
+        </w:r>
+      </w:hyperlink>
+    </w:p>
+    <w:p>
+      <w:proofErr w:type="spellStart"/>
+      <w:r>
+        <w:rPr>
+          <w:rStyle w:val="Stark"/>
+        </w:rPr>
+        <w:t>OAuth</w:t>
+      </w:r>
+      <w:proofErr w:type="spellEnd"/>
+      <w:r>
+        <w:rPr>
+          <w:rStyle w:val="Stark"/>
+        </w:rPr>
+        <w:t xml:space="preserve"> </w:t>
+      </w:r>
+      <w:proofErr w:type="spellStart"/>
+      <w:r>
+        <w:rPr>
+          <w:rStyle w:val="Stark"/>
+        </w:rPr>
+        <w:t>rtc</w:t>
+      </w:r>
+      <w:proofErr w:type="spellEnd"/>
+      <w:r>
+        <w:rPr>
+          <w:rStyle w:val="Stark"/>
+        </w:rPr>
+        <w:t xml:space="preserve"> protokoll:</w:t>
+      </w:r>
+      <w:r>
+        <w:t xml:space="preserve"> </w:t>
+      </w:r>
+      <w:r>
+        <w:br/>
+      </w:r>
+      <w:hyperlink r:id="rId17" w:history="1">
+        <w:r>
+          <w:rPr>
+            <w:rStyle w:val="Hyperlnk"/>
+          </w:rPr>
+          <w:t>https://tools.ietf.org/html/rfc8252</w:t>
+        </w:r>
+      </w:hyperlink>
+    </w:p>
+    <w:p>
+      <w:pPr>
+        <w:rPr>
+          <w:rStyle w:val="Hyperlnk"/>
+        </w:rPr>
+      </w:pPr>
+      <w:r>
+        <w:rPr>
+          <w:rStyle w:val="Stark"/>
+        </w:rPr>
+        <w:t>Twitters API-dokumentation</w:t>
+      </w:r>
+      <w:r>
+        <w:rPr>
+          <w:rStyle w:val="Stark"/>
+        </w:rPr>
+        <w:t>:</w:t>
+      </w:r>
+      <w:r>
+        <w:t xml:space="preserve"> </w:t>
+      </w:r>
+      <w:r>
+        <w:br/>
+      </w:r>
+      <w:hyperlink r:id="rId18" w:history="1">
+        <w:r>
+          <w:rPr>
+            <w:rStyle w:val="Hyperlnk"/>
+          </w:rPr>
+          <w:t>https://developer.twitter.com/en/docs.html</w:t>
+        </w:r>
+      </w:hyperlink>
+    </w:p>
+    <w:p>
+      <w:r>
+        <w:rPr>
+          <w:rStyle w:val="Stark"/>
+        </w:rPr>
+        <w:t>Twitter4J biblioteket:</w:t>
+      </w:r>
+      <w:r>
+        <w:t xml:space="preserve"> </w:t>
+      </w:r>
+      <w:r>
+        <w:br/>
+      </w:r>
+      <w:hyperlink r:id="rId19" w:history="1">
+        <w:r>
+          <w:rPr>
+            <w:rStyle w:val="Hyperlnk"/>
+          </w:rPr>
+          <w:t>http://twitter4j.org/en/index.html</w:t>
+        </w:r>
+      </w:hyperlink>
+    </w:p>
+    <w:p>
+      <w:proofErr w:type="gramStart"/>
+      <w:r>
+        <w:rPr>
+          <w:rStyle w:val="Stark"/>
+        </w:rPr>
+        <w:t>SMHIs</w:t>
+      </w:r>
+      <w:proofErr w:type="gramEnd"/>
+      <w:r>
+        <w:rPr>
+          <w:rStyle w:val="Stark"/>
+        </w:rPr>
+        <w:t xml:space="preserve"> API-dokumentation</w:t>
+      </w:r>
+      <w:r>
+        <w:rPr>
+          <w:rStyle w:val="Stark"/>
+        </w:rPr>
+        <w:t>:</w:t>
+      </w:r>
+      <w:r>
+        <w:t xml:space="preserve"> </w:t>
+      </w:r>
+      <w:r>
+        <w:br/>
+      </w:r>
+      <w:hyperlink r:id="rId20" w:history="1">
+        <w:r>
+          <w:rPr>
+            <w:rStyle w:val="Hyperlnk"/>
+          </w:rPr>
+          <w:t>https://opendata.smhi.se/apidocs/metfcst/index.html</w:t>
+        </w:r>
+      </w:hyperlink>
+    </w:p>
+    <w:p>
+      <w:pPr>
         <w:pStyle w:val="Rubrik1"/>
       </w:pPr>
-      <w:bookmarkStart w:id="6" w:name="_Toc526727779"/>
+      <w:bookmarkStart w:id="8" w:name="_Toc526782627"/>
       <w:r>
         <w:t>Genomförande</w:t>
       </w:r>
-      <w:bookmarkEnd w:id="6"/>
+      <w:bookmarkEnd w:id="8"/>
     </w:p>
     <w:p>
       <w:pPr>
         <w:pStyle w:val="Rubrik2"/>
       </w:pPr>
-      <w:bookmarkStart w:id="7" w:name="_Toc526727780"/>
+      <w:bookmarkStart w:id="9" w:name="_Toc526782628"/>
       <w:r>
         <w:t>Övergripande</w:t>
       </w:r>
       <w:r>
         <w:t xml:space="preserve"> mål</w:t>
       </w:r>
-      <w:bookmarkEnd w:id="7"/>
+      <w:bookmarkEnd w:id="9"/>
     </w:p>
     <w:p>
       <w:r>
@@ -5207,11 +5481,11 @@
       <w:r>
         <w:t xml:space="preserve"> </w:t>
       </w:r>
-      <w:bookmarkStart w:id="8" w:name="_Toc526727781"/>
+      <w:bookmarkStart w:id="10" w:name="_Toc526782629"/>
       <w:r>
         <w:t>Avgränsningar</w:t>
       </w:r>
-      <w:bookmarkEnd w:id="8"/>
+      <w:bookmarkEnd w:id="10"/>
     </w:p>
     <w:p>
       <w:r>
@@ -5229,6 +5503,9 @@
         <w:t xml:space="preserve"> </w:t>
       </w:r>
       <w:r>
+        <w:t xml:space="preserve">Tiderna i väderdelen presenteras i UTC istället för i lokal tid som kanske varit det mer logiska. </w:t>
+      </w:r>
+      <w:r>
         <w:t xml:space="preserve">I Twitterdelen kan man inte se andras flöden eller följa ett enskilt </w:t>
       </w:r>
       <w:proofErr w:type="spellStart"/>
@@ -5240,7 +5517,10 @@
         <w:t xml:space="preserve"> historik.</w:t>
       </w:r>
       <w:r>
-        <w:t xml:space="preserve"> TDD testnings </w:t>
+        <w:t xml:space="preserve"> TDD testnings</w:t>
+      </w:r>
+      <w:r>
+        <w:t>-</w:t>
       </w:r>
       <w:proofErr w:type="spellStart"/>
       <w:r>
@@ -5268,11 +5548,11 @@
         </w:numPr>
         <w:ind w:left="1144"/>
       </w:pPr>
-      <w:bookmarkStart w:id="9" w:name="_Toc526727782"/>
+      <w:bookmarkStart w:id="11" w:name="_Toc526782630"/>
       <w:r>
         <w:t>Arbetsmetodik</w:t>
       </w:r>
-      <w:bookmarkEnd w:id="9"/>
+      <w:bookmarkEnd w:id="11"/>
     </w:p>
     <w:p>
       <w:r>
@@ -5300,7 +5580,11 @@
       </w:r>
       <w:proofErr w:type="spellEnd"/>
       <w:r>
-        <w:t xml:space="preserve"> fick fungera som visualiseringsverktyg över projektets status och vi använde det både som en KANBAN-tavla med kolumner för </w:t>
+        <w:t xml:space="preserve"> fick fungera som visualiseringsverktyg över </w:t>
+      </w:r>
+      <w:r>
+        <w:lastRenderedPageBreak/>
+        <w:t xml:space="preserve">projektets status och vi använde det både som en KANBAN-tavla med kolumner för </w:t>
       </w:r>
       <w:r>
         <w:t>TODO, In</w:t>
@@ -5401,23 +5685,23 @@
       <w:pPr>
         <w:pStyle w:val="Rubrik1"/>
       </w:pPr>
-      <w:bookmarkStart w:id="10" w:name="_Toc526727783"/>
+      <w:bookmarkStart w:id="12" w:name="_Toc526782631"/>
       <w:proofErr w:type="spellStart"/>
       <w:r>
         <w:t>Wearep-appen</w:t>
       </w:r>
-      <w:bookmarkEnd w:id="10"/>
+      <w:bookmarkEnd w:id="12"/>
       <w:proofErr w:type="spellEnd"/>
     </w:p>
     <w:p>
       <w:pPr>
         <w:pStyle w:val="Rubrik2"/>
       </w:pPr>
-      <w:bookmarkStart w:id="11" w:name="_Toc526727784"/>
+      <w:bookmarkStart w:id="13" w:name="_Toc526782632"/>
       <w:r>
         <w:t>Översikt</w:t>
       </w:r>
-      <w:bookmarkEnd w:id="11"/>
+      <w:bookmarkEnd w:id="13"/>
     </w:p>
     <w:p>
       <w:r>
@@ -5534,7 +5818,6 @@
         </w:numPr>
       </w:pPr>
       <w:r>
-        <w:lastRenderedPageBreak/>
         <w:t xml:space="preserve">Twitter - Inloggning, hämta och posta </w:t>
       </w:r>
       <w:proofErr w:type="spellStart"/>
@@ -5572,11 +5855,11 @@
       <w:pPr>
         <w:pStyle w:val="Rubrik3"/>
       </w:pPr>
-      <w:bookmarkStart w:id="12" w:name="_Toc526727785"/>
+      <w:bookmarkStart w:id="14" w:name="_Toc526782633"/>
       <w:r>
         <w:t>Användarinterface</w:t>
       </w:r>
-      <w:bookmarkEnd w:id="12"/>
+      <w:bookmarkEnd w:id="14"/>
     </w:p>
     <w:p>
       <w:pPr>
@@ -5591,7 +5874,37 @@
       </w:r>
       <w:proofErr w:type="spellEnd"/>
       <w:r>
-        <w:t xml:space="preserve"> får man upp två flikar </w:t>
+        <w:t xml:space="preserve"> får man upp två flikar</w:t>
+      </w:r>
+      <w:r>
+        <w:t xml:space="preserve">, se </w:t>
+      </w:r>
+      <w:r>
+        <w:fldChar w:fldCharType="begin"/>
+      </w:r>
+      <w:r>
+        <w:instrText xml:space="preserve"> REF _Ref526779940 \h </w:instrText>
+      </w:r>
+      <w:r>
+        <w:fldChar w:fldCharType="separate"/>
+      </w:r>
+      <w:r>
+        <w:t xml:space="preserve">Figur </w:t>
+      </w:r>
+      <w:r>
+        <w:rPr>
+          <w:noProof/>
+        </w:rPr>
+        <w:t>1</w:t>
+      </w:r>
+      <w:r>
+        <w:fldChar w:fldCharType="end"/>
+      </w:r>
+      <w:r>
+        <w:t>.</w:t>
+      </w:r>
+      <w:r>
+        <w:t xml:space="preserve"> </w:t>
       </w:r>
     </w:p>
     <w:p>
@@ -5608,31 +5921,6 @@
       <w:r>
         <w:t>Twitterflik (inloggning krävs)</w:t>
       </w:r>
-      <w:r>
-        <w:t xml:space="preserve">, </w:t>
-      </w:r>
-      <w:r>
-        <w:t xml:space="preserve">se </w:t>
-      </w:r>
-      <w:r>
-        <w:fldChar w:fldCharType="begin"/>
-      </w:r>
-      <w:r>
-        <w:instrText xml:space="preserve"> REF _Ref526726136 \h </w:instrText>
-      </w:r>
-      <w:r>
-        <w:fldChar w:fldCharType="separate"/>
-      </w:r>
-      <w:r>
-        <w:rPr>
-          <w:b/>
-          <w:bCs/>
-        </w:rPr>
-        <w:t>Fel! Hittar inte referenskälla.</w:t>
-      </w:r>
-      <w:r>
-        <w:fldChar w:fldCharType="end"/>
-      </w:r>
     </w:p>
     <w:p>
       <w:pPr>
@@ -5650,9 +5938,6 @@
         <w:t>Weatherflik</w:t>
       </w:r>
       <w:proofErr w:type="spellEnd"/>
-      <w:r>
-        <w:t xml:space="preserve">, se </w:t>
-      </w:r>
     </w:p>
     <w:p>
       <w:proofErr w:type="spellStart"/>
@@ -5688,7 +5973,7 @@
                     <pic:cNvPicPr/>
                   </pic:nvPicPr>
                   <pic:blipFill>
-                    <a:blip r:embed="rId16"/>
+                    <a:blip r:embed="rId21"/>
                     <a:stretch>
                       <a:fillRect/>
                     </a:stretch>
@@ -5713,27 +5998,19 @@
       <w:pPr>
         <w:pStyle w:val="Beskrivning"/>
       </w:pPr>
+      <w:bookmarkStart w:id="15" w:name="_Ref526779940"/>
       <w:r>
         <w:t xml:space="preserve">Figur </w:t>
       </w:r>
-      <w:r>
-        <w:fldChar w:fldCharType="begin"/>
-      </w:r>
-      <w:r>
-        <w:instrText xml:space="preserve"> SEQ Figur \* ARABIC </w:instrText>
-      </w:r>
-      <w:r>
-        <w:fldChar w:fldCharType="separate"/>
-      </w:r>
-      <w:r>
-        <w:rPr>
-          <w:noProof/>
-        </w:rPr>
-        <w:t>1</w:t>
-      </w:r>
-      <w:r>
-        <w:fldChar w:fldCharType="end"/>
-      </w:r>
+      <w:fldSimple w:instr=" SEQ Figur \* ARABIC ">
+        <w:r>
+          <w:rPr>
+            <w:noProof/>
+          </w:rPr>
+          <w:t>1</w:t>
+        </w:r>
+      </w:fldSimple>
+      <w:bookmarkEnd w:id="15"/>
       <w:r>
         <w:t xml:space="preserve"> Twitter-fliken (inloggning) respektive </w:t>
       </w:r>
@@ -5751,23 +6028,25 @@
         <w:keepNext/>
       </w:pPr>
       <w:r>
-        <w:t xml:space="preserve">Om man bara är intresserad av att få en </w:t>
-      </w:r>
-      <w:proofErr w:type="spellStart"/>
+        <w:lastRenderedPageBreak/>
+        <w:t>Om man bara är intresserad av att få en väderprognos</w:t>
+      </w:r>
+      <w:r>
+        <w:t xml:space="preserve"> </w:t>
+      </w:r>
+      <w:r>
+        <w:t xml:space="preserve">kan man gå direkt till </w:t>
+      </w:r>
+      <w:proofErr w:type="spellStart"/>
+      <w:r>
+        <w:t>Weather-</w:t>
+      </w:r>
       <w:proofErr w:type="gramStart"/>
       <w:r>
-        <w:t>väderprognos,kan</w:t>
+        <w:t>fliken.Vill</w:t>
       </w:r>
       <w:proofErr w:type="spellEnd"/>
       <w:proofErr w:type="gramEnd"/>
-      <w:r>
-        <w:t xml:space="preserve"> man gå direkt till </w:t>
-      </w:r>
-      <w:proofErr w:type="spellStart"/>
-      <w:r>
-        <w:t>Weather-fliken.Vill</w:t>
-      </w:r>
-      <w:proofErr w:type="spellEnd"/>
       <w:r>
         <w:t xml:space="preserve"> man även ha möjlighet att </w:t>
       </w:r>
@@ -5842,7 +6121,7 @@
                     </pic:cNvPicPr>
                   </pic:nvPicPr>
                   <pic:blipFill>
-                    <a:blip r:embed="rId17" cstate="print">
+                    <a:blip r:embed="rId22" cstate="print">
                       <a:extLst>
                         <a:ext uri="{28A0092B-C50C-407E-A947-70E740481C1C}">
                           <a14:useLocalDpi xmlns:a14="http://schemas.microsoft.com/office/drawing/2010/main" val="0"/>
@@ -5878,29 +6157,19 @@
       <w:pPr>
         <w:pStyle w:val="Beskrivning"/>
       </w:pPr>
-      <w:bookmarkStart w:id="13" w:name="_Ref526727586"/>
+      <w:bookmarkStart w:id="16" w:name="_Ref526727586"/>
       <w:r>
         <w:t xml:space="preserve">Figur </w:t>
       </w:r>
-      <w:r>
-        <w:fldChar w:fldCharType="begin"/>
-      </w:r>
-      <w:r>
-        <w:instrText xml:space="preserve"> SEQ Figur \* ARABIC </w:instrText>
-      </w:r>
-      <w:r>
-        <w:fldChar w:fldCharType="separate"/>
-      </w:r>
-      <w:r>
-        <w:rPr>
-          <w:noProof/>
-        </w:rPr>
-        <w:t>2</w:t>
-      </w:r>
-      <w:r>
-        <w:fldChar w:fldCharType="end"/>
-      </w:r>
-      <w:bookmarkEnd w:id="13"/>
+      <w:fldSimple w:instr=" SEQ Figur \* ARABIC ">
+        <w:r>
+          <w:rPr>
+            <w:noProof/>
+          </w:rPr>
+          <w:t>2</w:t>
+        </w:r>
+      </w:fldSimple>
+      <w:bookmarkEnd w:id="16"/>
       <w:r>
         <w:t xml:space="preserve"> Twitter-fliken, inloggning</w:t>
       </w:r>
@@ -5910,20 +6179,8 @@
         <w:keepNext/>
       </w:pPr>
       <w:r>
-        <w:lastRenderedPageBreak/>
-        <w:t xml:space="preserve">   </w:t>
-      </w:r>
-      <w:r>
         <w:t xml:space="preserve"> </w:t>
       </w:r>
-      <w:r>
-        <w:t xml:space="preserve">    </w:t>
-      </w:r>
-    </w:p>
-    <w:p>
-      <w:pPr>
-        <w:keepNext/>
-      </w:pPr>
       <w:r>
         <w:t xml:space="preserve">Väl inloggad kan man läsa </w:t>
       </w:r>
@@ -5992,7 +6249,7 @@
                     <pic:cNvPicPr/>
                   </pic:nvPicPr>
                   <pic:blipFill>
-                    <a:blip r:embed="rId18"/>
+                    <a:blip r:embed="rId23"/>
                     <a:stretch>
                       <a:fillRect/>
                     </a:stretch>
@@ -6017,29 +6274,19 @@
       <w:pPr>
         <w:pStyle w:val="Beskrivning"/>
       </w:pPr>
-      <w:bookmarkStart w:id="14" w:name="_Ref526727603"/>
+      <w:bookmarkStart w:id="17" w:name="_Ref526727603"/>
       <w:r>
         <w:t xml:space="preserve">Figur </w:t>
       </w:r>
-      <w:r>
-        <w:fldChar w:fldCharType="begin"/>
-      </w:r>
-      <w:r>
-        <w:instrText xml:space="preserve"> SEQ Figur \* ARABIC </w:instrText>
-      </w:r>
-      <w:r>
-        <w:fldChar w:fldCharType="separate"/>
-      </w:r>
-      <w:r>
-        <w:rPr>
-          <w:noProof/>
-        </w:rPr>
-        <w:t>3</w:t>
-      </w:r>
-      <w:r>
-        <w:fldChar w:fldCharType="end"/>
-      </w:r>
-      <w:bookmarkEnd w:id="14"/>
+      <w:fldSimple w:instr=" SEQ Figur \* ARABIC ">
+        <w:r>
+          <w:rPr>
+            <w:noProof/>
+          </w:rPr>
+          <w:t>3</w:t>
+        </w:r>
+      </w:fldSimple>
+      <w:bookmarkEnd w:id="17"/>
       <w:r>
         <w:t xml:space="preserve"> </w:t>
       </w:r>
@@ -6101,6 +6348,7 @@
           <w:rFonts w:ascii="Calibri" w:hAnsi="Calibri" w:cs="Calibri"/>
           <w:noProof/>
         </w:rPr>
+        <w:lastRenderedPageBreak/>
         <w:drawing>
           <wp:inline distT="0" distB="0" distL="0" distR="0">
             <wp:extent cx="2548800" cy="2077200"/>
@@ -6119,7 +6367,7 @@
                     </pic:cNvPicPr>
                   </pic:nvPicPr>
                   <pic:blipFill>
-                    <a:blip r:embed="rId19" cstate="print">
+                    <a:blip r:embed="rId24" cstate="print">
                       <a:extLst>
                         <a:ext uri="{28A0092B-C50C-407E-A947-70E740481C1C}">
                           <a14:useLocalDpi xmlns:a14="http://schemas.microsoft.com/office/drawing/2010/main" val="0"/>
@@ -6155,29 +6403,19 @@
       <w:pPr>
         <w:pStyle w:val="Beskrivning"/>
       </w:pPr>
-      <w:bookmarkStart w:id="15" w:name="_Ref526727670"/>
+      <w:bookmarkStart w:id="18" w:name="_Ref526727670"/>
       <w:r>
         <w:t xml:space="preserve">Figur </w:t>
       </w:r>
-      <w:r>
-        <w:fldChar w:fldCharType="begin"/>
-      </w:r>
-      <w:r>
-        <w:instrText xml:space="preserve"> SEQ Figur \* ARABIC </w:instrText>
-      </w:r>
-      <w:r>
-        <w:fldChar w:fldCharType="separate"/>
-      </w:r>
-      <w:r>
-        <w:rPr>
-          <w:noProof/>
-        </w:rPr>
-        <w:t>4</w:t>
-      </w:r>
-      <w:r>
-        <w:fldChar w:fldCharType="end"/>
-      </w:r>
-      <w:bookmarkEnd w:id="15"/>
+      <w:fldSimple w:instr=" SEQ Figur \* ARABIC ">
+        <w:r>
+          <w:rPr>
+            <w:noProof/>
+          </w:rPr>
+          <w:t>4</w:t>
+        </w:r>
+      </w:fldSimple>
+      <w:bookmarkEnd w:id="18"/>
       <w:r>
         <w:t xml:space="preserve"> </w:t>
       </w:r>
@@ -6242,7 +6480,6 @@
           <w:rFonts w:ascii="Calibri" w:hAnsi="Calibri" w:cs="Calibri"/>
           <w:noProof/>
         </w:rPr>
-        <w:lastRenderedPageBreak/>
         <w:drawing>
           <wp:inline distT="0" distB="0" distL="0" distR="0">
             <wp:extent cx="3574800" cy="3664800"/>
@@ -6261,7 +6498,7 @@
                     </pic:cNvPicPr>
                   </pic:nvPicPr>
                   <pic:blipFill>
-                    <a:blip r:embed="rId20">
+                    <a:blip r:embed="rId25">
                       <a:extLst>
                         <a:ext uri="{28A0092B-C50C-407E-A947-70E740481C1C}">
                           <a14:useLocalDpi xmlns:a14="http://schemas.microsoft.com/office/drawing/2010/main" val="0"/>
@@ -6300,29 +6537,19 @@
           <w:highlight w:val="yellow"/>
         </w:rPr>
       </w:pPr>
-      <w:bookmarkStart w:id="16" w:name="_Ref526727692"/>
+      <w:bookmarkStart w:id="19" w:name="_Ref526727692"/>
       <w:r>
         <w:t xml:space="preserve">Figur </w:t>
       </w:r>
-      <w:r>
-        <w:fldChar w:fldCharType="begin"/>
-      </w:r>
-      <w:r>
-        <w:instrText xml:space="preserve"> SEQ Figur \* ARABIC </w:instrText>
-      </w:r>
-      <w:r>
-        <w:fldChar w:fldCharType="separate"/>
-      </w:r>
-      <w:r>
-        <w:rPr>
-          <w:noProof/>
-        </w:rPr>
-        <w:t>5</w:t>
-      </w:r>
-      <w:r>
-        <w:fldChar w:fldCharType="end"/>
-      </w:r>
-      <w:bookmarkEnd w:id="16"/>
+      <w:fldSimple w:instr=" SEQ Figur \* ARABIC ">
+        <w:r>
+          <w:rPr>
+            <w:noProof/>
+          </w:rPr>
+          <w:t>5</w:t>
+        </w:r>
+      </w:fldSimple>
+      <w:bookmarkEnd w:id="19"/>
       <w:r>
         <w:t xml:space="preserve"> Väderprognosen i html</w:t>
       </w:r>
@@ -6431,7 +6658,7 @@
                     <pic:cNvPicPr/>
                   </pic:nvPicPr>
                   <pic:blipFill>
-                    <a:blip r:embed="rId21"/>
+                    <a:blip r:embed="rId26"/>
                     <a:stretch>
                       <a:fillRect/>
                     </a:stretch>
@@ -6456,29 +6683,19 @@
       <w:pPr>
         <w:pStyle w:val="Beskrivning"/>
       </w:pPr>
-      <w:bookmarkStart w:id="17" w:name="_Ref526727749"/>
+      <w:bookmarkStart w:id="20" w:name="_Ref526727749"/>
       <w:r>
         <w:t xml:space="preserve">Figur </w:t>
       </w:r>
-      <w:r>
-        <w:fldChar w:fldCharType="begin"/>
-      </w:r>
-      <w:r>
-        <w:instrText xml:space="preserve"> SEQ Figur \* ARABIC </w:instrText>
-      </w:r>
-      <w:r>
-        <w:fldChar w:fldCharType="separate"/>
-      </w:r>
-      <w:r>
-        <w:rPr>
-          <w:noProof/>
-        </w:rPr>
-        <w:t>6</w:t>
-      </w:r>
-      <w:r>
-        <w:fldChar w:fldCharType="end"/>
-      </w:r>
-      <w:bookmarkEnd w:id="17"/>
+      <w:fldSimple w:instr=" SEQ Figur \* ARABIC ">
+        <w:r>
+          <w:rPr>
+            <w:noProof/>
+          </w:rPr>
+          <w:t>6</w:t>
+        </w:r>
+      </w:fldSimple>
+      <w:bookmarkEnd w:id="20"/>
       <w:r>
         <w:t xml:space="preserve"> Väder-</w:t>
       </w:r>
@@ -6495,9 +6712,10 @@
       <w:pPr>
         <w:pStyle w:val="Rubrik2"/>
       </w:pPr>
-      <w:bookmarkStart w:id="18" w:name="_Toc526727786"/>
+      <w:bookmarkStart w:id="21" w:name="_Toc526782634"/>
       <w:proofErr w:type="gramStart"/>
       <w:r>
+        <w:lastRenderedPageBreak/>
         <w:t>Platsdata</w:t>
       </w:r>
       <w:r>
@@ -6524,7 +6742,7 @@
       <w:r>
         <w:t>API</w:t>
       </w:r>
-      <w:bookmarkEnd w:id="18"/>
+      <w:bookmarkEnd w:id="21"/>
     </w:p>
     <w:p>
       <w:r>
@@ -6562,7 +6780,16 @@
     </w:p>
     <w:p>
       <w:r>
-        <w:t xml:space="preserve">Beväpnad med en URL så upprättas en </w:t>
+        <w:t>Med</w:t>
+      </w:r>
+      <w:r>
+        <w:t xml:space="preserve"> en </w:t>
+      </w:r>
+      <w:r>
+        <w:t xml:space="preserve">färdig </w:t>
+      </w:r>
+      <w:r>
+        <w:t xml:space="preserve">URL så upprättas en </w:t>
       </w:r>
       <w:proofErr w:type="spellStart"/>
       <w:r>
@@ -6640,7 +6867,7 @@
       <w:pPr>
         <w:pStyle w:val="Rubrik3"/>
       </w:pPr>
-      <w:bookmarkStart w:id="19" w:name="_Toc526727787"/>
+      <w:bookmarkStart w:id="22" w:name="_Toc526782635"/>
       <w:r>
         <w:t xml:space="preserve">Google </w:t>
       </w:r>
@@ -6652,7 +6879,7 @@
       <w:r>
         <w:t xml:space="preserve"> API</w:t>
       </w:r>
-      <w:bookmarkEnd w:id="19"/>
+      <w:bookmarkEnd w:id="22"/>
     </w:p>
     <w:p>
       <w:r>
@@ -6712,12 +6939,11 @@
       <w:pPr>
         <w:pStyle w:val="Rubrik2"/>
       </w:pPr>
-      <w:bookmarkStart w:id="20" w:name="_Toc526727788"/>
-      <w:r>
-        <w:lastRenderedPageBreak/>
+      <w:bookmarkStart w:id="23" w:name="_Toc526782636"/>
+      <w:r>
         <w:t>Väderdata från SMHIs API</w:t>
       </w:r>
-      <w:bookmarkEnd w:id="20"/>
+      <w:bookmarkEnd w:id="23"/>
     </w:p>
     <w:p>
       <w:r>
@@ -6782,7 +7008,7 @@
       <w:pPr>
         <w:pStyle w:val="Rubrik3"/>
       </w:pPr>
-      <w:bookmarkStart w:id="21" w:name="_Toc526727789"/>
+      <w:bookmarkStart w:id="24" w:name="_Toc526782637"/>
       <w:proofErr w:type="gramStart"/>
       <w:r>
         <w:t>SMHIs</w:t>
@@ -6791,7 +7017,7 @@
       <w:r>
         <w:t xml:space="preserve"> API</w:t>
       </w:r>
-      <w:bookmarkEnd w:id="21"/>
+      <w:bookmarkEnd w:id="24"/>
     </w:p>
     <w:p>
       <w:r>
@@ -6870,7 +7096,26 @@
     </w:p>
     <w:p>
       <w:r>
-        <w:t xml:space="preserve">En </w:t>
+        <w:t>Longitud</w:t>
+      </w:r>
+      <w:r>
+        <w:t xml:space="preserve"> och latitud för den plats man vill ha prognosen för ingår i URL:n som används vid </w:t>
+      </w:r>
+      <w:proofErr w:type="spellStart"/>
+      <w:r>
+        <w:t>requesten</w:t>
+      </w:r>
+      <w:proofErr w:type="spellEnd"/>
+      <w:r>
+        <w:t xml:space="preserve">. </w:t>
+      </w:r>
+      <w:proofErr w:type="gramStart"/>
+      <w:r>
+        <w:t>En</w:t>
+      </w:r>
+      <w:proofErr w:type="gramEnd"/>
+      <w:r>
+        <w:t xml:space="preserve"> </w:t>
       </w:r>
       <w:proofErr w:type="spellStart"/>
       <w:r>
@@ -6957,21 +7202,21 @@
       <w:pPr>
         <w:pStyle w:val="Rubrik2"/>
       </w:pPr>
-      <w:bookmarkStart w:id="22" w:name="_Toc526727790"/>
+      <w:bookmarkStart w:id="25" w:name="_Toc526782638"/>
       <w:r>
         <w:t>Twitter-möjlighet från Twitters API</w:t>
       </w:r>
-      <w:bookmarkEnd w:id="22"/>
+      <w:bookmarkEnd w:id="25"/>
     </w:p>
     <w:p>
       <w:pPr>
         <w:pStyle w:val="Rubrik3"/>
       </w:pPr>
-      <w:bookmarkStart w:id="23" w:name="_Toc526727791"/>
+      <w:bookmarkStart w:id="26" w:name="_Toc526782639"/>
       <w:r>
         <w:t>Twitters API</w:t>
       </w:r>
-      <w:bookmarkEnd w:id="23"/>
+      <w:bookmarkEnd w:id="26"/>
     </w:p>
     <w:p>
       <w:r>
@@ -6986,14 +7231,18 @@
         <w:t xml:space="preserve"> och att posta </w:t>
       </w:r>
       <w:proofErr w:type="spellStart"/>
-      <w:proofErr w:type="gramStart"/>
-      <w:r>
-        <w:t>tweets.Man</w:t>
-      </w:r>
-      <w:proofErr w:type="spellEnd"/>
-      <w:proofErr w:type="gramEnd"/>
-      <w:r>
-        <w:t xml:space="preserve"> måste först logga in via API med hjälp av </w:t>
+      <w:r>
+        <w:t>tweets</w:t>
+      </w:r>
+      <w:proofErr w:type="spellEnd"/>
+      <w:r>
+        <w:t>.</w:t>
+      </w:r>
+      <w:r>
+        <w:t xml:space="preserve"> </w:t>
+      </w:r>
+      <w:r>
+        <w:t xml:space="preserve">Man måste först logga in via API med hjälp av </w:t>
       </w:r>
       <w:proofErr w:type="spellStart"/>
       <w:r>
@@ -7065,7 +7314,11 @@
         <w:t>-</w:t>
       </w:r>
       <w:r>
-        <w:t xml:space="preserve">informationen. Huvudklassen har även två hjälpklasser Authorization.java och Tweet.java. Vi använder oss även av </w:t>
+        <w:t xml:space="preserve">informationen. Huvudklassen </w:t>
+      </w:r>
+      <w:r>
+        <w:lastRenderedPageBreak/>
+        <w:t xml:space="preserve">har även två hjälpklasser Authorization.java och Tweet.java. Vi använder oss även av </w:t>
       </w:r>
       <w:proofErr w:type="spellStart"/>
       <w:r>
@@ -7390,7 +7643,6 @@
     </w:p>
     <w:p>
       <w:r>
-        <w:lastRenderedPageBreak/>
         <w:t xml:space="preserve">När någon av </w:t>
       </w:r>
       <w:proofErr w:type="spellStart"/>
@@ -7437,21 +7689,21 @@
       <w:pPr>
         <w:pStyle w:val="Rubrik2"/>
       </w:pPr>
-      <w:bookmarkStart w:id="24" w:name="_Toc526727792"/>
+      <w:bookmarkStart w:id="27" w:name="_Toc526782640"/>
       <w:r>
         <w:t>Output</w:t>
       </w:r>
-      <w:bookmarkEnd w:id="24"/>
+      <w:bookmarkEnd w:id="27"/>
     </w:p>
     <w:p>
       <w:pPr>
         <w:pStyle w:val="Rubrik3"/>
       </w:pPr>
-      <w:bookmarkStart w:id="25" w:name="_Toc526727793"/>
+      <w:bookmarkStart w:id="28" w:name="_Toc526782641"/>
       <w:r>
         <w:t>Publicera HTML</w:t>
       </w:r>
-      <w:bookmarkEnd w:id="25"/>
+      <w:bookmarkEnd w:id="28"/>
     </w:p>
     <w:p>
       <w:r>
@@ -7517,14 +7769,14 @@
       <w:pPr>
         <w:pStyle w:val="Rubrik3"/>
       </w:pPr>
-      <w:bookmarkStart w:id="26" w:name="_Toc526727794"/>
+      <w:bookmarkStart w:id="29" w:name="_Toc526782642"/>
       <w:r>
         <w:t>M</w:t>
       </w:r>
       <w:r>
         <w:t>eddelanden</w:t>
       </w:r>
-      <w:bookmarkEnd w:id="26"/>
+      <w:bookmarkEnd w:id="29"/>
     </w:p>
     <w:p>
       <w:r>
@@ -7601,22 +7853,22 @@
       <w:pPr>
         <w:pStyle w:val="Rubrik2"/>
       </w:pPr>
-      <w:bookmarkStart w:id="27" w:name="_Toc526727795"/>
+      <w:bookmarkStart w:id="30" w:name="_Toc526782643"/>
       <w:r>
         <w:t>Teknisk lösning</w:t>
       </w:r>
-      <w:bookmarkEnd w:id="27"/>
+      <w:bookmarkEnd w:id="30"/>
     </w:p>
     <w:p>
       <w:pPr>
         <w:pStyle w:val="Rubrik3"/>
       </w:pPr>
-      <w:bookmarkStart w:id="28" w:name="_Toc526727796"/>
+      <w:bookmarkStart w:id="31" w:name="_Toc526782644"/>
       <w:proofErr w:type="spellStart"/>
       <w:r>
         <w:t>JavaFx</w:t>
       </w:r>
-      <w:bookmarkEnd w:id="28"/>
+      <w:bookmarkEnd w:id="31"/>
       <w:proofErr w:type="spellEnd"/>
     </w:p>
     <w:p>
@@ -7663,7 +7915,61 @@
       </w:r>
       <w:proofErr w:type="spellEnd"/>
       <w:r>
-        <w:t xml:space="preserve">-filen är mer eller mindre upplagd som ett html-dokument. Varje fil är en sida i applikationen och varje sida kan ha en controller bunden till sig. Noderna i vår </w:t>
+        <w:t>-filen är upplag</w:t>
+      </w:r>
+      <w:r>
+        <w:t>d</w:t>
+      </w:r>
+      <w:r>
+        <w:t xml:space="preserve"> ungefär som en kombination av </w:t>
+      </w:r>
+      <w:proofErr w:type="spellStart"/>
+      <w:r>
+        <w:t>xml</w:t>
+      </w:r>
+      <w:proofErr w:type="spellEnd"/>
+      <w:r>
+        <w:t xml:space="preserve"> och html. Varje fil innehåller element som representerar noder på sidan, dessa går att sätta </w:t>
+      </w:r>
+      <w:proofErr w:type="spellStart"/>
+      <w:r>
+        <w:t>css</w:t>
+      </w:r>
+      <w:r>
+        <w:t>-</w:t>
+      </w:r>
+      <w:r>
+        <w:t>style</w:t>
+      </w:r>
+      <w:proofErr w:type="spellEnd"/>
+      <w:r>
+        <w:t xml:space="preserve"> på precis som i html. I </w:t>
+      </w:r>
+      <w:proofErr w:type="spellStart"/>
+      <w:r>
+        <w:t>Fxml</w:t>
+      </w:r>
+      <w:proofErr w:type="spellEnd"/>
+      <w:r>
+        <w:t>-dokumentet sätter vi även en controller som binder denna filen till e</w:t>
+      </w:r>
+      <w:r>
+        <w:t>n</w:t>
+      </w:r>
+      <w:r>
+        <w:t xml:space="preserve"> java</w:t>
+      </w:r>
+      <w:r>
+        <w:t>-</w:t>
+      </w:r>
+      <w:r>
+        <w:t>klass. Noderna når vi sedan i vår controller</w:t>
+      </w:r>
+      <w:r>
+        <w:t>-</w:t>
+      </w:r>
+      <w:r>
+        <w:t xml:space="preserve">klass genom de unika id som vi satt på elementet i </w:t>
       </w:r>
       <w:proofErr w:type="spellStart"/>
       <w:r>
@@ -7671,237 +7977,153 @@
       </w:r>
       <w:proofErr w:type="spellEnd"/>
       <w:r>
-        <w:t xml:space="preserve">-sida går att binda till klasser i java genom att ge dem </w:t>
-      </w:r>
-      <w:proofErr w:type="gramStart"/>
-      <w:r>
-        <w:t>ett unikt id</w:t>
-      </w:r>
-      <w:proofErr w:type="gramEnd"/>
-      <w:r>
-        <w:t>, i controllern når man</w:t>
-      </w:r>
-      <w:r>
-        <w:t xml:space="preserve"> sedan</w:t>
-      </w:r>
-      <w:r>
-        <w:t xml:space="preserve"> noden genom @FXML</w:t>
+        <w:t>-dokumentet. Man når dem genom att använda @FXML-annoteringen följt av nodens id.</w:t>
+      </w:r>
+    </w:p>
+    <w:p>
+      <w:r>
+        <w:t>Applikationen är byggd med en container</w:t>
       </w:r>
       <w:r>
         <w:t>-</w:t>
       </w:r>
-      <w:r>
-        <w:t>an</w:t>
-      </w:r>
-      <w:r>
-        <w:t>n</w:t>
-      </w:r>
-      <w:r>
-        <w:t>oteringen och nodens id.</w:t>
-      </w:r>
-    </w:p>
-    <w:p>
-      <w:r>
-        <w:t>Applikationen är byggd med en container</w:t>
+      <w:proofErr w:type="spellStart"/>
+      <w:r>
+        <w:t>scene</w:t>
+      </w:r>
+      <w:proofErr w:type="spellEnd"/>
+      <w:r>
+        <w:t xml:space="preserve"> som innehåller två tabbar för att vi skall kunna byta mellan två aktiva </w:t>
+      </w:r>
+      <w:proofErr w:type="spellStart"/>
+      <w:r>
+        <w:t>scenes</w:t>
+      </w:r>
+      <w:proofErr w:type="spellEnd"/>
+      <w:r>
+        <w:t>.</w:t>
+      </w:r>
+      <w:r>
+        <w:t xml:space="preserve"> </w:t>
+      </w:r>
+      <w:r>
+        <w:t xml:space="preserve">I dessa tabbar öppnar vi sedan två </w:t>
+      </w:r>
+      <w:proofErr w:type="spellStart"/>
+      <w:r>
+        <w:t>scenes</w:t>
+      </w:r>
+      <w:proofErr w:type="spellEnd"/>
+      <w:r>
+        <w:t>.</w:t>
+      </w:r>
+      <w:r>
+        <w:t xml:space="preserve"> </w:t>
+      </w:r>
+      <w:r>
+        <w:t xml:space="preserve">Man navigerar </w:t>
+      </w:r>
+      <w:r>
+        <w:t>därefter</w:t>
+      </w:r>
+      <w:r>
+        <w:t xml:space="preserve"> inom taggarna till nya </w:t>
+      </w:r>
+      <w:proofErr w:type="spellStart"/>
+      <w:r>
+        <w:t>scenes</w:t>
+      </w:r>
+      <w:proofErr w:type="spellEnd"/>
+      <w:r>
+        <w:t>.</w:t>
+      </w:r>
+    </w:p>
+    <w:p>
+      <w:r>
+        <w:t xml:space="preserve">Den </w:t>
+      </w:r>
+      <w:proofErr w:type="spellStart"/>
+      <w:r>
+        <w:t>scene</w:t>
+      </w:r>
+      <w:proofErr w:type="spellEnd"/>
+      <w:r>
+        <w:t xml:space="preserve"> som vi visar webb</w:t>
       </w:r>
       <w:r>
         <w:t>-</w:t>
       </w:r>
+      <w:r>
+        <w:t xml:space="preserve">innehåll i använder sig av </w:t>
+      </w:r>
+      <w:proofErr w:type="spellStart"/>
+      <w:r>
+        <w:t>JavaFX</w:t>
+      </w:r>
+      <w:proofErr w:type="spellEnd"/>
+      <w:r>
+        <w:t xml:space="preserve"> </w:t>
+      </w:r>
+      <w:proofErr w:type="spellStart"/>
+      <w:r>
+        <w:t>WebView</w:t>
+      </w:r>
+      <w:proofErr w:type="spellEnd"/>
+      <w:r>
+        <w:t xml:space="preserve"> och </w:t>
+      </w:r>
+      <w:proofErr w:type="spellStart"/>
+      <w:r>
+        <w:t>WebEngine</w:t>
+      </w:r>
+      <w:proofErr w:type="spellEnd"/>
+      <w:r>
+        <w:t xml:space="preserve">. Denna </w:t>
+      </w:r>
       <w:proofErr w:type="spellStart"/>
       <w:r>
         <w:t>scene</w:t>
       </w:r>
       <w:proofErr w:type="spellEnd"/>
       <w:r>
-        <w:t xml:space="preserve"> som innehåller två tabbar för att vi skall kunna byta mellan två aktiva </w:t>
-      </w:r>
-      <w:proofErr w:type="spellStart"/>
-      <w:r>
-        <w:t>scenes</w:t>
+        <w:t xml:space="preserve"> är även delad i två </w:t>
+      </w:r>
+      <w:r>
+        <w:t xml:space="preserve">mindre delar varav den översta är webbläsaren och den nedre en annan </w:t>
+      </w:r>
+      <w:proofErr w:type="spellStart"/>
+      <w:r>
+        <w:t>scene</w:t>
       </w:r>
       <w:proofErr w:type="spellEnd"/>
       <w:r>
         <w:t>.</w:t>
       </w:r>
-      <w:r>
-        <w:t xml:space="preserve"> </w:t>
-      </w:r>
-      <w:r>
-        <w:t xml:space="preserve">I dessa tabbar öppnar vi sedan två </w:t>
-      </w:r>
-      <w:proofErr w:type="spellStart"/>
-      <w:r>
-        <w:t>scenes</w:t>
-      </w:r>
-      <w:proofErr w:type="spellEnd"/>
-      <w:r>
-        <w:t>.</w:t>
-      </w:r>
-      <w:r>
-        <w:t xml:space="preserve"> </w:t>
-      </w:r>
-      <w:r>
-        <w:t xml:space="preserve">Man navigerar </w:t>
-      </w:r>
-      <w:r>
-        <w:t>därefter</w:t>
-      </w:r>
-      <w:r>
-        <w:t xml:space="preserve"> inom taggarna till nya </w:t>
-      </w:r>
-      <w:proofErr w:type="spellStart"/>
-      <w:r>
-        <w:t>scenes</w:t>
-      </w:r>
-      <w:proofErr w:type="spellEnd"/>
-      <w:r>
-        <w:t>.</w:t>
-      </w:r>
-    </w:p>
-    <w:p>
-      <w:r>
-        <w:t xml:space="preserve">Den </w:t>
-      </w:r>
-      <w:proofErr w:type="spellStart"/>
-      <w:r>
-        <w:t>scene</w:t>
-      </w:r>
-      <w:proofErr w:type="spellEnd"/>
-      <w:r>
-        <w:t xml:space="preserve"> som vi visar webb</w:t>
-      </w:r>
-      <w:r>
-        <w:t>-</w:t>
-      </w:r>
-      <w:r>
-        <w:t xml:space="preserve">innehåll i använder sig av </w:t>
-      </w:r>
-      <w:proofErr w:type="spellStart"/>
-      <w:r>
-        <w:t>JavaFX</w:t>
-      </w:r>
-      <w:proofErr w:type="spellEnd"/>
-      <w:r>
-        <w:t xml:space="preserve"> </w:t>
-      </w:r>
-      <w:proofErr w:type="spellStart"/>
-      <w:r>
-        <w:t>WebView</w:t>
-      </w:r>
-      <w:proofErr w:type="spellEnd"/>
-      <w:r>
-        <w:t xml:space="preserve"> och </w:t>
-      </w:r>
-      <w:proofErr w:type="spellStart"/>
-      <w:r>
-        <w:t>WebEngine</w:t>
-      </w:r>
-      <w:proofErr w:type="spellEnd"/>
-      <w:r>
-        <w:t xml:space="preserve">. Denna </w:t>
-      </w:r>
-      <w:proofErr w:type="spellStart"/>
-      <w:r>
-        <w:t>scene</w:t>
-      </w:r>
-      <w:proofErr w:type="spellEnd"/>
-      <w:r>
-        <w:t xml:space="preserve"> är även delad i två </w:t>
-      </w:r>
-      <w:r>
-        <w:t xml:space="preserve">mindre delar varav den översta är webbläsaren och den nedre en annan </w:t>
-      </w:r>
-      <w:proofErr w:type="spellStart"/>
-      <w:r>
-        <w:t>scene</w:t>
-      </w:r>
-      <w:proofErr w:type="spellEnd"/>
-      <w:r>
-        <w:t>.</w:t>
-      </w:r>
     </w:p>
     <w:p>
       <w:pPr>
         <w:pStyle w:val="Rubrik3"/>
       </w:pPr>
-      <w:bookmarkStart w:id="29" w:name="_Toc526727797"/>
-      <w:r>
+      <w:bookmarkStart w:id="32" w:name="_Toc526782645"/>
+      <w:r>
+        <w:lastRenderedPageBreak/>
         <w:t>Utvecklingsmiljö och utvecklingsverktyg</w:t>
       </w:r>
-      <w:bookmarkEnd w:id="29"/>
-    </w:p>
-    <w:p>
-      <w:proofErr w:type="spellStart"/>
-      <w:r>
-        <w:t>Följande</w:t>
-      </w:r>
-      <w:proofErr w:type="spellEnd"/>
-      <w:r>
-        <w:t xml:space="preserve"> </w:t>
-      </w:r>
-      <w:proofErr w:type="spellStart"/>
-      <w:r>
-        <w:t>miljöer</w:t>
-      </w:r>
-      <w:proofErr w:type="spellEnd"/>
-      <w:r>
-        <w:t xml:space="preserve"> </w:t>
-      </w:r>
-      <w:proofErr w:type="spellStart"/>
-      <w:r>
-        <w:t>och</w:t>
-      </w:r>
-      <w:proofErr w:type="spellEnd"/>
-      <w:r>
-        <w:t xml:space="preserve"> </w:t>
-      </w:r>
-      <w:proofErr w:type="spellStart"/>
-      <w:r>
-        <w:t>verktyg</w:t>
-      </w:r>
-      <w:proofErr w:type="spellEnd"/>
-      <w:r>
-        <w:t xml:space="preserve"> </w:t>
-      </w:r>
-      <w:proofErr w:type="spellStart"/>
+      <w:bookmarkEnd w:id="32"/>
+    </w:p>
+    <w:p>
+      <w:pPr>
+        <w:keepNext/>
+        <w:keepLines/>
+      </w:pPr>
+      <w:r>
+        <w:t xml:space="preserve">Följande miljöer och verktyg </w:t>
+      </w:r>
       <w:r>
         <w:t>användes</w:t>
       </w:r>
-      <w:proofErr w:type="spellEnd"/>
-      <w:r>
-        <w:t xml:space="preserve"> </w:t>
-      </w:r>
-      <w:proofErr w:type="spellStart"/>
-      <w:r>
-        <w:t>för</w:t>
-      </w:r>
-      <w:proofErr w:type="spellEnd"/>
-      <w:r>
-        <w:t xml:space="preserve"> </w:t>
-      </w:r>
-      <w:proofErr w:type="spellStart"/>
-      <w:r>
-        <w:t>realisering</w:t>
-      </w:r>
-      <w:proofErr w:type="spellEnd"/>
-      <w:r>
-        <w:t xml:space="preserve">, </w:t>
-      </w:r>
-      <w:proofErr w:type="spellStart"/>
-      <w:r>
-        <w:t>byggande</w:t>
-      </w:r>
-      <w:proofErr w:type="spellEnd"/>
-      <w:r>
-        <w:t xml:space="preserve"> </w:t>
-      </w:r>
-      <w:proofErr w:type="spellStart"/>
-      <w:r>
-        <w:t>och</w:t>
-      </w:r>
-      <w:proofErr w:type="spellEnd"/>
-      <w:r>
-        <w:t xml:space="preserve"> tester</w:t>
+      <w:r>
+        <w:t xml:space="preserve"> för realisering, byggande och tester</w:t>
       </w:r>
       <w:r>
         <w:t>:</w:t>
@@ -7940,6 +8162,9 @@
           <w:p>
             <w:pPr>
               <w:pStyle w:val="Brdtext"/>
+              <w:keepNext/>
+              <w:keepLines/>
+              <w:ind w:left="357"/>
               <w:jc w:val="center"/>
             </w:pPr>
             <w:proofErr w:type="spellStart"/>
@@ -7964,6 +8189,9 @@
           <w:p>
             <w:pPr>
               <w:pStyle w:val="Brdtext"/>
+              <w:keepNext/>
+              <w:keepLines/>
+              <w:ind w:left="357"/>
               <w:jc w:val="center"/>
             </w:pPr>
             <w:proofErr w:type="spellStart"/>
@@ -7989,6 +8217,9 @@
           <w:p>
             <w:pPr>
               <w:pStyle w:val="Brdtext"/>
+              <w:keepNext/>
+              <w:keepLines/>
+              <w:ind w:left="357"/>
             </w:pPr>
             <w:r>
               <w:t>Eclipse</w:t>
@@ -8009,6 +8240,9 @@
           <w:p>
             <w:pPr>
               <w:pStyle w:val="Brdtext"/>
+              <w:keepNext/>
+              <w:keepLines/>
+              <w:ind w:left="357"/>
             </w:pPr>
             <w:proofErr w:type="spellStart"/>
             <w:r>
@@ -8036,6 +8270,9 @@
           <w:p>
             <w:pPr>
               <w:pStyle w:val="Brdtext"/>
+              <w:keepNext/>
+              <w:keepLines/>
+              <w:ind w:left="357"/>
             </w:pPr>
             <w:r>
               <w:t>JUnit</w:t>
@@ -8056,6 +8293,9 @@
           <w:p>
             <w:pPr>
               <w:pStyle w:val="Brdtext"/>
+              <w:keepNext/>
+              <w:keepLines/>
+              <w:ind w:left="357"/>
             </w:pPr>
             <w:proofErr w:type="spellStart"/>
             <w:r>
@@ -8088,6 +8328,9 @@
           <w:p>
             <w:pPr>
               <w:pStyle w:val="Brdtext"/>
+              <w:keepNext/>
+              <w:keepLines/>
+              <w:ind w:left="357"/>
             </w:pPr>
             <w:r>
               <w:t>JavaFX Scene Builder 2.0</w:t>
@@ -8108,6 +8351,9 @@
           <w:p>
             <w:pPr>
               <w:pStyle w:val="Brdtext"/>
+              <w:keepNext/>
+              <w:keepLines/>
+              <w:ind w:left="357"/>
             </w:pPr>
             <w:proofErr w:type="spellStart"/>
             <w:r>
@@ -8133,11 +8379,11 @@
       <w:pPr>
         <w:pStyle w:val="Rubrik3"/>
       </w:pPr>
-      <w:bookmarkStart w:id="30" w:name="_Toc526727798"/>
+      <w:bookmarkStart w:id="33" w:name="_Toc526782646"/>
       <w:r>
         <w:t>Felhantering</w:t>
       </w:r>
-      <w:bookmarkEnd w:id="30"/>
+      <w:bookmarkEnd w:id="33"/>
     </w:p>
     <w:p>
       <w:r>
@@ -8156,11 +8402,11 @@
       <w:pPr>
         <w:pStyle w:val="Rubrik4"/>
       </w:pPr>
-      <w:bookmarkStart w:id="31" w:name="_Toc526727799"/>
+      <w:bookmarkStart w:id="34" w:name="_Toc526782647"/>
       <w:r>
         <w:t>Regler</w:t>
       </w:r>
-      <w:bookmarkEnd w:id="31"/>
+      <w:bookmarkEnd w:id="34"/>
     </w:p>
     <w:p>
       <w:r>
@@ -8184,11 +8430,11 @@
       <w:pPr>
         <w:pStyle w:val="Rubrik4"/>
       </w:pPr>
-      <w:bookmarkStart w:id="32" w:name="_Toc526727800"/>
+      <w:bookmarkStart w:id="35" w:name="_Toc526782648"/>
       <w:r>
         <w:t>Dataformatering</w:t>
       </w:r>
-      <w:bookmarkEnd w:id="32"/>
+      <w:bookmarkEnd w:id="35"/>
     </w:p>
     <w:p>
       <w:r>
@@ -8211,27 +8457,26 @@
       <w:pPr>
         <w:pStyle w:val="Rubrik2"/>
       </w:pPr>
-      <w:bookmarkStart w:id="33" w:name="_Ref526720948"/>
-      <w:bookmarkStart w:id="34" w:name="_Toc526727801"/>
-      <w:r>
-        <w:lastRenderedPageBreak/>
+      <w:bookmarkStart w:id="36" w:name="_Ref526720948"/>
+      <w:bookmarkStart w:id="37" w:name="_Toc526782649"/>
+      <w:r>
         <w:t>Säkerhet</w:t>
       </w:r>
-      <w:bookmarkEnd w:id="33"/>
-      <w:bookmarkEnd w:id="34"/>
+      <w:bookmarkEnd w:id="36"/>
+      <w:bookmarkEnd w:id="37"/>
     </w:p>
     <w:p>
       <w:pPr>
         <w:pStyle w:val="Rubrik3"/>
       </w:pPr>
-      <w:bookmarkStart w:id="35" w:name="_Ref526724710"/>
-      <w:bookmarkStart w:id="36" w:name="_Toc526727802"/>
+      <w:bookmarkStart w:id="38" w:name="_Ref526724710"/>
+      <w:bookmarkStart w:id="39" w:name="_Toc526782650"/>
       <w:proofErr w:type="spellStart"/>
       <w:r>
         <w:t>Autenticiering</w:t>
       </w:r>
-      <w:bookmarkEnd w:id="35"/>
-      <w:bookmarkEnd w:id="36"/>
+      <w:bookmarkEnd w:id="38"/>
+      <w:bookmarkEnd w:id="39"/>
       <w:proofErr w:type="spellEnd"/>
     </w:p>
     <w:p>
@@ -8257,151 +8502,135 @@
       </w:r>
       <w:proofErr w:type="spellEnd"/>
       <w:r>
-        <w:t xml:space="preserve"> webbsida. </w:t>
+        <w:t xml:space="preserve"> webbsida. Detta sker via </w:t>
+      </w:r>
+      <w:proofErr w:type="spellStart"/>
+      <w:r>
+        <w:t>twitters</w:t>
+      </w:r>
+      <w:proofErr w:type="spellEnd"/>
+      <w:r>
+        <w:t xml:space="preserve"> API med hjälp av </w:t>
+      </w:r>
+      <w:proofErr w:type="spellStart"/>
+      <w:r>
+        <w:t>OAuth</w:t>
+      </w:r>
+      <w:proofErr w:type="spellEnd"/>
+      <w:r>
+        <w:t>.</w:t>
+      </w:r>
+    </w:p>
+    <w:p>
+      <w:r>
+        <w:t xml:space="preserve">Vår applikation frågar först </w:t>
+      </w:r>
+      <w:proofErr w:type="spellStart"/>
+      <w:r>
+        <w:t>twitters</w:t>
+      </w:r>
+      <w:proofErr w:type="spellEnd"/>
+      <w:r>
+        <w:t xml:space="preserve"> API efter </w:t>
+      </w:r>
+      <w:proofErr w:type="spellStart"/>
+      <w:r>
+        <w:t>request</w:t>
+      </w:r>
+      <w:proofErr w:type="spellEnd"/>
+      <w:r>
+        <w:t xml:space="preserve"> token, i denna token finns information om vem som kallade på den, när den kallades och unika signaturer. Sedan använder vi </w:t>
+      </w:r>
+      <w:proofErr w:type="spellStart"/>
+      <w:r>
+        <w:t>oauth</w:t>
+      </w:r>
+      <w:proofErr w:type="spellEnd"/>
+      <w:r>
+        <w:t xml:space="preserve"> signaturen och går till </w:t>
+      </w:r>
+      <w:proofErr w:type="spellStart"/>
+      <w:r>
+        <w:t>twitters</w:t>
+      </w:r>
+      <w:proofErr w:type="spellEnd"/>
+      <w:r>
+        <w:t xml:space="preserve"> webbsida som hanterar inloggning via </w:t>
+      </w:r>
+      <w:r>
+        <w:t>API</w:t>
+      </w:r>
+      <w:r>
+        <w:t>, där når vi en login prompt. När man väl loggat in så genereras en unik pinkod. Denna pinkod skriver vi sedan in i vår applikation.</w:t>
+      </w:r>
+    </w:p>
+    <w:p>
+      <w:r>
+        <w:t xml:space="preserve">Vi frågar sedan </w:t>
+      </w:r>
+      <w:proofErr w:type="spellStart"/>
+      <w:r>
+        <w:t>twitters</w:t>
+      </w:r>
+      <w:proofErr w:type="spellEnd"/>
+      <w:r>
+        <w:t xml:space="preserve"> </w:t>
+      </w:r>
+      <w:r>
+        <w:t>API</w:t>
+      </w:r>
+      <w:r>
+        <w:t xml:space="preserve"> med vår unika </w:t>
+      </w:r>
+      <w:proofErr w:type="spellStart"/>
+      <w:r>
+        <w:t>oauth</w:t>
+      </w:r>
+      <w:proofErr w:type="spellEnd"/>
+      <w:r>
+        <w:t xml:space="preserve"> token vi fick tidigare och pinkoden som vi fick ifrån </w:t>
+      </w:r>
+      <w:proofErr w:type="spellStart"/>
+      <w:r>
+        <w:t>twitter</w:t>
+      </w:r>
+      <w:proofErr w:type="spellEnd"/>
+      <w:r>
+        <w:t xml:space="preserve"> efter en ny access token. Om allt stämmer så är vi inloggad, </w:t>
+      </w:r>
+      <w:proofErr w:type="spellStart"/>
+      <w:r>
+        <w:t>twitter</w:t>
+      </w:r>
+      <w:proofErr w:type="spellEnd"/>
+      <w:r>
+        <w:t xml:space="preserve"> har autentiserat vår applikation och ger oss tillåtelse att använda deras </w:t>
+      </w:r>
+      <w:r>
+        <w:t>API</w:t>
+      </w:r>
+      <w:r>
+        <w:t>.</w:t>
+      </w:r>
+    </w:p>
+    <w:p>
+      <w:r>
+        <w:t xml:space="preserve">För att enbart titta på väderprognosen krävs ingen </w:t>
+      </w:r>
+      <w:proofErr w:type="spellStart"/>
+      <w:r>
+        <w:t>autenticiering</w:t>
+      </w:r>
+      <w:proofErr w:type="spellEnd"/>
+      <w:r>
+        <w:t xml:space="preserve">, lika lite som det krävs för att titta på väderprognosen på </w:t>
       </w:r>
       <w:proofErr w:type="gramStart"/>
       <w:r>
-        <w:t>Detta</w:t>
+        <w:t>SMHIs</w:t>
       </w:r>
       <w:proofErr w:type="gramEnd"/>
       <w:r>
-        <w:t xml:space="preserve"> sker via </w:t>
-      </w:r>
-      <w:proofErr w:type="spellStart"/>
-      <w:r>
-        <w:t>twitters</w:t>
-      </w:r>
-      <w:proofErr w:type="spellEnd"/>
-      <w:r>
-        <w:t xml:space="preserve"> API med hjälp av </w:t>
-      </w:r>
-      <w:proofErr w:type="spellStart"/>
-      <w:r>
-        <w:t>OAuth</w:t>
-      </w:r>
-      <w:proofErr w:type="spellEnd"/>
-      <w:r>
-        <w:t>.</w:t>
-      </w:r>
-    </w:p>
-    <w:p>
-      <w:r>
-        <w:t xml:space="preserve">Vår applikation frågar först </w:t>
-      </w:r>
-      <w:proofErr w:type="spellStart"/>
-      <w:r>
-        <w:t>twitters</w:t>
-      </w:r>
-      <w:proofErr w:type="spellEnd"/>
-      <w:r>
-        <w:t xml:space="preserve"> API efter </w:t>
-      </w:r>
-      <w:proofErr w:type="spellStart"/>
-      <w:r>
-        <w:t>request</w:t>
-      </w:r>
-      <w:proofErr w:type="spellEnd"/>
-      <w:r>
-        <w:t xml:space="preserve"> token, i denna token finns information om vem som kallade på den, när den kallades och unika signaturer. Sedan använder vi </w:t>
-      </w:r>
-      <w:proofErr w:type="spellStart"/>
-      <w:r>
-        <w:t>oauth</w:t>
-      </w:r>
-      <w:proofErr w:type="spellEnd"/>
-      <w:r>
-        <w:t xml:space="preserve"> signaturen och går till </w:t>
-      </w:r>
-      <w:proofErr w:type="spellStart"/>
-      <w:r>
-        <w:t>twitters</w:t>
-      </w:r>
-      <w:proofErr w:type="spellEnd"/>
-      <w:r>
-        <w:t xml:space="preserve"> webbsida som hanterar inloggning via </w:t>
-      </w:r>
-      <w:r>
-        <w:t>API</w:t>
-      </w:r>
-      <w:r>
-        <w:t xml:space="preserve">, där når vi en login prompt. </w:t>
-      </w:r>
-      <w:proofErr w:type="gramStart"/>
-      <w:r>
-        <w:t>När</w:t>
-      </w:r>
-      <w:proofErr w:type="gramEnd"/>
-      <w:r>
-        <w:t xml:space="preserve"> man väl loggat in så genereras en unik pinkod. Denna pinkod skriver vi sedan in i vår applikation.</w:t>
-      </w:r>
-    </w:p>
-    <w:p>
-      <w:r>
-        <w:t xml:space="preserve">Vi frågar sedan </w:t>
-      </w:r>
-      <w:proofErr w:type="spellStart"/>
-      <w:r>
-        <w:t>twitters</w:t>
-      </w:r>
-      <w:proofErr w:type="spellEnd"/>
-      <w:r>
-        <w:t xml:space="preserve"> </w:t>
-      </w:r>
-      <w:r>
-        <w:t>API</w:t>
-      </w:r>
-      <w:r>
-        <w:t xml:space="preserve"> med vår unika </w:t>
-      </w:r>
-      <w:proofErr w:type="spellStart"/>
-      <w:r>
-        <w:t>oauth</w:t>
-      </w:r>
-      <w:proofErr w:type="spellEnd"/>
-      <w:r>
-        <w:t xml:space="preserve"> token vi fick tidigare och pinkoden som vi fick ifrån </w:t>
-      </w:r>
-      <w:proofErr w:type="spellStart"/>
-      <w:r>
-        <w:t>twitter</w:t>
-      </w:r>
-      <w:proofErr w:type="spellEnd"/>
-      <w:r>
-        <w:t xml:space="preserve"> efter en ny access token. Om allt stämmer så är vi inloggad, </w:t>
-      </w:r>
-      <w:proofErr w:type="spellStart"/>
-      <w:r>
-        <w:t>twitter</w:t>
-      </w:r>
-      <w:proofErr w:type="spellEnd"/>
-      <w:r>
-        <w:t xml:space="preserve"> har autentiserat vår applikation och ger oss tillåtelse att använda deras </w:t>
-      </w:r>
-      <w:r>
-        <w:t>API</w:t>
-      </w:r>
-      <w:r>
-        <w:t>.</w:t>
-      </w:r>
-    </w:p>
-    <w:p>
-      <w:r>
-        <w:t xml:space="preserve">För att enbart titta på väderprognosen krävs ingen </w:t>
-      </w:r>
-      <w:proofErr w:type="spellStart"/>
-      <w:r>
-        <w:t>autenticiering</w:t>
-      </w:r>
-      <w:proofErr w:type="spellEnd"/>
-      <w:r>
-        <w:t xml:space="preserve">, lika lite som det krävs för att titta på väderprognosen på </w:t>
-      </w:r>
-      <w:proofErr w:type="gramStart"/>
-      <w:r>
-        <w:t>SMHIs</w:t>
-      </w:r>
-      <w:proofErr w:type="gramEnd"/>
-      <w:r>
         <w:t xml:space="preserve"> egna sidor.</w:t>
       </w:r>
     </w:p>
@@ -8409,13 +8638,13 @@
       <w:pPr>
         <w:pStyle w:val="Rubrik3"/>
       </w:pPr>
-      <w:bookmarkStart w:id="37" w:name="_Ref526721106"/>
-      <w:bookmarkStart w:id="38" w:name="_Toc526727803"/>
+      <w:bookmarkStart w:id="40" w:name="_Ref526721106"/>
+      <w:bookmarkStart w:id="41" w:name="_Toc526782651"/>
       <w:r>
         <w:t>Dataexponering</w:t>
       </w:r>
-      <w:bookmarkEnd w:id="37"/>
-      <w:bookmarkEnd w:id="38"/>
+      <w:bookmarkEnd w:id="40"/>
+      <w:bookmarkEnd w:id="41"/>
     </w:p>
     <w:p>
       <w:r>
@@ -8475,13 +8704,13 @@
       <w:pPr>
         <w:pStyle w:val="Rubrik3"/>
       </w:pPr>
-      <w:bookmarkStart w:id="39" w:name="_Ref526723299"/>
-      <w:bookmarkStart w:id="40" w:name="_Toc526727804"/>
+      <w:bookmarkStart w:id="42" w:name="_Ref526723299"/>
+      <w:bookmarkStart w:id="43" w:name="_Toc526782652"/>
       <w:r>
         <w:t>Validering</w:t>
       </w:r>
-      <w:bookmarkEnd w:id="39"/>
-      <w:bookmarkEnd w:id="40"/>
+      <w:bookmarkEnd w:id="42"/>
+      <w:bookmarkEnd w:id="43"/>
     </w:p>
     <w:p>
       <w:r>
@@ -8499,92 +8728,88 @@
       </w:r>
       <w:proofErr w:type="spellEnd"/>
       <w:r>
-        <w:t xml:space="preserve"> (dessutom minskar man antalet applikationskrascher, vilket är positivt både för användare och utvecklare). </w:t>
+        <w:t xml:space="preserve"> (dessutom minskar man antalet applikationskrascher, vilket är positivt både för användare och utvecklare). Ett sätt att minska risken att få in skadlig kod är genom att bara tillåta att den förväntade typen och formatet av data matas in. Det kan exempelvis </w:t>
+      </w:r>
+      <w:r>
+        <w:lastRenderedPageBreak/>
+        <w:t xml:space="preserve">göras genom användning av </w:t>
+      </w:r>
+      <w:proofErr w:type="spellStart"/>
+      <w:r>
+        <w:t>regular</w:t>
+      </w:r>
+      <w:proofErr w:type="spellEnd"/>
+      <w:r>
+        <w:t xml:space="preserve"> expressions. Ett annat sätt är att ”</w:t>
+      </w:r>
+      <w:proofErr w:type="spellStart"/>
+      <w:r>
+        <w:t>escapa</w:t>
+      </w:r>
+      <w:proofErr w:type="spellEnd"/>
+      <w:r>
+        <w:t xml:space="preserve">” </w:t>
       </w:r>
       <w:proofErr w:type="gramStart"/>
       <w:r>
-        <w:t>Ett</w:t>
+        <w:t>inmatad data</w:t>
       </w:r>
       <w:proofErr w:type="gramEnd"/>
       <w:r>
-        <w:t xml:space="preserve"> sätt att minska risken att få in skadlig kod är genom att bara tillåta att den förväntade typen och formatet av data matas in. Det kan exempelvis göras genom användning av </w:t>
-      </w:r>
-      <w:proofErr w:type="spellStart"/>
-      <w:r>
-        <w:t>regular</w:t>
-      </w:r>
-      <w:proofErr w:type="spellEnd"/>
-      <w:r>
-        <w:t xml:space="preserve"> expressions. Ett annat sätt är att ”</w:t>
-      </w:r>
-      <w:proofErr w:type="spellStart"/>
-      <w:r>
-        <w:t>escapa</w:t>
-      </w:r>
-      <w:proofErr w:type="spellEnd"/>
-      <w:r>
-        <w:t xml:space="preserve">” </w:t>
+        <w:t xml:space="preserve"> för att på så sätt oskadliggöra eventuell skadlig kod.</w:t>
+      </w:r>
+    </w:p>
+    <w:p>
+      <w:r>
+        <w:t xml:space="preserve">Då det kan vara klurigt att få till rätt </w:t>
+      </w:r>
+      <w:proofErr w:type="spellStart"/>
+      <w:r>
+        <w:t>regex</w:t>
+      </w:r>
+      <w:proofErr w:type="spellEnd"/>
+      <w:r>
+        <w:t xml:space="preserve">-uttryck och tiden var knapp valde vi en enklare lösning för inmatning av platsnamn. Mindre säker, men ändå något som åtminstone gör det lite svårare för en potentiell angripare. Det är helt enkelt en </w:t>
+      </w:r>
+      <w:proofErr w:type="spellStart"/>
+      <w:r>
+        <w:t>if</w:t>
+      </w:r>
+      <w:proofErr w:type="spellEnd"/>
+      <w:r>
+        <w:t xml:space="preserve">-sats som, om strängen för stad innehåller </w:t>
+      </w:r>
+      <w:r>
+        <w:t>"/" eller "&amp;"</w:t>
+      </w:r>
+      <w:r>
+        <w:t>, sätter stad till ” ”</w:t>
+      </w:r>
+      <w:r>
+        <w:t xml:space="preserve">, vilket i sin tur resulterar i att </w:t>
+      </w:r>
+      <w:proofErr w:type="spellStart"/>
+      <w:r>
+        <w:t>getLatitude</w:t>
+      </w:r>
+      <w:proofErr w:type="spellEnd"/>
+      <w:r>
+        <w:t>/</w:t>
+      </w:r>
+      <w:proofErr w:type="spellStart"/>
+      <w:r>
+        <w:t>Longitude</w:t>
+      </w:r>
+      <w:proofErr w:type="spellEnd"/>
+      <w:r>
+        <w:t xml:space="preserve"> returnerar </w:t>
       </w:r>
       <w:proofErr w:type="gramStart"/>
       <w:r>
-        <w:t>inmatad data</w:t>
+        <w:t>0.000</w:t>
       </w:r>
       <w:proofErr w:type="gramEnd"/>
       <w:r>
-        <w:t xml:space="preserve"> för att på så sätt oskadliggöra eventuell skadlig kod.</w:t>
-      </w:r>
-    </w:p>
-    <w:p>
-      <w:r>
-        <w:t xml:space="preserve">Då det kan vara klurigt att få till rätt </w:t>
-      </w:r>
-      <w:proofErr w:type="spellStart"/>
-      <w:r>
-        <w:t>regex</w:t>
-      </w:r>
-      <w:proofErr w:type="spellEnd"/>
-      <w:r>
-        <w:t xml:space="preserve">-uttryck och tiden var knapp valde vi en enklare lösning för inmatning av platsnamn. Mindre säker, men ändå något som åtminstone gör det lite svårare för en potentiell angripare. Det är helt enkelt en </w:t>
-      </w:r>
-      <w:proofErr w:type="spellStart"/>
-      <w:r>
-        <w:t>if</w:t>
-      </w:r>
-      <w:proofErr w:type="spellEnd"/>
-      <w:r>
-        <w:t xml:space="preserve">-sats som, om strängen för stad innehåller </w:t>
-      </w:r>
-      <w:r>
-        <w:t>"/" eller "&amp;"</w:t>
-      </w:r>
-      <w:r>
-        <w:t>, sätter stad till ” ”</w:t>
-      </w:r>
-      <w:r>
-        <w:t xml:space="preserve">, vilket i sin tur resulterar i att </w:t>
-      </w:r>
-      <w:proofErr w:type="spellStart"/>
-      <w:r>
-        <w:t>getLatitude</w:t>
-      </w:r>
-      <w:proofErr w:type="spellEnd"/>
-      <w:r>
-        <w:t>/</w:t>
-      </w:r>
-      <w:proofErr w:type="spellStart"/>
-      <w:r>
-        <w:t>Longitude</w:t>
-      </w:r>
-      <w:proofErr w:type="spellEnd"/>
-      <w:r>
-        <w:t xml:space="preserve"> returnerar </w:t>
-      </w:r>
-      <w:proofErr w:type="gramStart"/>
-      <w:r>
-        <w:t>0.000</w:t>
-      </w:r>
-      <w:proofErr w:type="gramEnd"/>
-      <w:r>
         <w:t>.</w:t>
       </w:r>
     </w:p>
@@ -8592,11 +8817,11 @@
       <w:pPr>
         <w:pStyle w:val="Rubrik3"/>
       </w:pPr>
-      <w:bookmarkStart w:id="41" w:name="_Toc526727805"/>
+      <w:bookmarkStart w:id="44" w:name="_Toc526782653"/>
       <w:r>
         <w:t>Sårbarheter</w:t>
       </w:r>
-      <w:bookmarkEnd w:id="41"/>
+      <w:bookmarkEnd w:id="44"/>
     </w:p>
     <w:p>
       <w:r>
@@ -8658,7 +8883,6 @@
     </w:p>
     <w:p>
       <w:r>
-        <w:lastRenderedPageBreak/>
         <w:t xml:space="preserve">Via nätverket skulle man kunna tänka sig att någon ändrar </w:t>
       </w:r>
       <w:proofErr w:type="spellStart"/>
@@ -8672,7 +8896,28 @@
     </w:p>
     <w:p>
       <w:r>
-        <w:t>En annan sårbarhet är om valideringen av inputs till applikationen inte är god nog.</w:t>
+        <w:t>En annan sårbarhet är om valideringen av inputs till applikationen inte är god nog</w:t>
+      </w:r>
+      <w:r>
+        <w:t xml:space="preserve">, se även Sektion </w:t>
+      </w:r>
+      <w:r>
+        <w:fldChar w:fldCharType="begin"/>
+      </w:r>
+      <w:r>
+        <w:instrText xml:space="preserve"> REF _Ref526723299 \r \h </w:instrText>
+      </w:r>
+      <w:r>
+        <w:fldChar w:fldCharType="separate"/>
+      </w:r>
+      <w:r>
+        <w:t>4.7.3</w:t>
+      </w:r>
+      <w:r>
+        <w:fldChar w:fldCharType="end"/>
+      </w:r>
+      <w:r>
+        <w:t>.</w:t>
       </w:r>
     </w:p>
     <w:p>
@@ -8692,17 +8937,17 @@
       <w:pPr>
         <w:pStyle w:val="Rubrik1"/>
       </w:pPr>
-      <w:bookmarkStart w:id="42" w:name="_Toc526727806"/>
+      <w:bookmarkStart w:id="45" w:name="_Toc526782654"/>
       <w:r>
         <w:t>Slutsatser/Diskussion</w:t>
       </w:r>
-      <w:bookmarkEnd w:id="42"/>
+      <w:bookmarkEnd w:id="45"/>
     </w:p>
     <w:p>
       <w:pPr>
         <w:pStyle w:val="Rubrik2"/>
       </w:pPr>
-      <w:bookmarkStart w:id="43" w:name="_Toc526727807"/>
+      <w:bookmarkStart w:id="46" w:name="_Toc526782655"/>
       <w:proofErr w:type="spellStart"/>
       <w:r>
         <w:t>Appens</w:t>
@@ -8711,7 +8956,7 @@
       <w:r>
         <w:t xml:space="preserve"> implementering</w:t>
       </w:r>
-      <w:bookmarkEnd w:id="43"/>
+      <w:bookmarkEnd w:id="46"/>
       <w:r>
         <w:t xml:space="preserve"> </w:t>
       </w:r>
@@ -8956,6 +9201,7 @@
     <w:p>
       <w:proofErr w:type="spellStart"/>
       <w:r>
+        <w:lastRenderedPageBreak/>
         <w:t>Appen</w:t>
       </w:r>
       <w:proofErr w:type="spellEnd"/>
@@ -9000,13 +9246,13 @@
       <w:pPr>
         <w:pStyle w:val="Rubrik2"/>
       </w:pPr>
-      <w:bookmarkStart w:id="44" w:name="_Ref526719620"/>
-      <w:bookmarkStart w:id="45" w:name="_Toc526727808"/>
+      <w:bookmarkStart w:id="47" w:name="_Ref526719620"/>
+      <w:bookmarkStart w:id="48" w:name="_Toc526782656"/>
       <w:r>
         <w:t>Säkerhetsaspekter</w:t>
       </w:r>
-      <w:bookmarkEnd w:id="44"/>
-      <w:bookmarkEnd w:id="45"/>
+      <w:bookmarkEnd w:id="47"/>
+      <w:bookmarkEnd w:id="48"/>
     </w:p>
     <w:p>
       <w:r>
@@ -9118,12 +9364,11 @@
       <w:pPr>
         <w:pStyle w:val="Rubrik2"/>
       </w:pPr>
-      <w:bookmarkStart w:id="46" w:name="_Toc526727809"/>
-      <w:r>
-        <w:lastRenderedPageBreak/>
+      <w:bookmarkStart w:id="49" w:name="_Toc526782657"/>
+      <w:r>
         <w:t>Resultat</w:t>
       </w:r>
-      <w:bookmarkEnd w:id="46"/>
+      <w:bookmarkEnd w:id="49"/>
     </w:p>
     <w:p>
       <w:r>
@@ -9212,8 +9457,8 @@
       </w:r>
     </w:p>
     <w:sectPr>
-      <w:footerReference w:type="even" r:id="rId22"/>
-      <w:footerReference w:type="default" r:id="rId23"/>
+      <w:footerReference w:type="even" r:id="rId27"/>
+      <w:footerReference w:type="default" r:id="rId28"/>
       <w:pgSz w:w="11907" w:h="16839" w:code="1"/>
       <w:pgMar w:top="1418" w:right="1418" w:bottom="1418" w:left="1418" w:header="709" w:footer="709" w:gutter="0"/>
       <w:pgNumType w:start="0"/>
@@ -11994,7 +12239,6 @@
   <w:style w:type="character" w:default="1" w:styleId="Standardstycketeckensnitt">
     <w:name w:val="Default Paragraph Font"/>
     <w:uiPriority w:val="1"/>
-    <w:semiHidden/>
     <w:unhideWhenUsed/>
   </w:style>
   <w:style w:type="table" w:default="1" w:styleId="Normaltabell">
@@ -13134,6 +13378,13 @@
     <w:pitch w:val="variable"/>
     <w:sig w:usb0="E1002EFF" w:usb1="C000605B" w:usb2="00000029" w:usb3="00000000" w:csb0="000101FF" w:csb1="00000000"/>
   </w:font>
+  <w:font w:name="Consolas">
+    <w:panose1 w:val="020B0609020204030204"/>
+    <w:charset w:val="00"/>
+    <w:family w:val="modern"/>
+    <w:pitch w:val="fixed"/>
+    <w:sig w:usb0="E00006FF" w:usb1="0000FCFF" w:usb2="00000001" w:usb3="00000000" w:csb0="0000019F" w:csb1="00000000"/>
+  </w:font>
   <w:font w:name="Calibri">
     <w:panose1 w:val="020F0502020204030204"/>
     <w:charset w:val="00"/>
@@ -13171,6 +13422,7 @@
     <w:rsid w:val="0003743A"/>
     <w:rsid w:val="000A4DB0"/>
     <w:rsid w:val="000C1998"/>
+    <w:rsid w:val="00101608"/>
     <w:rsid w:val="00130C8D"/>
     <w:rsid w:val="0016256D"/>
     <w:rsid w:val="001C0B51"/>
@@ -14076,6 +14328,15 @@
 </file>
 
 <file path=customXml/item2.xml><?xml version="1.0" encoding="utf-8"?>
+<?mso-contentType ?>
+<FormTemplates xmlns="http://schemas.microsoft.com/sharepoint/v3/contenttype/forms">
+  <Display>DocumentLibraryForm</Display>
+  <Edit>AssetEditForm</Edit>
+  <New>DocumentLibraryForm</New>
+</FormTemplates>
+</file>
+
+<file path=customXml/item3.xml><?xml version="1.0" encoding="utf-8"?>
 <outs:outSpaceData xmlns:outs="http://schemas.microsoft.com/office/2009/outspace/metadata">
   <outs:relatedDates/>
   <outs:relatedDocuments/>
@@ -14083,15 +14344,6 @@
   <outs:propertyMetadataList/>
   <outs:corruptMetadataWasLost/>
 </outs:outSpaceData>
-</file>
-
-<file path=customXml/item3.xml><?xml version="1.0" encoding="utf-8"?>
-<?mso-contentType ?>
-<FormTemplates xmlns="http://schemas.microsoft.com/sharepoint/v3/contenttype/forms">
-  <Display>DocumentLibraryForm</Display>
-  <Edit>AssetEditForm</Edit>
-  <New>DocumentLibraryForm</New>
-</FormTemplates>
 </file>
 
 <file path=customXml/item4.xml><?xml version="1.0" encoding="utf-8"?>
@@ -14245,6 +14497,14 @@
 </file>
 
 <file path=customXml/itemProps2.xml><?xml version="1.0" encoding="utf-8"?>
+<ds:datastoreItem xmlns:ds="http://schemas.openxmlformats.org/officeDocument/2006/customXml" ds:itemID="{4B820453-3CF0-4EAE-81BE-B400E0BB8F14}">
+  <ds:schemaRefs>
+    <ds:schemaRef ds:uri="http://schemas.microsoft.com/sharepoint/v3/contenttype/forms"/>
+  </ds:schemaRefs>
+</ds:datastoreItem>
+</file>
+
+<file path=customXml/itemProps3.xml><?xml version="1.0" encoding="utf-8"?>
 <ds:datastoreItem xmlns:ds="http://schemas.openxmlformats.org/officeDocument/2006/customXml" ds:itemID="{800B806B-C3C7-4EFE-A57F-81DC87A14EE1}">
   <ds:schemaRefs>
     <ds:schemaRef ds:uri="http://schemas.microsoft.com/office/2009/outspace/metadata"/>
@@ -14252,16 +14512,8 @@
 </ds:datastoreItem>
 </file>
 
-<file path=customXml/itemProps3.xml><?xml version="1.0" encoding="utf-8"?>
-<ds:datastoreItem xmlns:ds="http://schemas.openxmlformats.org/officeDocument/2006/customXml" ds:itemID="{4B820453-3CF0-4EAE-81BE-B400E0BB8F14}">
-  <ds:schemaRefs>
-    <ds:schemaRef ds:uri="http://schemas.microsoft.com/sharepoint/v3/contenttype/forms"/>
-  </ds:schemaRefs>
-</ds:datastoreItem>
-</file>
-
 <file path=customXml/itemProps4.xml><?xml version="1.0" encoding="utf-8"?>
-<ds:datastoreItem xmlns:ds="http://schemas.openxmlformats.org/officeDocument/2006/customXml" ds:itemID="{D5DDCAD2-C7FC-48C9-B151-39E3A82663AA}">
+<ds:datastoreItem xmlns:ds="http://schemas.openxmlformats.org/officeDocument/2006/customXml" ds:itemID="{90520BAF-605F-4045-AB97-857950AB6F90}">
   <ds:schemaRefs>
     <ds:schemaRef ds:uri="http://schemas.openxmlformats.org/officeDocument/2006/bibliography"/>
   </ds:schemaRefs>

</xml_diff>

<commit_message>
Minor language and format changes in Report
</commit_message>
<xml_diff>
--- a/Datakommunikation_och_natverk_grupparbete_Wearep_Billy_Malin_Sten_01._0.docx
+++ b/Datakommunikation_och_natverk_grupparbete_Wearep_Billy_Malin_Sten_01._0.docx
@@ -11,6 +11,7 @@
             <w:docPartUnique/>
           </w:docPartObj>
         </w:sdtPr>
+        <w:sdtEndPr/>
         <w:sdtContent>
           <w:r>
             <w:rPr>
@@ -19,7 +20,7 @@
             <mc:AlternateContent>
               <mc:Choice Requires="wps">
                 <w:drawing>
-                  <wp:anchor distT="0" distB="0" distL="114300" distR="114300" simplePos="0" relativeHeight="251662336" behindDoc="0" locked="0" layoutInCell="0" allowOverlap="1" wp14:editId="12DFCFD4">
+                  <wp:anchor distT="0" distB="0" distL="114300" distR="114300" simplePos="0" relativeHeight="251662336" behindDoc="0" locked="0" layoutInCell="0" allowOverlap="1" wp14:anchorId="23B54D21" wp14:editId="7D5CB96F">
                     <wp:simplePos x="0" y="0"/>
                     <wp:positionH relativeFrom="page">
                       <wp:align>center</wp:align>
@@ -103,7 +104,7 @@
             <mc:AlternateContent>
               <mc:Choice Requires="wps">
                 <w:drawing>
-                  <wp:anchor distT="0" distB="0" distL="114300" distR="114300" simplePos="0" relativeHeight="251661312" behindDoc="0" locked="0" layoutInCell="0" allowOverlap="1" wp14:editId="1CAC23A2">
+                  <wp:anchor distT="0" distB="0" distL="114300" distR="114300" simplePos="0" relativeHeight="251661312" behindDoc="0" locked="0" layoutInCell="0" allowOverlap="1" wp14:anchorId="6942DE58" wp14:editId="4558BC19">
                     <wp:simplePos x="0" y="0"/>
                     <wp:positionH relativeFrom="page">
                       <wp:align>center</wp:align>
@@ -247,6 +248,7 @@
                                           <w:dataBinding w:prefixMappings="xmlns:ns0='http://schemas.openxmlformats.org/package/2006/metadata/core-properties' xmlns:ns1='http://purl.org/dc/elements/1.1/'" w:xpath="/ns0:coreProperties[1]/ns1:title[1]" w:storeItemID="{6C3C8BC8-F283-45AE-878A-BAB7291924A1}"/>
                                           <w:text/>
                                         </w:sdtPr>
+                                        <w:sdtEndPr/>
                                         <w:sdtContent>
                                           <w:proofErr w:type="spellStart"/>
                                           <w:r>
@@ -326,6 +328,7 @@
                                           <w:dataBinding w:prefixMappings="xmlns:ns0='http://schemas.openxmlformats.org/package/2006/metadata/core-properties' xmlns:ns1='http://purl.org/dc/elements/1.1/'" w:xpath="/ns0:coreProperties[1]/ns1:subject[1]" w:storeItemID="{6C3C8BC8-F283-45AE-878A-BAB7291924A1}"/>
                                           <w:text/>
                                         </w:sdtPr>
+                                        <w:sdtEndPr/>
                                         <w:sdtContent>
                                           <w:r>
                                             <w:rPr>
@@ -429,7 +432,7 @@
               </mc:Choice>
               <mc:Fallback>
                 <w:pict>
-                  <v:rect id="Rektangel 619" o:spid="_x0000_s1026" style="position:absolute;margin-left:0;margin-top:0;width:561.1pt;height:173.7pt;z-index:251661312;visibility:visible;mso-wrap-style:square;mso-width-percent:917;mso-height-percent:1000;mso-top-percent:250;mso-wrap-distance-left:9pt;mso-wrap-distance-top:0;mso-wrap-distance-right:9pt;mso-wrap-distance-bottom:0;mso-position-horizontal:center;mso-position-horizontal-relative:page;mso-position-vertical-relative:page;mso-width-percent:917;mso-height-percent:1000;mso-top-percent:250;mso-width-relative:page;mso-height-relative:margin;v-text-anchor:top" o:gfxdata="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" o:allowincell="f" filled="f" stroked="f">
+                  <v:rect w14:anchorId="6942DE58" id="Rektangel 619" o:spid="_x0000_s1026" style="position:absolute;margin-left:0;margin-top:0;width:561.1pt;height:173.7pt;z-index:251661312;visibility:visible;mso-wrap-style:square;mso-width-percent:917;mso-height-percent:1000;mso-top-percent:250;mso-wrap-distance-left:9pt;mso-wrap-distance-top:0;mso-wrap-distance-right:9pt;mso-wrap-distance-bottom:0;mso-position-horizontal:center;mso-position-horizontal-relative:page;mso-position-vertical-relative:page;mso-width-percent:917;mso-height-percent:1000;mso-top-percent:250;mso-width-relative:page;mso-height-relative:margin;v-text-anchor:top" o:gfxdata="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" o:allowincell="f" filled="f" stroked="f">
                     <v:textbox style="mso-fit-shape-to-text:t" inset="0,0,0,0">
                       <w:txbxContent>
                         <w:tbl>
@@ -512,6 +515,7 @@
                                     <w:dataBinding w:prefixMappings="xmlns:ns0='http://schemas.openxmlformats.org/package/2006/metadata/core-properties' xmlns:ns1='http://purl.org/dc/elements/1.1/'" w:xpath="/ns0:coreProperties[1]/ns1:title[1]" w:storeItemID="{6C3C8BC8-F283-45AE-878A-BAB7291924A1}"/>
                                     <w:text/>
                                   </w:sdtPr>
+                                  <w:sdtEndPr/>
                                   <w:sdtContent>
                                     <w:proofErr w:type="spellStart"/>
                                     <w:r>
@@ -591,6 +595,7 @@
                                     <w:dataBinding w:prefixMappings="xmlns:ns0='http://schemas.openxmlformats.org/package/2006/metadata/core-properties' xmlns:ns1='http://purl.org/dc/elements/1.1/'" w:xpath="/ns0:coreProperties[1]/ns1:subject[1]" w:storeItemID="{6C3C8BC8-F283-45AE-878A-BAB7291924A1}"/>
                                     <w:text/>
                                   </w:sdtPr>
+                                  <w:sdtEndPr/>
                                   <w:sdtContent>
                                     <w:r>
                                       <w:rPr>
@@ -690,7 +695,7 @@
             <mc:AlternateContent>
               <mc:Choice Requires="wps">
                 <w:drawing>
-                  <wp:anchor distT="0" distB="0" distL="114300" distR="114300" simplePos="0" relativeHeight="251660288" behindDoc="0" locked="0" layoutInCell="0" allowOverlap="1" wp14:editId="4938A203">
+                  <wp:anchor distT="0" distB="0" distL="114300" distR="114300" simplePos="0" relativeHeight="251660288" behindDoc="0" locked="0" layoutInCell="0" allowOverlap="1" wp14:anchorId="7834D4A9" wp14:editId="1DCF3F79">
                     <wp:simplePos x="0" y="0"/>
                     <wp:positionH relativeFrom="margin">
                       <wp:align>center</wp:align>
@@ -779,6 +784,7 @@
                                     <w:dataBinding w:prefixMappings="xmlns:ns0='http://schemas.openxmlformats.org/officeDocument/2006/extended-properties'" w:xpath="/ns0:Properties[1]/ns0:Company[1]" w:storeItemID="{6668398D-A668-4E3E-A5EB-62B293D839F1}"/>
                                     <w:text/>
                                   </w:sdtPr>
+                                  <w:sdtEndPr/>
                                   <w:sdtContent>
                                     <w:r>
                                       <w:rPr>
@@ -833,6 +839,7 @@
                                       <w:calendar w:val="gregorian"/>
                                     </w:date>
                                   </w:sdtPr>
+                                  <w:sdtEndPr/>
                                   <w:sdtContent>
                                     <w:r>
                                       <w:t>den 8 oktober 2018</w:t>
@@ -852,6 +859,7 @@
                                     <w:dataBinding w:prefixMappings="xmlns:ns0='http://schemas.openxmlformats.org/package/2006/metadata/core-properties' xmlns:ns1='http://purl.org/dc/elements/1.1/'" w:xpath="/ns0:coreProperties[1]/ns1:creator[1]" w:storeItemID="{6C3C8BC8-F283-45AE-878A-BAB7291924A1}"/>
                                     <w:text/>
                                   </w:sdtPr>
+                                  <w:sdtEndPr/>
                                   <w:sdtContent>
                                     <w:r>
                                       <w:t>Billy Andersson, Malin Albinsson, Sten Karlsson</w:t>
@@ -878,7 +886,7 @@
               </mc:Choice>
               <mc:Fallback>
                 <w:pict>
-                  <v:rect id="Rektangel 618" o:spid="_x0000_s1027" style="position:absolute;margin-left:0;margin-top:0;width:468pt;height:94pt;z-index:251660288;visibility:visible;mso-wrap-style:square;mso-width-percent:1000;mso-height-percent:1000;mso-top-percent:800;mso-wrap-distance-left:9pt;mso-wrap-distance-top:0;mso-wrap-distance-right:9pt;mso-wrap-distance-bottom:0;mso-position-horizontal:center;mso-position-horizontal-relative:margin;mso-position-vertical-relative:margin;mso-width-percent:1000;mso-height-percent:1000;mso-top-percent:800;mso-width-relative:margin;mso-height-relative:margin;v-text-anchor:bottom" o:gfxdata="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" o:allowincell="f" filled="f" stroked="f" strokeweight=".25pt">
+                  <v:rect w14:anchorId="7834D4A9" id="Rektangel 618" o:spid="_x0000_s1027" style="position:absolute;margin-left:0;margin-top:0;width:468pt;height:94pt;z-index:251660288;visibility:visible;mso-wrap-style:square;mso-width-percent:1000;mso-height-percent:1000;mso-top-percent:800;mso-wrap-distance-left:9pt;mso-wrap-distance-top:0;mso-wrap-distance-right:9pt;mso-wrap-distance-bottom:0;mso-position-horizontal:center;mso-position-horizontal-relative:margin;mso-position-vertical-relative:margin;mso-width-percent:1000;mso-height-percent:1000;mso-top-percent:800;mso-width-relative:margin;mso-height-relative:margin;v-text-anchor:bottom" o:gfxdata="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" o:allowincell="f" filled="f" stroked="f" strokeweight=".25pt">
                     <v:textbox style="mso-fit-shape-to-text:t" inset=",18pt,,18pt">
                       <w:txbxContent>
                         <w:p>
@@ -906,6 +914,7 @@
                               <w:dataBinding w:prefixMappings="xmlns:ns0='http://schemas.openxmlformats.org/officeDocument/2006/extended-properties'" w:xpath="/ns0:Properties[1]/ns0:Company[1]" w:storeItemID="{6668398D-A668-4E3E-A5EB-62B293D839F1}"/>
                               <w:text/>
                             </w:sdtPr>
+                            <w:sdtEndPr/>
                             <w:sdtContent>
                               <w:r>
                                 <w:rPr>
@@ -960,6 +969,7 @@
                                 <w:calendar w:val="gregorian"/>
                               </w:date>
                             </w:sdtPr>
+                            <w:sdtEndPr/>
                             <w:sdtContent>
                               <w:r>
                                 <w:t>den 8 oktober 2018</w:t>
@@ -979,6 +989,7 @@
                               <w:dataBinding w:prefixMappings="xmlns:ns0='http://schemas.openxmlformats.org/package/2006/metadata/core-properties' xmlns:ns1='http://purl.org/dc/elements/1.1/'" w:xpath="/ns0:coreProperties[1]/ns1:creator[1]" w:storeItemID="{6C3C8BC8-F283-45AE-878A-BAB7291924A1}"/>
                               <w:text/>
                             </w:sdtPr>
+                            <w:sdtEndPr/>
                             <w:sdtContent>
                               <w:r>
                                 <w:t>Billy Andersson, Malin Albinsson, Sten Karlsson</w:t>
@@ -1021,6 +1032,7 @@
           <w:dataBinding w:prefixMappings="xmlns:ns0='http://schemas.openxmlformats.org/package/2006/metadata/core-properties' xmlns:ns1='http://purl.org/dc/elements/1.1/'" w:xpath="/ns0:coreProperties[1]/ns1:title[1]" w:storeItemID="{6C3C8BC8-F283-45AE-878A-BAB7291924A1}"/>
           <w:text/>
         </w:sdtPr>
+        <w:sdtEndPr/>
         <w:sdtContent>
           <w:proofErr w:type="spellStart"/>
           <w:r>
@@ -1048,6 +1060,7 @@
           <w:dataBinding w:prefixMappings="xmlns:ns0='http://schemas.openxmlformats.org/package/2006/metadata/core-properties' xmlns:ns1='http://purl.org/dc/elements/1.1/'" w:xpath="/ns0:coreProperties[1]/ns1:subject[1]" w:storeItemID="{6C3C8BC8-F283-45AE-878A-BAB7291924A1}"/>
           <w:text/>
         </w:sdtPr>
+        <w:sdtEndPr/>
         <w:sdtContent>
           <w:r>
             <w:t xml:space="preserve">En </w:t>
@@ -1094,6 +1107,7 @@
           <w:docPartUnique/>
         </w:docPartObj>
       </w:sdtPr>
+      <w:sdtEndPr/>
       <w:sdtContent>
         <w:p>
           <w:pPr>
@@ -1133,7 +1147,7 @@
             </w:rPr>
             <w:fldChar w:fldCharType="separate"/>
           </w:r>
-          <w:hyperlink w:anchor="_Toc526782622" w:history="1">
+          <w:hyperlink w:anchor="_Toc526784758" w:history="1">
             <w:r>
               <w:rPr>
                 <w:rStyle w:val="Hyperlnk"/>
@@ -1175,7 +1189,7 @@
                 <w:noProof/>
                 <w:webHidden/>
               </w:rPr>
-              <w:instrText xml:space="preserve"> PAGEREF _Toc526782622 \h </w:instrText>
+              <w:instrText xml:space="preserve"> PAGEREF _Toc526784758 \h </w:instrText>
             </w:r>
             <w:r>
               <w:rPr>
@@ -1217,7 +1231,7 @@
               <w:noProof/>
             </w:rPr>
           </w:pPr>
-          <w:hyperlink w:anchor="_Toc526782623" w:history="1">
+          <w:hyperlink w:anchor="_Toc526784759" w:history="1">
             <w:r>
               <w:rPr>
                 <w:rStyle w:val="Hyperlnk"/>
@@ -1264,7 +1278,7 @@
                 <w:noProof/>
                 <w:webHidden/>
               </w:rPr>
-              <w:instrText xml:space="preserve"> PAGEREF _Toc526782623 \h </w:instrText>
+              <w:instrText xml:space="preserve"> PAGEREF _Toc526784759 \h </w:instrText>
             </w:r>
             <w:r>
               <w:rPr>
@@ -1306,7 +1320,7 @@
               <w:noProof/>
             </w:rPr>
           </w:pPr>
-          <w:hyperlink w:anchor="_Toc526782624" w:history="1">
+          <w:hyperlink w:anchor="_Toc526784760" w:history="1">
             <w:r>
               <w:rPr>
                 <w:rStyle w:val="Hyperlnk"/>
@@ -1353,7 +1367,7 @@
                 <w:noProof/>
                 <w:webHidden/>
               </w:rPr>
-              <w:instrText xml:space="preserve"> PAGEREF _Toc526782624 \h </w:instrText>
+              <w:instrText xml:space="preserve"> PAGEREF _Toc526784760 \h </w:instrText>
             </w:r>
             <w:r>
               <w:rPr>
@@ -1395,7 +1409,7 @@
               <w:noProof/>
             </w:rPr>
           </w:pPr>
-          <w:hyperlink w:anchor="_Toc526782625" w:history="1">
+          <w:hyperlink w:anchor="_Toc526784761" w:history="1">
             <w:r>
               <w:rPr>
                 <w:rStyle w:val="Hyperlnk"/>
@@ -1442,7 +1456,7 @@
                 <w:noProof/>
                 <w:webHidden/>
               </w:rPr>
-              <w:instrText xml:space="preserve"> PAGEREF _Toc526782625 \h </w:instrText>
+              <w:instrText xml:space="preserve"> PAGEREF _Toc526784761 \h </w:instrText>
             </w:r>
             <w:r>
               <w:rPr>
@@ -1484,7 +1498,7 @@
               <w:noProof/>
             </w:rPr>
           </w:pPr>
-          <w:hyperlink w:anchor="_Toc526782626" w:history="1">
+          <w:hyperlink w:anchor="_Toc526784762" w:history="1">
             <w:r>
               <w:rPr>
                 <w:rStyle w:val="Hyperlnk"/>
@@ -1531,7 +1545,7 @@
                 <w:noProof/>
                 <w:webHidden/>
               </w:rPr>
-              <w:instrText xml:space="preserve"> PAGEREF _Toc526782626 \h </w:instrText>
+              <w:instrText xml:space="preserve"> PAGEREF _Toc526784762 \h </w:instrText>
             </w:r>
             <w:r>
               <w:rPr>
@@ -1551,7 +1565,7 @@
                 <w:noProof/>
                 <w:webHidden/>
               </w:rPr>
-              <w:t>2</w:t>
+              <w:t>3</w:t>
             </w:r>
             <w:r>
               <w:rPr>
@@ -1574,7 +1588,7 @@
               <w:color w:val="auto"/>
             </w:rPr>
           </w:pPr>
-          <w:hyperlink w:anchor="_Toc526782627" w:history="1">
+          <w:hyperlink w:anchor="_Toc526784763" w:history="1">
             <w:r>
               <w:rPr>
                 <w:rStyle w:val="Hyperlnk"/>
@@ -1616,7 +1630,7 @@
                 <w:noProof/>
                 <w:webHidden/>
               </w:rPr>
-              <w:instrText xml:space="preserve"> PAGEREF _Toc526782627 \h </w:instrText>
+              <w:instrText xml:space="preserve"> PAGEREF _Toc526784763 \h </w:instrText>
             </w:r>
             <w:r>
               <w:rPr>
@@ -1658,7 +1672,7 @@
               <w:noProof/>
             </w:rPr>
           </w:pPr>
-          <w:hyperlink w:anchor="_Toc526782628" w:history="1">
+          <w:hyperlink w:anchor="_Toc526784764" w:history="1">
             <w:r>
               <w:rPr>
                 <w:rStyle w:val="Hyperlnk"/>
@@ -1705,7 +1719,7 @@
                 <w:noProof/>
                 <w:webHidden/>
               </w:rPr>
-              <w:instrText xml:space="preserve"> PAGEREF _Toc526782628 \h </w:instrText>
+              <w:instrText xml:space="preserve"> PAGEREF _Toc526784764 \h </w:instrText>
             </w:r>
             <w:r>
               <w:rPr>
@@ -1747,7 +1761,7 @@
               <w:noProof/>
             </w:rPr>
           </w:pPr>
-          <w:hyperlink w:anchor="_Toc526782629" w:history="1">
+          <w:hyperlink w:anchor="_Toc526784765" w:history="1">
             <w:r>
               <w:rPr>
                 <w:rStyle w:val="Hyperlnk"/>
@@ -1794,7 +1808,7 @@
                 <w:noProof/>
                 <w:webHidden/>
               </w:rPr>
-              <w:instrText xml:space="preserve"> PAGEREF _Toc526782629 \h </w:instrText>
+              <w:instrText xml:space="preserve"> PAGEREF _Toc526784765 \h </w:instrText>
             </w:r>
             <w:r>
               <w:rPr>
@@ -1833,7 +1847,7 @@
               <w:noProof/>
             </w:rPr>
           </w:pPr>
-          <w:hyperlink w:anchor="_Toc526782630" w:history="1">
+          <w:hyperlink w:anchor="_Toc526784766" w:history="1">
             <w:r>
               <w:rPr>
                 <w:rStyle w:val="Hyperlnk"/>
@@ -1860,7 +1874,7 @@
                 <w:noProof/>
                 <w:webHidden/>
               </w:rPr>
-              <w:instrText xml:space="preserve"> PAGEREF _Toc526782630 \h </w:instrText>
+              <w:instrText xml:space="preserve"> PAGEREF _Toc526784766 \h </w:instrText>
             </w:r>
             <w:r>
               <w:rPr>
@@ -1903,7 +1917,7 @@
               <w:color w:val="auto"/>
             </w:rPr>
           </w:pPr>
-          <w:hyperlink w:anchor="_Toc526782631" w:history="1">
+          <w:hyperlink w:anchor="_Toc526784767" w:history="1">
             <w:r>
               <w:rPr>
                 <w:rStyle w:val="Hyperlnk"/>
@@ -1945,7 +1959,7 @@
                 <w:noProof/>
                 <w:webHidden/>
               </w:rPr>
-              <w:instrText xml:space="preserve"> PAGEREF _Toc526782631 \h </w:instrText>
+              <w:instrText xml:space="preserve"> PAGEREF _Toc526784767 \h </w:instrText>
             </w:r>
             <w:r>
               <w:rPr>
@@ -1987,7 +2001,7 @@
               <w:noProof/>
             </w:rPr>
           </w:pPr>
-          <w:hyperlink w:anchor="_Toc526782632" w:history="1">
+          <w:hyperlink w:anchor="_Toc526784768" w:history="1">
             <w:r>
               <w:rPr>
                 <w:rStyle w:val="Hyperlnk"/>
@@ -2034,7 +2048,7 @@
                 <w:noProof/>
                 <w:webHidden/>
               </w:rPr>
-              <w:instrText xml:space="preserve"> PAGEREF _Toc526782632 \h </w:instrText>
+              <w:instrText xml:space="preserve"> PAGEREF _Toc526784768 \h </w:instrText>
             </w:r>
             <w:r>
               <w:rPr>
@@ -2076,7 +2090,7 @@
               <w:noProof/>
             </w:rPr>
           </w:pPr>
-          <w:hyperlink w:anchor="_Toc526782633" w:history="1">
+          <w:hyperlink w:anchor="_Toc526784769" w:history="1">
             <w:r>
               <w:rPr>
                 <w:rStyle w:val="Hyperlnk"/>
@@ -2117,7 +2131,7 @@
                 <w:noProof/>
                 <w:webHidden/>
               </w:rPr>
-              <w:instrText xml:space="preserve"> PAGEREF _Toc526782633 \h </w:instrText>
+              <w:instrText xml:space="preserve"> PAGEREF _Toc526784769 \h </w:instrText>
             </w:r>
             <w:r>
               <w:rPr>
@@ -2159,7 +2173,7 @@
               <w:noProof/>
             </w:rPr>
           </w:pPr>
-          <w:hyperlink w:anchor="_Toc526782634" w:history="1">
+          <w:hyperlink w:anchor="_Toc526784770" w:history="1">
             <w:r>
               <w:rPr>
                 <w:rStyle w:val="Hyperlnk"/>
@@ -2206,7 +2220,7 @@
                 <w:noProof/>
                 <w:webHidden/>
               </w:rPr>
-              <w:instrText xml:space="preserve"> PAGEREF _Toc526782634 \h </w:instrText>
+              <w:instrText xml:space="preserve"> PAGEREF _Toc526784770 \h </w:instrText>
             </w:r>
             <w:r>
               <w:rPr>
@@ -2248,7 +2262,7 @@
               <w:noProof/>
             </w:rPr>
           </w:pPr>
-          <w:hyperlink w:anchor="_Toc526782635" w:history="1">
+          <w:hyperlink w:anchor="_Toc526784771" w:history="1">
             <w:r>
               <w:rPr>
                 <w:rStyle w:val="Hyperlnk"/>
@@ -2289,7 +2303,7 @@
                 <w:noProof/>
                 <w:webHidden/>
               </w:rPr>
-              <w:instrText xml:space="preserve"> PAGEREF _Toc526782635 \h </w:instrText>
+              <w:instrText xml:space="preserve"> PAGEREF _Toc526784771 \h </w:instrText>
             </w:r>
             <w:r>
               <w:rPr>
@@ -2331,7 +2345,7 @@
               <w:noProof/>
             </w:rPr>
           </w:pPr>
-          <w:hyperlink w:anchor="_Toc526782636" w:history="1">
+          <w:hyperlink w:anchor="_Toc526784772" w:history="1">
             <w:r>
               <w:rPr>
                 <w:rStyle w:val="Hyperlnk"/>
@@ -2378,7 +2392,7 @@
                 <w:noProof/>
                 <w:webHidden/>
               </w:rPr>
-              <w:instrText xml:space="preserve"> PAGEREF _Toc526782636 \h </w:instrText>
+              <w:instrText xml:space="preserve"> PAGEREF _Toc526784772 \h </w:instrText>
             </w:r>
             <w:r>
               <w:rPr>
@@ -2420,7 +2434,7 @@
               <w:noProof/>
             </w:rPr>
           </w:pPr>
-          <w:hyperlink w:anchor="_Toc526782637" w:history="1">
+          <w:hyperlink w:anchor="_Toc526784773" w:history="1">
             <w:r>
               <w:rPr>
                 <w:rStyle w:val="Hyperlnk"/>
@@ -2461,7 +2475,7 @@
                 <w:noProof/>
                 <w:webHidden/>
               </w:rPr>
-              <w:instrText xml:space="preserve"> PAGEREF _Toc526782637 \h </w:instrText>
+              <w:instrText xml:space="preserve"> PAGEREF _Toc526784773 \h </w:instrText>
             </w:r>
             <w:r>
               <w:rPr>
@@ -2503,7 +2517,7 @@
               <w:noProof/>
             </w:rPr>
           </w:pPr>
-          <w:hyperlink w:anchor="_Toc526782638" w:history="1">
+          <w:hyperlink w:anchor="_Toc526784774" w:history="1">
             <w:r>
               <w:rPr>
                 <w:rStyle w:val="Hyperlnk"/>
@@ -2550,7 +2564,7 @@
                 <w:noProof/>
                 <w:webHidden/>
               </w:rPr>
-              <w:instrText xml:space="preserve"> PAGEREF _Toc526782638 \h </w:instrText>
+              <w:instrText xml:space="preserve"> PAGEREF _Toc526784774 \h </w:instrText>
             </w:r>
             <w:r>
               <w:rPr>
@@ -2592,7 +2606,7 @@
               <w:noProof/>
             </w:rPr>
           </w:pPr>
-          <w:hyperlink w:anchor="_Toc526782639" w:history="1">
+          <w:hyperlink w:anchor="_Toc526784775" w:history="1">
             <w:r>
               <w:rPr>
                 <w:rStyle w:val="Hyperlnk"/>
@@ -2633,7 +2647,7 @@
                 <w:noProof/>
                 <w:webHidden/>
               </w:rPr>
-              <w:instrText xml:space="preserve"> PAGEREF _Toc526782639 \h </w:instrText>
+              <w:instrText xml:space="preserve"> PAGEREF _Toc526784775 \h </w:instrText>
             </w:r>
             <w:r>
               <w:rPr>
@@ -2675,7 +2689,7 @@
               <w:noProof/>
             </w:rPr>
           </w:pPr>
-          <w:hyperlink w:anchor="_Toc526782640" w:history="1">
+          <w:hyperlink w:anchor="_Toc526784776" w:history="1">
             <w:r>
               <w:rPr>
                 <w:rStyle w:val="Hyperlnk"/>
@@ -2722,7 +2736,7 @@
                 <w:noProof/>
                 <w:webHidden/>
               </w:rPr>
-              <w:instrText xml:space="preserve"> PAGEREF _Toc526782640 \h </w:instrText>
+              <w:instrText xml:space="preserve"> PAGEREF _Toc526784776 \h </w:instrText>
             </w:r>
             <w:r>
               <w:rPr>
@@ -2764,7 +2778,7 @@
               <w:noProof/>
             </w:rPr>
           </w:pPr>
-          <w:hyperlink w:anchor="_Toc526782641" w:history="1">
+          <w:hyperlink w:anchor="_Toc526784777" w:history="1">
             <w:r>
               <w:rPr>
                 <w:rStyle w:val="Hyperlnk"/>
@@ -2805,7 +2819,7 @@
                 <w:noProof/>
                 <w:webHidden/>
               </w:rPr>
-              <w:instrText xml:space="preserve"> PAGEREF _Toc526782641 \h </w:instrText>
+              <w:instrText xml:space="preserve"> PAGEREF _Toc526784777 \h </w:instrText>
             </w:r>
             <w:r>
               <w:rPr>
@@ -2847,7 +2861,7 @@
               <w:noProof/>
             </w:rPr>
           </w:pPr>
-          <w:hyperlink w:anchor="_Toc526782642" w:history="1">
+          <w:hyperlink w:anchor="_Toc526784778" w:history="1">
             <w:r>
               <w:rPr>
                 <w:rStyle w:val="Hyperlnk"/>
@@ -2888,7 +2902,7 @@
                 <w:noProof/>
                 <w:webHidden/>
               </w:rPr>
-              <w:instrText xml:space="preserve"> PAGEREF _Toc526782642 \h </w:instrText>
+              <w:instrText xml:space="preserve"> PAGEREF _Toc526784778 \h </w:instrText>
             </w:r>
             <w:r>
               <w:rPr>
@@ -2930,7 +2944,7 @@
               <w:noProof/>
             </w:rPr>
           </w:pPr>
-          <w:hyperlink w:anchor="_Toc526782643" w:history="1">
+          <w:hyperlink w:anchor="_Toc526784779" w:history="1">
             <w:r>
               <w:rPr>
                 <w:rStyle w:val="Hyperlnk"/>
@@ -2977,7 +2991,7 @@
                 <w:noProof/>
                 <w:webHidden/>
               </w:rPr>
-              <w:instrText xml:space="preserve"> PAGEREF _Toc526782643 \h </w:instrText>
+              <w:instrText xml:space="preserve"> PAGEREF _Toc526784779 \h </w:instrText>
             </w:r>
             <w:r>
               <w:rPr>
@@ -3019,7 +3033,7 @@
               <w:noProof/>
             </w:rPr>
           </w:pPr>
-          <w:hyperlink w:anchor="_Toc526782644" w:history="1">
+          <w:hyperlink w:anchor="_Toc526784780" w:history="1">
             <w:r>
               <w:rPr>
                 <w:rStyle w:val="Hyperlnk"/>
@@ -3060,7 +3074,7 @@
                 <w:noProof/>
                 <w:webHidden/>
               </w:rPr>
-              <w:instrText xml:space="preserve"> PAGEREF _Toc526782644 \h </w:instrText>
+              <w:instrText xml:space="preserve"> PAGEREF _Toc526784780 \h </w:instrText>
             </w:r>
             <w:r>
               <w:rPr>
@@ -3102,7 +3116,7 @@
               <w:noProof/>
             </w:rPr>
           </w:pPr>
-          <w:hyperlink w:anchor="_Toc526782645" w:history="1">
+          <w:hyperlink w:anchor="_Toc526784781" w:history="1">
             <w:r>
               <w:rPr>
                 <w:rStyle w:val="Hyperlnk"/>
@@ -3143,7 +3157,7 @@
                 <w:noProof/>
                 <w:webHidden/>
               </w:rPr>
-              <w:instrText xml:space="preserve"> PAGEREF _Toc526782645 \h </w:instrText>
+              <w:instrText xml:space="preserve"> PAGEREF _Toc526784781 \h </w:instrText>
             </w:r>
             <w:r>
               <w:rPr>
@@ -3185,7 +3199,7 @@
               <w:noProof/>
             </w:rPr>
           </w:pPr>
-          <w:hyperlink w:anchor="_Toc526782646" w:history="1">
+          <w:hyperlink w:anchor="_Toc526784782" w:history="1">
             <w:r>
               <w:rPr>
                 <w:rStyle w:val="Hyperlnk"/>
@@ -3226,7 +3240,7 @@
                 <w:noProof/>
                 <w:webHidden/>
               </w:rPr>
-              <w:instrText xml:space="preserve"> PAGEREF _Toc526782646 \h </w:instrText>
+              <w:instrText xml:space="preserve"> PAGEREF _Toc526784782 \h </w:instrText>
             </w:r>
             <w:r>
               <w:rPr>
@@ -3268,7 +3282,7 @@
               <w:noProof/>
             </w:rPr>
           </w:pPr>
-          <w:hyperlink w:anchor="_Toc526782647" w:history="1">
+          <w:hyperlink w:anchor="_Toc526784783" w:history="1">
             <w:r>
               <w:rPr>
                 <w:rStyle w:val="Hyperlnk"/>
@@ -3309,7 +3323,7 @@
                 <w:noProof/>
                 <w:webHidden/>
               </w:rPr>
-              <w:instrText xml:space="preserve"> PAGEREF _Toc526782647 \h </w:instrText>
+              <w:instrText xml:space="preserve"> PAGEREF _Toc526784783 \h </w:instrText>
             </w:r>
             <w:r>
               <w:rPr>
@@ -3351,7 +3365,7 @@
               <w:noProof/>
             </w:rPr>
           </w:pPr>
-          <w:hyperlink w:anchor="_Toc526782648" w:history="1">
+          <w:hyperlink w:anchor="_Toc526784784" w:history="1">
             <w:r>
               <w:rPr>
                 <w:rStyle w:val="Hyperlnk"/>
@@ -3392,7 +3406,7 @@
                 <w:noProof/>
                 <w:webHidden/>
               </w:rPr>
-              <w:instrText xml:space="preserve"> PAGEREF _Toc526782648 \h </w:instrText>
+              <w:instrText xml:space="preserve"> PAGEREF _Toc526784784 \h </w:instrText>
             </w:r>
             <w:r>
               <w:rPr>
@@ -3434,7 +3448,7 @@
               <w:noProof/>
             </w:rPr>
           </w:pPr>
-          <w:hyperlink w:anchor="_Toc526782649" w:history="1">
+          <w:hyperlink w:anchor="_Toc526784785" w:history="1">
             <w:r>
               <w:rPr>
                 <w:rStyle w:val="Hyperlnk"/>
@@ -3481,7 +3495,7 @@
                 <w:noProof/>
                 <w:webHidden/>
               </w:rPr>
-              <w:instrText xml:space="preserve"> PAGEREF _Toc526782649 \h </w:instrText>
+              <w:instrText xml:space="preserve"> PAGEREF _Toc526784785 \h </w:instrText>
             </w:r>
             <w:r>
               <w:rPr>
@@ -3523,7 +3537,7 @@
               <w:noProof/>
             </w:rPr>
           </w:pPr>
-          <w:hyperlink w:anchor="_Toc526782650" w:history="1">
+          <w:hyperlink w:anchor="_Toc526784786" w:history="1">
             <w:r>
               <w:rPr>
                 <w:rStyle w:val="Hyperlnk"/>
@@ -3564,7 +3578,7 @@
                 <w:noProof/>
                 <w:webHidden/>
               </w:rPr>
-              <w:instrText xml:space="preserve"> PAGEREF _Toc526782650 \h </w:instrText>
+              <w:instrText xml:space="preserve"> PAGEREF _Toc526784786 \h </w:instrText>
             </w:r>
             <w:r>
               <w:rPr>
@@ -3606,7 +3620,7 @@
               <w:noProof/>
             </w:rPr>
           </w:pPr>
-          <w:hyperlink w:anchor="_Toc526782651" w:history="1">
+          <w:hyperlink w:anchor="_Toc526784787" w:history="1">
             <w:r>
               <w:rPr>
                 <w:rStyle w:val="Hyperlnk"/>
@@ -3647,7 +3661,7 @@
                 <w:noProof/>
                 <w:webHidden/>
               </w:rPr>
-              <w:instrText xml:space="preserve"> PAGEREF _Toc526782651 \h </w:instrText>
+              <w:instrText xml:space="preserve"> PAGEREF _Toc526784787 \h </w:instrText>
             </w:r>
             <w:r>
               <w:rPr>
@@ -3689,7 +3703,7 @@
               <w:noProof/>
             </w:rPr>
           </w:pPr>
-          <w:hyperlink w:anchor="_Toc526782652" w:history="1">
+          <w:hyperlink w:anchor="_Toc526784788" w:history="1">
             <w:r>
               <w:rPr>
                 <w:rStyle w:val="Hyperlnk"/>
@@ -3730,7 +3744,7 @@
                 <w:noProof/>
                 <w:webHidden/>
               </w:rPr>
-              <w:instrText xml:space="preserve"> PAGEREF _Toc526782652 \h </w:instrText>
+              <w:instrText xml:space="preserve"> PAGEREF _Toc526784788 \h </w:instrText>
             </w:r>
             <w:r>
               <w:rPr>
@@ -3772,7 +3786,7 @@
               <w:noProof/>
             </w:rPr>
           </w:pPr>
-          <w:hyperlink w:anchor="_Toc526782653" w:history="1">
+          <w:hyperlink w:anchor="_Toc526784789" w:history="1">
             <w:r>
               <w:rPr>
                 <w:rStyle w:val="Hyperlnk"/>
@@ -3813,7 +3827,7 @@
                 <w:noProof/>
                 <w:webHidden/>
               </w:rPr>
-              <w:instrText xml:space="preserve"> PAGEREF _Toc526782653 \h </w:instrText>
+              <w:instrText xml:space="preserve"> PAGEREF _Toc526784789 \h </w:instrText>
             </w:r>
             <w:r>
               <w:rPr>
@@ -3856,7 +3870,7 @@
               <w:color w:val="auto"/>
             </w:rPr>
           </w:pPr>
-          <w:hyperlink w:anchor="_Toc526782654" w:history="1">
+          <w:hyperlink w:anchor="_Toc526784790" w:history="1">
             <w:r>
               <w:rPr>
                 <w:rStyle w:val="Hyperlnk"/>
@@ -3898,7 +3912,7 @@
                 <w:noProof/>
                 <w:webHidden/>
               </w:rPr>
-              <w:instrText xml:space="preserve"> PAGEREF _Toc526782654 \h </w:instrText>
+              <w:instrText xml:space="preserve"> PAGEREF _Toc526784790 \h </w:instrText>
             </w:r>
             <w:r>
               <w:rPr>
@@ -3940,7 +3954,7 @@
               <w:noProof/>
             </w:rPr>
           </w:pPr>
-          <w:hyperlink w:anchor="_Toc526782655" w:history="1">
+          <w:hyperlink w:anchor="_Toc526784791" w:history="1">
             <w:r>
               <w:rPr>
                 <w:rStyle w:val="Hyperlnk"/>
@@ -3987,7 +4001,7 @@
                 <w:noProof/>
                 <w:webHidden/>
               </w:rPr>
-              <w:instrText xml:space="preserve"> PAGEREF _Toc526782655 \h </w:instrText>
+              <w:instrText xml:space="preserve"> PAGEREF _Toc526784791 \h </w:instrText>
             </w:r>
             <w:r>
               <w:rPr>
@@ -4029,7 +4043,7 @@
               <w:noProof/>
             </w:rPr>
           </w:pPr>
-          <w:hyperlink w:anchor="_Toc526782656" w:history="1">
+          <w:hyperlink w:anchor="_Toc526784792" w:history="1">
             <w:r>
               <w:rPr>
                 <w:rStyle w:val="Hyperlnk"/>
@@ -4076,7 +4090,7 @@
                 <w:noProof/>
                 <w:webHidden/>
               </w:rPr>
-              <w:instrText xml:space="preserve"> PAGEREF _Toc526782656 \h </w:instrText>
+              <w:instrText xml:space="preserve"> PAGEREF _Toc526784792 \h </w:instrText>
             </w:r>
             <w:r>
               <w:rPr>
@@ -4118,7 +4132,7 @@
               <w:noProof/>
             </w:rPr>
           </w:pPr>
-          <w:hyperlink w:anchor="_Toc526782657" w:history="1">
+          <w:hyperlink w:anchor="_Toc526784793" w:history="1">
             <w:r>
               <w:rPr>
                 <w:rStyle w:val="Hyperlnk"/>
@@ -4165,7 +4179,7 @@
                 <w:noProof/>
                 <w:webHidden/>
               </w:rPr>
-              <w:instrText xml:space="preserve"> PAGEREF _Toc526782657 \h </w:instrText>
+              <w:instrText xml:space="preserve"> PAGEREF _Toc526784793 \h </w:instrText>
             </w:r>
             <w:r>
               <w:rPr>
@@ -4227,7 +4241,7 @@
       <w:pPr>
         <w:pStyle w:val="Rubrik1"/>
       </w:pPr>
-      <w:bookmarkStart w:id="1" w:name="_Toc526782622"/>
+      <w:bookmarkStart w:id="1" w:name="_Toc526784758"/>
       <w:r>
         <w:lastRenderedPageBreak/>
         <w:t>Inledning</w:t>
@@ -4238,7 +4252,7 @@
       <w:pPr>
         <w:pStyle w:val="Rubrik2"/>
       </w:pPr>
-      <w:bookmarkStart w:id="2" w:name="_Toc526782623"/>
+      <w:bookmarkStart w:id="2" w:name="_Toc526784759"/>
       <w:r>
         <w:t>S</w:t>
       </w:r>
@@ -4308,7 +4322,7 @@
       <w:pPr>
         <w:pStyle w:val="Rubrik2"/>
       </w:pPr>
-      <w:bookmarkStart w:id="3" w:name="_Toc526782624"/>
+      <w:bookmarkStart w:id="3" w:name="_Toc526784760"/>
       <w:r>
         <w:t>Inledning/Syfte</w:t>
       </w:r>
@@ -4409,7 +4423,7 @@
       <w:pPr>
         <w:pStyle w:val="Rubrik2"/>
       </w:pPr>
-      <w:bookmarkStart w:id="4" w:name="_Toc526782625"/>
+      <w:bookmarkStart w:id="4" w:name="_Toc526784761"/>
       <w:r>
         <w:t>Definitioner och förkortningar</w:t>
       </w:r>
@@ -4453,14 +4467,36 @@
       <w:r>
         <w:t xml:space="preserve">Tabell </w:t>
       </w:r>
-      <w:fldSimple w:instr=" SEQ Tabell \* ARABIC ">
-        <w:r>
-          <w:rPr>
-            <w:noProof/>
-          </w:rPr>
-          <w:t>1</w:t>
-        </w:r>
-      </w:fldSimple>
+      <w:r>
+        <w:rPr>
+          <w:noProof/>
+        </w:rPr>
+        <w:fldChar w:fldCharType="begin"/>
+      </w:r>
+      <w:r>
+        <w:rPr>
+          <w:noProof/>
+        </w:rPr>
+        <w:instrText xml:space="preserve"> SEQ Tabell \* ARABIC </w:instrText>
+      </w:r>
+      <w:r>
+        <w:rPr>
+          <w:noProof/>
+        </w:rPr>
+        <w:fldChar w:fldCharType="separate"/>
+      </w:r>
+      <w:r>
+        <w:rPr>
+          <w:noProof/>
+        </w:rPr>
+        <w:t>1</w:t>
+      </w:r>
+      <w:r>
+        <w:rPr>
+          <w:noProof/>
+        </w:rPr>
+        <w:fldChar w:fldCharType="end"/>
+      </w:r>
       <w:bookmarkEnd w:id="5"/>
       <w:r>
         <w:t xml:space="preserve"> Definitioner och förkortningar</w:t>
@@ -4921,10 +4957,7 @@
           </w:tcPr>
           <w:p>
             <w:r>
-              <w:t>TDD</w:t>
-            </w:r>
-            <w:r>
-              <w:t xml:space="preserve"> </w:t>
+              <w:t xml:space="preserve">TDD </w:t>
             </w:r>
           </w:p>
         </w:tc>
@@ -5029,26 +5062,24 @@
         </w:tc>
       </w:tr>
     </w:tbl>
-    <w:p>
-      <w:bookmarkStart w:id="6" w:name="_GoBack"/>
-      <w:bookmarkEnd w:id="6"/>
-    </w:p>
+    <w:p/>
     <w:p>
       <w:pPr>
         <w:pStyle w:val="Rubrik2"/>
       </w:pPr>
-      <w:bookmarkStart w:id="7" w:name="_Toc526782626"/>
+      <w:bookmarkStart w:id="6" w:name="_Toc526784762"/>
       <w:r>
         <w:lastRenderedPageBreak/>
         <w:t>Referenser</w:t>
       </w:r>
-      <w:bookmarkEnd w:id="7"/>
+      <w:bookmarkEnd w:id="6"/>
     </w:p>
     <w:p>
       <w:pPr>
         <w:spacing w:before="240"/>
         <w:rPr>
-          <w:rStyle w:val="Hyperlnk"/>
+          <w:color w:val="CC9900" w:themeColor="hyperlink"/>
+          <w:u w:val="single"/>
         </w:rPr>
       </w:pPr>
       <w:r>
@@ -5095,17 +5126,6 @@
     <w:p>
       <w:pPr>
         <w:rPr>
-          <w:rFonts w:ascii="Consolas" w:hAnsi="Consolas"/>
-          <w:color w:val="24292E"/>
-          <w:sz w:val="18"/>
-          <w:szCs w:val="18"/>
-          <w:shd w:val="clear" w:color="auto" w:fill="FFFFFF"/>
-        </w:rPr>
-      </w:pPr>
-    </w:p>
-    <w:p>
-      <w:pPr>
-        <w:rPr>
           <w:rStyle w:val="Hyperlnk"/>
         </w:rPr>
       </w:pPr>
@@ -5153,7 +5173,7 @@
     <w:p>
       <w:pPr>
         <w:keepNext/>
-        <w:spacing w:before="240" w:after="0"/>
+        <w:spacing w:after="0"/>
         <w:rPr>
           <w:rStyle w:val="Stark"/>
         </w:rPr>
@@ -5382,6 +5402,8 @@
       <w:r>
         <w:t xml:space="preserve"> </w:t>
       </w:r>
+      <w:bookmarkStart w:id="7" w:name="_GoBack"/>
+      <w:bookmarkEnd w:id="7"/>
       <w:r>
         <w:br/>
       </w:r>
@@ -5434,7 +5456,7 @@
       <w:pPr>
         <w:pStyle w:val="Rubrik1"/>
       </w:pPr>
-      <w:bookmarkStart w:id="8" w:name="_Toc526782627"/>
+      <w:bookmarkStart w:id="8" w:name="_Toc526784763"/>
       <w:r>
         <w:t>Genomförande</w:t>
       </w:r>
@@ -5444,7 +5466,7 @@
       <w:pPr>
         <w:pStyle w:val="Rubrik2"/>
       </w:pPr>
-      <w:bookmarkStart w:id="9" w:name="_Toc526782628"/>
+      <w:bookmarkStart w:id="9" w:name="_Toc526784764"/>
       <w:r>
         <w:t>Övergripande</w:t>
       </w:r>
@@ -5481,7 +5503,7 @@
       <w:r>
         <w:t xml:space="preserve"> </w:t>
       </w:r>
-      <w:bookmarkStart w:id="10" w:name="_Toc526782629"/>
+      <w:bookmarkStart w:id="10" w:name="_Toc526784765"/>
       <w:r>
         <w:t>Avgränsningar</w:t>
       </w:r>
@@ -5548,7 +5570,7 @@
         </w:numPr>
         <w:ind w:left="1144"/>
       </w:pPr>
-      <w:bookmarkStart w:id="11" w:name="_Toc526782630"/>
+      <w:bookmarkStart w:id="11" w:name="_Toc526784766"/>
       <w:r>
         <w:t>Arbetsmetodik</w:t>
       </w:r>
@@ -5685,7 +5707,7 @@
       <w:pPr>
         <w:pStyle w:val="Rubrik1"/>
       </w:pPr>
-      <w:bookmarkStart w:id="12" w:name="_Toc526782631"/>
+      <w:bookmarkStart w:id="12" w:name="_Toc526784767"/>
       <w:proofErr w:type="spellStart"/>
       <w:r>
         <w:t>Wearep-appen</w:t>
@@ -5697,7 +5719,7 @@
       <w:pPr>
         <w:pStyle w:val="Rubrik2"/>
       </w:pPr>
-      <w:bookmarkStart w:id="13" w:name="_Toc526782632"/>
+      <w:bookmarkStart w:id="13" w:name="_Toc526784768"/>
       <w:r>
         <w:t>Översikt</w:t>
       </w:r>
@@ -5855,7 +5877,7 @@
       <w:pPr>
         <w:pStyle w:val="Rubrik3"/>
       </w:pPr>
-      <w:bookmarkStart w:id="14" w:name="_Toc526782633"/>
+      <w:bookmarkStart w:id="14" w:name="_Toc526784769"/>
       <w:r>
         <w:t>Användarinterface</w:t>
       </w:r>
@@ -5958,7 +5980,7 @@
           <w:noProof/>
         </w:rPr>
         <w:drawing>
-          <wp:inline distT="0" distB="0" distL="0" distR="0" wp14:anchorId="6B5160C6" wp14:editId="7D064EA6">
+          <wp:inline distT="0" distB="0" distL="0" distR="0" wp14:anchorId="386FF4D9" wp14:editId="3A10FCFA">
             <wp:extent cx="5760085" cy="2420620"/>
             <wp:effectExtent l="0" t="0" r="0" b="0"/>
             <wp:docPr id="1" name="Bildobjekt 1"/>
@@ -6002,14 +6024,36 @@
       <w:r>
         <w:t xml:space="preserve">Figur </w:t>
       </w:r>
-      <w:fldSimple w:instr=" SEQ Figur \* ARABIC ">
-        <w:r>
-          <w:rPr>
-            <w:noProof/>
-          </w:rPr>
-          <w:t>1</w:t>
-        </w:r>
-      </w:fldSimple>
+      <w:r>
+        <w:rPr>
+          <w:noProof/>
+        </w:rPr>
+        <w:fldChar w:fldCharType="begin"/>
+      </w:r>
+      <w:r>
+        <w:rPr>
+          <w:noProof/>
+        </w:rPr>
+        <w:instrText xml:space="preserve"> SEQ Figur \* ARABIC </w:instrText>
+      </w:r>
+      <w:r>
+        <w:rPr>
+          <w:noProof/>
+        </w:rPr>
+        <w:fldChar w:fldCharType="separate"/>
+      </w:r>
+      <w:r>
+        <w:rPr>
+          <w:noProof/>
+        </w:rPr>
+        <w:t>1</w:t>
+      </w:r>
+      <w:r>
+        <w:rPr>
+          <w:noProof/>
+        </w:rPr>
+        <w:fldChar w:fldCharType="end"/>
+      </w:r>
       <w:bookmarkEnd w:id="15"/>
       <w:r>
         <w:t xml:space="preserve"> Twitter-fliken (inloggning) respektive </w:t>
@@ -6104,7 +6148,7 @@
           <w:noProof/>
         </w:rPr>
         <w:drawing>
-          <wp:inline distT="0" distB="0" distL="0" distR="0">
+          <wp:inline distT="0" distB="0" distL="0" distR="0" wp14:anchorId="38C5DBFC" wp14:editId="1995323C">
             <wp:extent cx="2695575" cy="2763435"/>
             <wp:effectExtent l="0" t="0" r="0" b="0"/>
             <wp:docPr id="5" name="Bildobjekt 5" descr="Vill du låta YHSIPII 7 använda ditt &#10;konto? &#10;Ihåg mg —det? &#10;Av bryt &#10;Denna app att kunna &#10;• Twets från Cin inie &#10;• Aa du &#10;• sk•aa åt d ig &#10;inte att &#10;• dina &#10;• se din e-postadress, &#10;Enter pin.. &#10;YHSIP117 &#10;Login "/>
@@ -6161,14 +6205,36 @@
       <w:r>
         <w:t xml:space="preserve">Figur </w:t>
       </w:r>
-      <w:fldSimple w:instr=" SEQ Figur \* ARABIC ">
-        <w:r>
-          <w:rPr>
-            <w:noProof/>
-          </w:rPr>
-          <w:t>2</w:t>
-        </w:r>
-      </w:fldSimple>
+      <w:r>
+        <w:rPr>
+          <w:noProof/>
+        </w:rPr>
+        <w:fldChar w:fldCharType="begin"/>
+      </w:r>
+      <w:r>
+        <w:rPr>
+          <w:noProof/>
+        </w:rPr>
+        <w:instrText xml:space="preserve"> SEQ Figur \* ARABIC </w:instrText>
+      </w:r>
+      <w:r>
+        <w:rPr>
+          <w:noProof/>
+        </w:rPr>
+        <w:fldChar w:fldCharType="separate"/>
+      </w:r>
+      <w:r>
+        <w:rPr>
+          <w:noProof/>
+        </w:rPr>
+        <w:t>2</w:t>
+      </w:r>
+      <w:r>
+        <w:rPr>
+          <w:noProof/>
+        </w:rPr>
+        <w:fldChar w:fldCharType="end"/>
+      </w:r>
       <w:bookmarkEnd w:id="16"/>
       <w:r>
         <w:t xml:space="preserve"> Twitter-fliken, inloggning</w:t>
@@ -6234,7 +6300,7 @@
           <w:noProof/>
         </w:rPr>
         <w:drawing>
-          <wp:inline distT="0" distB="0" distL="0" distR="0" wp14:anchorId="23D185D7" wp14:editId="0AA790D8">
+          <wp:inline distT="0" distB="0" distL="0" distR="0" wp14:anchorId="0BB4D98E" wp14:editId="340AC114">
             <wp:extent cx="5133975" cy="2867025"/>
             <wp:effectExtent l="0" t="0" r="9525" b="9525"/>
             <wp:docPr id="10" name="Bildobjekt 10"/>
@@ -6278,14 +6344,36 @@
       <w:r>
         <w:t xml:space="preserve">Figur </w:t>
       </w:r>
-      <w:fldSimple w:instr=" SEQ Figur \* ARABIC ">
-        <w:r>
-          <w:rPr>
-            <w:noProof/>
-          </w:rPr>
-          <w:t>3</w:t>
-        </w:r>
-      </w:fldSimple>
+      <w:r>
+        <w:rPr>
+          <w:noProof/>
+        </w:rPr>
+        <w:fldChar w:fldCharType="begin"/>
+      </w:r>
+      <w:r>
+        <w:rPr>
+          <w:noProof/>
+        </w:rPr>
+        <w:instrText xml:space="preserve"> SEQ Figur \* ARABIC </w:instrText>
+      </w:r>
+      <w:r>
+        <w:rPr>
+          <w:noProof/>
+        </w:rPr>
+        <w:fldChar w:fldCharType="separate"/>
+      </w:r>
+      <w:r>
+        <w:rPr>
+          <w:noProof/>
+        </w:rPr>
+        <w:t>3</w:t>
+      </w:r>
+      <w:r>
+        <w:rPr>
+          <w:noProof/>
+        </w:rPr>
+        <w:fldChar w:fldCharType="end"/>
+      </w:r>
       <w:bookmarkEnd w:id="17"/>
       <w:r>
         <w:t xml:space="preserve"> </w:t>
@@ -6350,7 +6438,7 @@
         </w:rPr>
         <w:lastRenderedPageBreak/>
         <w:drawing>
-          <wp:inline distT="0" distB="0" distL="0" distR="0">
+          <wp:inline distT="0" distB="0" distL="0" distR="0" wp14:anchorId="1B9DE15A" wp14:editId="12DAFF4F">
             <wp:extent cx="2548800" cy="2077200"/>
             <wp:effectExtent l="0" t="0" r="4445" b="0"/>
             <wp:docPr id="7" name="Bildobjekt 7" descr="Weather &#10;Malmö &#10;city is &#10;Get Weather "/>
@@ -6407,14 +6495,36 @@
       <w:r>
         <w:t xml:space="preserve">Figur </w:t>
       </w:r>
-      <w:fldSimple w:instr=" SEQ Figur \* ARABIC ">
-        <w:r>
-          <w:rPr>
-            <w:noProof/>
-          </w:rPr>
-          <w:t>4</w:t>
-        </w:r>
-      </w:fldSimple>
+      <w:r>
+        <w:rPr>
+          <w:noProof/>
+        </w:rPr>
+        <w:fldChar w:fldCharType="begin"/>
+      </w:r>
+      <w:r>
+        <w:rPr>
+          <w:noProof/>
+        </w:rPr>
+        <w:instrText xml:space="preserve"> SEQ Figur \* ARABIC </w:instrText>
+      </w:r>
+      <w:r>
+        <w:rPr>
+          <w:noProof/>
+        </w:rPr>
+        <w:fldChar w:fldCharType="separate"/>
+      </w:r>
+      <w:r>
+        <w:rPr>
+          <w:noProof/>
+        </w:rPr>
+        <w:t>4</w:t>
+      </w:r>
+      <w:r>
+        <w:rPr>
+          <w:noProof/>
+        </w:rPr>
+        <w:fldChar w:fldCharType="end"/>
+      </w:r>
       <w:bookmarkEnd w:id="18"/>
       <w:r>
         <w:t xml:space="preserve"> </w:t>
@@ -6481,7 +6591,7 @@
           <w:noProof/>
         </w:rPr>
         <w:drawing>
-          <wp:inline distT="0" distB="0" distL="0" distR="0">
+          <wp:inline distT="0" distB="0" distL="0" distR="0" wp14:anchorId="7681235B" wp14:editId="533659F6">
             <wp:extent cx="3574800" cy="3664800"/>
             <wp:effectExtent l="0" t="0" r="6985" b="0"/>
             <wp:docPr id="8" name="Bildobjekt 8" descr="- BMS &#10;Forecast for Malmö &#10;2018-10-0' 19:00 UCC: of pr•xipitation in frozen fonn O lucent &#10;2018-10-07 19:00 UTC: categ€uy No &#10;2018-10-07 19:00 UTC: Minimum precipitation intensity O, O kg-Jm2.'h &#10;2018-10-0' 19:00 UTC: Mean precipitation intensity 0.0 &#10;2018-10-07 '9:00 UTC: 0.0 kgVm2,'h &#10;2018-10-07 19:00 UTC: Mediul intensity 0.0 kg.Jm2.•h &#10;2018-10-0' 19:00 UTC: Mean cloud cover 3 octas &#10;19:00 Ul•C: O &#10;2018-10-07 19:00 UTC; Mean Of high level Cloud cover O &#10;2018-10-0' 19:00 Mean value orhigh level cloud 3 octas &#10;2018-10-07 19:00 UTC: Air 10209 hPa &#10;2018-10-07 19:00 UTC: Air 9.3 cel &#10;2018-10-0' 19:00 Horizontal visibility SOO km &#10;2018-10-07 19:00 UTC: 231 degree &#10;2018-10-07 19:00 UTC: 1.2 &#10;Tweet Current Weather Status "/>
@@ -6541,14 +6651,36 @@
       <w:r>
         <w:t xml:space="preserve">Figur </w:t>
       </w:r>
-      <w:fldSimple w:instr=" SEQ Figur \* ARABIC ">
-        <w:r>
-          <w:rPr>
-            <w:noProof/>
-          </w:rPr>
-          <w:t>5</w:t>
-        </w:r>
-      </w:fldSimple>
+      <w:r>
+        <w:rPr>
+          <w:noProof/>
+        </w:rPr>
+        <w:fldChar w:fldCharType="begin"/>
+      </w:r>
+      <w:r>
+        <w:rPr>
+          <w:noProof/>
+        </w:rPr>
+        <w:instrText xml:space="preserve"> SEQ Figur \* ARABIC </w:instrText>
+      </w:r>
+      <w:r>
+        <w:rPr>
+          <w:noProof/>
+        </w:rPr>
+        <w:fldChar w:fldCharType="separate"/>
+      </w:r>
+      <w:r>
+        <w:rPr>
+          <w:noProof/>
+        </w:rPr>
+        <w:t>5</w:t>
+      </w:r>
+      <w:r>
+        <w:rPr>
+          <w:noProof/>
+        </w:rPr>
+        <w:fldChar w:fldCharType="end"/>
+      </w:r>
       <w:bookmarkEnd w:id="19"/>
       <w:r>
         <w:t xml:space="preserve"> Väderprognosen i html</w:t>
@@ -6643,7 +6775,7 @@
           <w:noProof/>
         </w:rPr>
         <w:drawing>
-          <wp:inline distT="0" distB="0" distL="0" distR="0" wp14:anchorId="388DBA4F" wp14:editId="072FF7BA">
+          <wp:inline distT="0" distB="0" distL="0" distR="0" wp14:anchorId="67260E9A" wp14:editId="3A0B1ACA">
             <wp:extent cx="4314825" cy="1000125"/>
             <wp:effectExtent l="0" t="0" r="9525" b="9525"/>
             <wp:docPr id="9" name="Bildobjekt 9"/>
@@ -6687,14 +6819,36 @@
       <w:r>
         <w:t xml:space="preserve">Figur </w:t>
       </w:r>
-      <w:fldSimple w:instr=" SEQ Figur \* ARABIC ">
-        <w:r>
-          <w:rPr>
-            <w:noProof/>
-          </w:rPr>
-          <w:t>6</w:t>
-        </w:r>
-      </w:fldSimple>
+      <w:r>
+        <w:rPr>
+          <w:noProof/>
+        </w:rPr>
+        <w:fldChar w:fldCharType="begin"/>
+      </w:r>
+      <w:r>
+        <w:rPr>
+          <w:noProof/>
+        </w:rPr>
+        <w:instrText xml:space="preserve"> SEQ Figur \* ARABIC </w:instrText>
+      </w:r>
+      <w:r>
+        <w:rPr>
+          <w:noProof/>
+        </w:rPr>
+        <w:fldChar w:fldCharType="separate"/>
+      </w:r>
+      <w:r>
+        <w:rPr>
+          <w:noProof/>
+        </w:rPr>
+        <w:t>6</w:t>
+      </w:r>
+      <w:r>
+        <w:rPr>
+          <w:noProof/>
+        </w:rPr>
+        <w:fldChar w:fldCharType="end"/>
+      </w:r>
       <w:bookmarkEnd w:id="20"/>
       <w:r>
         <w:t xml:space="preserve"> Väder-</w:t>
@@ -6712,7 +6866,7 @@
       <w:pPr>
         <w:pStyle w:val="Rubrik2"/>
       </w:pPr>
-      <w:bookmarkStart w:id="21" w:name="_Toc526782634"/>
+      <w:bookmarkStart w:id="21" w:name="_Toc526784770"/>
       <w:proofErr w:type="gramStart"/>
       <w:r>
         <w:lastRenderedPageBreak/>
@@ -6867,7 +7021,7 @@
       <w:pPr>
         <w:pStyle w:val="Rubrik3"/>
       </w:pPr>
-      <w:bookmarkStart w:id="22" w:name="_Toc526782635"/>
+      <w:bookmarkStart w:id="22" w:name="_Toc526784771"/>
       <w:r>
         <w:t xml:space="preserve">Google </w:t>
       </w:r>
@@ -6939,7 +7093,7 @@
       <w:pPr>
         <w:pStyle w:val="Rubrik2"/>
       </w:pPr>
-      <w:bookmarkStart w:id="23" w:name="_Toc526782636"/>
+      <w:bookmarkStart w:id="23" w:name="_Toc526784772"/>
       <w:r>
         <w:t>Väderdata från SMHIs API</w:t>
       </w:r>
@@ -7008,7 +7162,7 @@
       <w:pPr>
         <w:pStyle w:val="Rubrik3"/>
       </w:pPr>
-      <w:bookmarkStart w:id="24" w:name="_Toc526782637"/>
+      <w:bookmarkStart w:id="24" w:name="_Toc526784773"/>
       <w:proofErr w:type="gramStart"/>
       <w:r>
         <w:t>SMHIs</w:t>
@@ -7109,13 +7263,8 @@
       <w:r>
         <w:t xml:space="preserve">. </w:t>
       </w:r>
-      <w:proofErr w:type="gramStart"/>
-      <w:r>
-        <w:t>En</w:t>
-      </w:r>
-      <w:proofErr w:type="gramEnd"/>
-      <w:r>
-        <w:t xml:space="preserve"> </w:t>
+      <w:r>
+        <w:t xml:space="preserve">En </w:t>
       </w:r>
       <w:proofErr w:type="spellStart"/>
       <w:r>
@@ -7202,7 +7351,7 @@
       <w:pPr>
         <w:pStyle w:val="Rubrik2"/>
       </w:pPr>
-      <w:bookmarkStart w:id="25" w:name="_Toc526782638"/>
+      <w:bookmarkStart w:id="25" w:name="_Toc526784774"/>
       <w:r>
         <w:t>Twitter-möjlighet från Twitters API</w:t>
       </w:r>
@@ -7212,7 +7361,7 @@
       <w:pPr>
         <w:pStyle w:val="Rubrik3"/>
       </w:pPr>
-      <w:bookmarkStart w:id="26" w:name="_Toc526782639"/>
+      <w:bookmarkStart w:id="26" w:name="_Toc526784775"/>
       <w:r>
         <w:t>Twitters API</w:t>
       </w:r>
@@ -7689,7 +7838,7 @@
       <w:pPr>
         <w:pStyle w:val="Rubrik2"/>
       </w:pPr>
-      <w:bookmarkStart w:id="27" w:name="_Toc526782640"/>
+      <w:bookmarkStart w:id="27" w:name="_Toc526784776"/>
       <w:r>
         <w:t>Output</w:t>
       </w:r>
@@ -7699,7 +7848,7 @@
       <w:pPr>
         <w:pStyle w:val="Rubrik3"/>
       </w:pPr>
-      <w:bookmarkStart w:id="28" w:name="_Toc526782641"/>
+      <w:bookmarkStart w:id="28" w:name="_Toc526784777"/>
       <w:r>
         <w:t>Publicera HTML</w:t>
       </w:r>
@@ -7769,7 +7918,7 @@
       <w:pPr>
         <w:pStyle w:val="Rubrik3"/>
       </w:pPr>
-      <w:bookmarkStart w:id="29" w:name="_Toc526782642"/>
+      <w:bookmarkStart w:id="29" w:name="_Toc526784778"/>
       <w:r>
         <w:t>M</w:t>
       </w:r>
@@ -7853,7 +8002,7 @@
       <w:pPr>
         <w:pStyle w:val="Rubrik2"/>
       </w:pPr>
-      <w:bookmarkStart w:id="30" w:name="_Toc526782643"/>
+      <w:bookmarkStart w:id="30" w:name="_Toc526784779"/>
       <w:r>
         <w:t>Teknisk lösning</w:t>
       </w:r>
@@ -7863,7 +8012,7 @@
       <w:pPr>
         <w:pStyle w:val="Rubrik3"/>
       </w:pPr>
-      <w:bookmarkStart w:id="31" w:name="_Toc526782644"/>
+      <w:bookmarkStart w:id="31" w:name="_Toc526784780"/>
       <w:proofErr w:type="spellStart"/>
       <w:r>
         <w:t>JavaFx</w:t>
@@ -7921,7 +8070,7 @@
         <w:t>d</w:t>
       </w:r>
       <w:r>
-        <w:t xml:space="preserve"> ungefär som en kombination av </w:t>
+        <w:t xml:space="preserve"> som en kombination av </w:t>
       </w:r>
       <w:proofErr w:type="spellStart"/>
       <w:r>
@@ -8104,7 +8253,7 @@
       <w:pPr>
         <w:pStyle w:val="Rubrik3"/>
       </w:pPr>
-      <w:bookmarkStart w:id="32" w:name="_Toc526782645"/>
+      <w:bookmarkStart w:id="32" w:name="_Toc526784781"/>
       <w:r>
         <w:lastRenderedPageBreak/>
         <w:t>Utvecklingsmiljö och utvecklingsverktyg</w:t>
@@ -8379,7 +8528,7 @@
       <w:pPr>
         <w:pStyle w:val="Rubrik3"/>
       </w:pPr>
-      <w:bookmarkStart w:id="33" w:name="_Toc526782646"/>
+      <w:bookmarkStart w:id="33" w:name="_Toc526784782"/>
       <w:r>
         <w:t>Felhantering</w:t>
       </w:r>
@@ -8402,7 +8551,7 @@
       <w:pPr>
         <w:pStyle w:val="Rubrik4"/>
       </w:pPr>
-      <w:bookmarkStart w:id="34" w:name="_Toc526782647"/>
+      <w:bookmarkStart w:id="34" w:name="_Toc526784783"/>
       <w:r>
         <w:t>Regler</w:t>
       </w:r>
@@ -8430,7 +8579,7 @@
       <w:pPr>
         <w:pStyle w:val="Rubrik4"/>
       </w:pPr>
-      <w:bookmarkStart w:id="35" w:name="_Toc526782648"/>
+      <w:bookmarkStart w:id="35" w:name="_Toc526784784"/>
       <w:r>
         <w:t>Dataformatering</w:t>
       </w:r>
@@ -8458,7 +8607,7 @@
         <w:pStyle w:val="Rubrik2"/>
       </w:pPr>
       <w:bookmarkStart w:id="36" w:name="_Ref526720948"/>
-      <w:bookmarkStart w:id="37" w:name="_Toc526782649"/>
+      <w:bookmarkStart w:id="37" w:name="_Toc526784785"/>
       <w:r>
         <w:t>Säkerhet</w:t>
       </w:r>
@@ -8470,7 +8619,7 @@
         <w:pStyle w:val="Rubrik3"/>
       </w:pPr>
       <w:bookmarkStart w:id="38" w:name="_Ref526724710"/>
-      <w:bookmarkStart w:id="39" w:name="_Toc526782650"/>
+      <w:bookmarkStart w:id="39" w:name="_Toc526784786"/>
       <w:proofErr w:type="spellStart"/>
       <w:r>
         <w:t>Autenticiering</w:t>
@@ -8639,7 +8788,7 @@
         <w:pStyle w:val="Rubrik3"/>
       </w:pPr>
       <w:bookmarkStart w:id="40" w:name="_Ref526721106"/>
-      <w:bookmarkStart w:id="41" w:name="_Toc526782651"/>
+      <w:bookmarkStart w:id="41" w:name="_Toc526784787"/>
       <w:r>
         <w:t>Dataexponering</w:t>
       </w:r>
@@ -8705,7 +8854,7 @@
         <w:pStyle w:val="Rubrik3"/>
       </w:pPr>
       <w:bookmarkStart w:id="42" w:name="_Ref526723299"/>
-      <w:bookmarkStart w:id="43" w:name="_Toc526782652"/>
+      <w:bookmarkStart w:id="43" w:name="_Toc526784788"/>
       <w:r>
         <w:t>Validering</w:t>
       </w:r>
@@ -8817,7 +8966,7 @@
       <w:pPr>
         <w:pStyle w:val="Rubrik3"/>
       </w:pPr>
-      <w:bookmarkStart w:id="44" w:name="_Toc526782653"/>
+      <w:bookmarkStart w:id="44" w:name="_Toc526784789"/>
       <w:r>
         <w:t>Sårbarheter</w:t>
       </w:r>
@@ -8937,7 +9086,7 @@
       <w:pPr>
         <w:pStyle w:val="Rubrik1"/>
       </w:pPr>
-      <w:bookmarkStart w:id="45" w:name="_Toc526782654"/>
+      <w:bookmarkStart w:id="45" w:name="_Toc526784790"/>
       <w:r>
         <w:t>Slutsatser/Diskussion</w:t>
       </w:r>
@@ -8947,7 +9096,7 @@
       <w:pPr>
         <w:pStyle w:val="Rubrik2"/>
       </w:pPr>
-      <w:bookmarkStart w:id="46" w:name="_Toc526782655"/>
+      <w:bookmarkStart w:id="46" w:name="_Toc526784791"/>
       <w:proofErr w:type="spellStart"/>
       <w:r>
         <w:t>Appens</w:t>
@@ -9247,7 +9396,7 @@
         <w:pStyle w:val="Rubrik2"/>
       </w:pPr>
       <w:bookmarkStart w:id="47" w:name="_Ref526719620"/>
-      <w:bookmarkStart w:id="48" w:name="_Toc526782656"/>
+      <w:bookmarkStart w:id="48" w:name="_Toc526784792"/>
       <w:r>
         <w:t>Säkerhetsaspekter</w:t>
       </w:r>
@@ -9364,7 +9513,7 @@
       <w:pPr>
         <w:pStyle w:val="Rubrik2"/>
       </w:pPr>
-      <w:bookmarkStart w:id="49" w:name="_Toc526782657"/>
+      <w:bookmarkStart w:id="49" w:name="_Toc526784793"/>
       <w:r>
         <w:t>Resultat</w:t>
       </w:r>
@@ -9508,7 +9657,7 @@
       <mc:AlternateContent>
         <mc:Choice Requires="wps">
           <w:drawing>
-            <wp:anchor distT="0" distB="0" distL="114300" distR="114300" simplePos="0" relativeHeight="251664384" behindDoc="0" locked="0" layoutInCell="0" allowOverlap="1" wp14:editId="1695E6CF">
+            <wp:anchor distT="0" distB="0" distL="114300" distR="114300" simplePos="0" relativeHeight="251664384" behindDoc="0" locked="0" layoutInCell="0" allowOverlap="1" wp14:anchorId="52E3DC1D" wp14:editId="0A801503">
               <wp:simplePos x="0" y="0"/>
               <wp:positionH relativeFrom="rightMargin">
                 <wp:align>left</wp:align>
@@ -9582,6 +9731,7 @@
                               <w:dataBinding w:prefixMappings="xmlns:ns0='http://schemas.openxmlformats.org/package/2006/metadata/core-properties' xmlns:ns1='http://purl.org/dc/elements/1.1/'" w:xpath="/ns0:coreProperties[1]/ns1:title[1]" w:storeItemID="{6C3C8BC8-F283-45AE-878A-BAB7291924A1}"/>
                               <w:text/>
                             </w:sdtPr>
+                            <w:sdtEndPr/>
                             <w:sdtContent>
                               <w:proofErr w:type="spellStart"/>
                               <w:r>
@@ -9617,6 +9767,7 @@
                                 <w:calendar w:val="gregorian"/>
                               </w:date>
                             </w:sdtPr>
+                            <w:sdtEndPr/>
                             <w:sdtContent>
                               <w:r>
                                 <w:rPr>
@@ -9647,7 +9798,7 @@
         </mc:Choice>
         <mc:Fallback>
           <w:pict>
-            <v:rect id="Rektangel 22" o:spid="_x0000_s1028" style="position:absolute;margin-left:0;margin-top:0;width:41.85pt;height:9in;z-index:251664384;visibility:visible;mso-wrap-style:square;mso-width-percent:500;mso-height-percent:1000;mso-wrap-distance-left:9pt;mso-wrap-distance-top:0;mso-wrap-distance-right:9pt;mso-wrap-distance-bottom:0;mso-position-horizontal:left;mso-position-horizontal-relative:right-margin-area;mso-position-vertical:bottom;mso-position-vertical-relative:margin;mso-width-percent:500;mso-height-percent:1000;mso-width-relative:margin;mso-height-relative:margin;v-text-anchor:middle" o:gfxdata="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" o:allowincell="f" filled="f" stroked="f">
+            <v:rect w14:anchorId="52E3DC1D" id="Rektangel 22" o:spid="_x0000_s1028" style="position:absolute;margin-left:0;margin-top:0;width:41.85pt;height:9in;z-index:251664384;visibility:visible;mso-wrap-style:square;mso-width-percent:500;mso-height-percent:1000;mso-wrap-distance-left:9pt;mso-wrap-distance-top:0;mso-wrap-distance-right:9pt;mso-wrap-distance-bottom:0;mso-position-horizontal:left;mso-position-horizontal-relative:right-margin-area;mso-position-vertical:bottom;mso-position-vertical-relative:margin;mso-width-percent:500;mso-height-percent:1000;mso-width-relative:margin;mso-height-relative:margin;v-text-anchor:middle" o:gfxdata="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" o:allowincell="f" filled="f" stroked="f">
               <v:textbox style="layout-flow:vertical;mso-layout-flow-alt:bottom-to-top" inset=",,8.64pt,10.8pt">
                 <w:txbxContent>
                   <w:p>
@@ -9669,6 +9820,7 @@
                         <w:dataBinding w:prefixMappings="xmlns:ns0='http://schemas.openxmlformats.org/package/2006/metadata/core-properties' xmlns:ns1='http://purl.org/dc/elements/1.1/'" w:xpath="/ns0:coreProperties[1]/ns1:title[1]" w:storeItemID="{6C3C8BC8-F283-45AE-878A-BAB7291924A1}"/>
                         <w:text/>
                       </w:sdtPr>
+                      <w:sdtEndPr/>
                       <w:sdtContent>
                         <w:proofErr w:type="spellStart"/>
                         <w:r>
@@ -9704,6 +9856,7 @@
                           <w:calendar w:val="gregorian"/>
                         </w:date>
                       </w:sdtPr>
+                      <w:sdtEndPr/>
                       <w:sdtContent>
                         <w:r>
                           <w:rPr>
@@ -9730,7 +9883,7 @@
       <mc:AlternateContent>
         <mc:Choice Requires="wps">
           <w:drawing>
-            <wp:anchor distT="0" distB="0" distL="114300" distR="114300" simplePos="0" relativeHeight="251665408" behindDoc="0" locked="0" layoutInCell="0" allowOverlap="1" wp14:editId="77551866">
+            <wp:anchor distT="0" distB="0" distL="114300" distR="114300" simplePos="0" relativeHeight="251665408" behindDoc="0" locked="0" layoutInCell="0" allowOverlap="1" wp14:anchorId="6EB2CAB6" wp14:editId="5C1791EA">
               <wp:simplePos x="0" y="0"/>
               <wp:positionH relativeFrom="page">
                 <wp:align>center</wp:align>
@@ -9814,7 +9967,7 @@
       <mc:AlternateContent>
         <mc:Choice Requires="wps">
           <w:drawing>
-            <wp:anchor distT="0" distB="0" distL="114300" distR="114300" simplePos="0" relativeHeight="251663360" behindDoc="0" locked="0" layoutInCell="0" allowOverlap="1" wp14:editId="57BC8C09">
+            <wp:anchor distT="0" distB="0" distL="114300" distR="114300" simplePos="0" relativeHeight="251663360" behindDoc="0" locked="0" layoutInCell="0" allowOverlap="1" wp14:anchorId="0F45AA22" wp14:editId="7E9C91F2">
               <wp:simplePos x="0" y="0"/>
               <wp:positionH relativeFrom="rightMargin">
                 <wp:align>left</wp:align>
@@ -9928,7 +10081,7 @@
         </mc:Choice>
         <mc:Fallback>
           <w:pict>
-            <v:oval id="Oval 21" o:spid="_x0000_s1029" style="position:absolute;margin-left:0;margin-top:0;width:41pt;height:41pt;z-index:251663360;visibility:visible;mso-wrap-style:square;mso-width-percent:0;mso-height-percent:0;mso-wrap-distance-left:9pt;mso-wrap-distance-top:0;mso-wrap-distance-right:9pt;mso-wrap-distance-bottom:0;mso-position-horizontal:left;mso-position-horizontal-relative:right-margin-area;mso-position-vertical:top;mso-position-vertical-relative:bottom-margin-area;mso-width-percent:0;mso-height-percent:0;mso-width-relative:page;mso-height-relative:page;v-text-anchor:middle" o:gfxdata="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" o:allowincell="f" fillcolor="#d34817 [3204]" stroked="f">
+            <v:oval w14:anchorId="0F45AA22" id="Oval 21" o:spid="_x0000_s1029" style="position:absolute;margin-left:0;margin-top:0;width:41pt;height:41pt;z-index:251663360;visibility:visible;mso-wrap-style:square;mso-width-percent:0;mso-height-percent:0;mso-wrap-distance-left:9pt;mso-wrap-distance-top:0;mso-wrap-distance-right:9pt;mso-wrap-distance-bottom:0;mso-position-horizontal:left;mso-position-horizontal-relative:right-margin-area;mso-position-vertical:top;mso-position-vertical-relative:bottom-margin-area;mso-width-percent:0;mso-height-percent:0;mso-width-relative:page;mso-height-relative:page;v-text-anchor:middle" o:gfxdata="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" o:allowincell="f" fillcolor="#d34817 [3204]" stroked="f">
               <v:textbox inset="0,0,0,0">
                 <w:txbxContent>
                   <w:p>
@@ -10005,7 +10158,7 @@
       <mc:AlternateContent>
         <mc:Choice Requires="wps">
           <w:drawing>
-            <wp:anchor distT="0" distB="0" distL="114300" distR="114300" simplePos="0" relativeHeight="251661312" behindDoc="0" locked="0" layoutInCell="0" allowOverlap="1" wp14:editId="36B85038">
+            <wp:anchor distT="0" distB="0" distL="114300" distR="114300" simplePos="0" relativeHeight="251661312" behindDoc="0" locked="0" layoutInCell="0" allowOverlap="1" wp14:anchorId="5797E893" wp14:editId="79C22C63">
               <wp:simplePos x="0" y="0"/>
               <wp:positionH relativeFrom="leftMargin">
                 <wp:align>right</wp:align>
@@ -10079,6 +10232,7 @@
                               <w:dataBinding w:prefixMappings="xmlns:ns0='http://schemas.openxmlformats.org/package/2006/metadata/core-properties' xmlns:ns1='http://purl.org/dc/elements/1.1/'" w:xpath="/ns0:coreProperties[1]/ns1:title[1]" w:storeItemID="{6C3C8BC8-F283-45AE-878A-BAB7291924A1}"/>
                               <w:text/>
                             </w:sdtPr>
+                            <w:sdtEndPr/>
                             <w:sdtContent>
                               <w:proofErr w:type="spellStart"/>
                               <w:r>
@@ -10114,6 +10268,7 @@
                                 <w:calendar w:val="gregorian"/>
                               </w:date>
                             </w:sdtPr>
+                            <w:sdtEndPr/>
                             <w:sdtContent>
                               <w:r>
                                 <w:rPr>
@@ -10144,7 +10299,7 @@
         </mc:Choice>
         <mc:Fallback>
           <w:pict>
-            <v:rect id="Rektangel 24" o:spid="_x0000_s1030" style="position:absolute;margin-left:-4.35pt;margin-top:0;width:46.85pt;height:9in;z-index:251661312;visibility:visible;mso-wrap-style:square;mso-width-percent:500;mso-height-percent:1000;mso-wrap-distance-left:9pt;mso-wrap-distance-top:0;mso-wrap-distance-right:9pt;mso-wrap-distance-bottom:0;mso-position-horizontal:right;mso-position-horizontal-relative:left-margin-area;mso-position-vertical:bottom;mso-position-vertical-relative:margin;mso-width-percent:500;mso-height-percent:1000;mso-width-relative:margin;mso-height-relative:margin;v-text-anchor:middle" o:gfxdata="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" o:allowincell="f" filled="f" stroked="f">
+            <v:rect w14:anchorId="5797E893" id="Rektangel 24" o:spid="_x0000_s1030" style="position:absolute;margin-left:-4.35pt;margin-top:0;width:46.85pt;height:9in;z-index:251661312;visibility:visible;mso-wrap-style:square;mso-width-percent:500;mso-height-percent:1000;mso-wrap-distance-left:9pt;mso-wrap-distance-top:0;mso-wrap-distance-right:9pt;mso-wrap-distance-bottom:0;mso-position-horizontal:right;mso-position-horizontal-relative:left-margin-area;mso-position-vertical:bottom;mso-position-vertical-relative:margin;mso-width-percent:500;mso-height-percent:1000;mso-width-relative:margin;mso-height-relative:margin;v-text-anchor:middle" o:gfxdata="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" o:allowincell="f" filled="f" stroked="f">
               <v:textbox style="layout-flow:vertical;mso-layout-flow-alt:bottom-to-top" inset=",,8.64pt,10.8pt">
                 <w:txbxContent>
                   <w:p>
@@ -10166,6 +10321,7 @@
                         <w:dataBinding w:prefixMappings="xmlns:ns0='http://schemas.openxmlformats.org/package/2006/metadata/core-properties' xmlns:ns1='http://purl.org/dc/elements/1.1/'" w:xpath="/ns0:coreProperties[1]/ns1:title[1]" w:storeItemID="{6C3C8BC8-F283-45AE-878A-BAB7291924A1}"/>
                         <w:text/>
                       </w:sdtPr>
+                      <w:sdtEndPr/>
                       <w:sdtContent>
                         <w:proofErr w:type="spellStart"/>
                         <w:r>
@@ -10201,6 +10357,7 @@
                           <w:calendar w:val="gregorian"/>
                         </w:date>
                       </w:sdtPr>
+                      <w:sdtEndPr/>
                       <w:sdtContent>
                         <w:r>
                           <w:rPr>
@@ -10228,7 +10385,7 @@
       <mc:AlternateContent>
         <mc:Choice Requires="wps">
           <w:drawing>
-            <wp:anchor distT="0" distB="0" distL="114300" distR="114300" simplePos="0" relativeHeight="251660288" behindDoc="0" locked="0" layoutInCell="0" allowOverlap="1" wp14:editId="4087D9B8">
+            <wp:anchor distT="0" distB="0" distL="114300" distR="114300" simplePos="0" relativeHeight="251660288" behindDoc="0" locked="0" layoutInCell="0" allowOverlap="1" wp14:anchorId="292DBBC4" wp14:editId="5A8913F6">
               <wp:simplePos x="0" y="0"/>
               <wp:positionH relativeFrom="page">
                 <wp:align>center</wp:align>
@@ -10313,7 +10470,7 @@
       <mc:AlternateContent>
         <mc:Choice Requires="wps">
           <w:drawing>
-            <wp:anchor distT="0" distB="0" distL="114300" distR="114300" simplePos="0" relativeHeight="251659264" behindDoc="0" locked="0" layoutInCell="0" allowOverlap="1" wp14:editId="04014A31">
+            <wp:anchor distT="0" distB="0" distL="114300" distR="114300" simplePos="0" relativeHeight="251659264" behindDoc="0" locked="0" layoutInCell="0" allowOverlap="1" wp14:anchorId="57CFA253" wp14:editId="539341D0">
               <wp:simplePos x="0" y="0"/>
               <wp:positionH relativeFrom="leftMargin">
                 <wp:align>right</wp:align>
@@ -10427,7 +10584,7 @@
         </mc:Choice>
         <mc:Fallback>
           <w:pict>
-            <v:oval id="Oval 18" o:spid="_x0000_s1031" style="position:absolute;margin-left:-10.2pt;margin-top:0;width:41pt;height:41pt;z-index:251659264;visibility:visible;mso-wrap-style:square;mso-width-percent:0;mso-height-percent:0;mso-wrap-distance-left:9pt;mso-wrap-distance-top:0;mso-wrap-distance-right:9pt;mso-wrap-distance-bottom:0;mso-position-horizontal:right;mso-position-horizontal-relative:left-margin-area;mso-position-vertical:top;mso-position-vertical-relative:bottom-margin-area;mso-width-percent:0;mso-height-percent:0;mso-width-relative:page;mso-height-relative:page;v-text-anchor:middle" o:gfxdata="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" o:allowincell="f" fillcolor="#d34817 [3204]" stroked="f">
+            <v:oval w14:anchorId="57CFA253" id="Oval 18" o:spid="_x0000_s1031" style="position:absolute;margin-left:-10.2pt;margin-top:0;width:41pt;height:41pt;z-index:251659264;visibility:visible;mso-wrap-style:square;mso-width-percent:0;mso-height-percent:0;mso-wrap-distance-left:9pt;mso-wrap-distance-top:0;mso-wrap-distance-right:9pt;mso-wrap-distance-bottom:0;mso-position-horizontal:right;mso-position-horizontal-relative:left-margin-area;mso-position-vertical:top;mso-position-vertical-relative:bottom-margin-area;mso-width-percent:0;mso-height-percent:0;mso-width-relative:page;mso-height-relative:page;v-text-anchor:middle" o:gfxdata="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" o:allowincell="f" fillcolor="#d34817 [3204]" stroked="f">
               <v:textbox inset="0,0,0,0">
                 <w:txbxContent>
                   <w:p>
@@ -12239,6 +12396,7 @@
   <w:style w:type="character" w:default="1" w:styleId="Standardstycketeckensnitt">
     <w:name w:val="Default Paragraph Font"/>
     <w:uiPriority w:val="1"/>
+    <w:semiHidden/>
     <w:unhideWhenUsed/>
   </w:style>
   <w:style w:type="table" w:default="1" w:styleId="Normaltabell">
@@ -13431,6 +13589,7 @@
     <w:rsid w:val="00342506"/>
     <w:rsid w:val="003D3F6C"/>
     <w:rsid w:val="00437EDA"/>
+    <w:rsid w:val="004C08E9"/>
     <w:rsid w:val="00536BF8"/>
     <w:rsid w:val="005D473E"/>
     <w:rsid w:val="00612A13"/>
@@ -14328,15 +14487,6 @@
 </file>
 
 <file path=customXml/item2.xml><?xml version="1.0" encoding="utf-8"?>
-<?mso-contentType ?>
-<FormTemplates xmlns="http://schemas.microsoft.com/sharepoint/v3/contenttype/forms">
-  <Display>DocumentLibraryForm</Display>
-  <Edit>AssetEditForm</Edit>
-  <New>DocumentLibraryForm</New>
-</FormTemplates>
-</file>
-
-<file path=customXml/item3.xml><?xml version="1.0" encoding="utf-8"?>
 <outs:outSpaceData xmlns:outs="http://schemas.microsoft.com/office/2009/outspace/metadata">
   <outs:relatedDates/>
   <outs:relatedDocuments/>
@@ -14344,6 +14494,15 @@
   <outs:propertyMetadataList/>
   <outs:corruptMetadataWasLost/>
 </outs:outSpaceData>
+</file>
+
+<file path=customXml/item3.xml><?xml version="1.0" encoding="utf-8"?>
+<?mso-contentType ?>
+<FormTemplates xmlns="http://schemas.microsoft.com/sharepoint/v3/contenttype/forms">
+  <Display>DocumentLibraryForm</Display>
+  <Edit>AssetEditForm</Edit>
+  <New>DocumentLibraryForm</New>
+</FormTemplates>
 </file>
 
 <file path=customXml/item4.xml><?xml version="1.0" encoding="utf-8"?>
@@ -14497,6 +14656,14 @@
 </file>
 
 <file path=customXml/itemProps2.xml><?xml version="1.0" encoding="utf-8"?>
+<ds:datastoreItem xmlns:ds="http://schemas.openxmlformats.org/officeDocument/2006/customXml" ds:itemID="{800B806B-C3C7-4EFE-A57F-81DC87A14EE1}">
+  <ds:schemaRefs>
+    <ds:schemaRef ds:uri="http://schemas.microsoft.com/office/2009/outspace/metadata"/>
+  </ds:schemaRefs>
+</ds:datastoreItem>
+</file>
+
+<file path=customXml/itemProps3.xml><?xml version="1.0" encoding="utf-8"?>
 <ds:datastoreItem xmlns:ds="http://schemas.openxmlformats.org/officeDocument/2006/customXml" ds:itemID="{4B820453-3CF0-4EAE-81BE-B400E0BB8F14}">
   <ds:schemaRefs>
     <ds:schemaRef ds:uri="http://schemas.microsoft.com/sharepoint/v3/contenttype/forms"/>
@@ -14504,16 +14671,8 @@
 </ds:datastoreItem>
 </file>
 
-<file path=customXml/itemProps3.xml><?xml version="1.0" encoding="utf-8"?>
-<ds:datastoreItem xmlns:ds="http://schemas.openxmlformats.org/officeDocument/2006/customXml" ds:itemID="{800B806B-C3C7-4EFE-A57F-81DC87A14EE1}">
-  <ds:schemaRefs>
-    <ds:schemaRef ds:uri="http://schemas.microsoft.com/office/2009/outspace/metadata"/>
-  </ds:schemaRefs>
-</ds:datastoreItem>
-</file>
-
 <file path=customXml/itemProps4.xml><?xml version="1.0" encoding="utf-8"?>
-<ds:datastoreItem xmlns:ds="http://schemas.openxmlformats.org/officeDocument/2006/customXml" ds:itemID="{90520BAF-605F-4045-AB97-857950AB6F90}">
+<ds:datastoreItem xmlns:ds="http://schemas.openxmlformats.org/officeDocument/2006/customXml" ds:itemID="{E3D037D6-A938-4FF8-9FF8-7E746DED71BD}">
   <ds:schemaRefs>
     <ds:schemaRef ds:uri="http://schemas.openxmlformats.org/officeDocument/2006/bibliography"/>
   </ds:schemaRefs>

</xml_diff>